<commit_message>
Andrews adds are final
</commit_message>
<xml_diff>
--- a/Final Report/17_AnalysisOfTheEffectsOfRegulationOnRailroadSafety_Part4.docx
+++ b/Final Report/17_AnalysisOfTheEffectsOfRegulationOnRailroadSafety_Part4.docx
@@ -1225,27 +1225,7 @@
           <w:lang w:eastAsia="it-IT"/>
           <w14:ligatures w14:val="standard"/>
         </w:rPr>
-        <w:t xml:space="preserve">]. A survey paper by </w:t>
-      </w:r>
-      <w:proofErr w:type="spellStart"/>
-      <w:r>
-        <w:rPr>
-          <w:sz w:val="22"/>
-          <w:szCs w:val="28"/>
-          <w:lang w:eastAsia="it-IT"/>
-          <w14:ligatures w14:val="standard"/>
-        </w:rPr>
-        <w:t>Bala</w:t>
-      </w:r>
-      <w:proofErr w:type="spellEnd"/>
-      <w:r>
-        <w:rPr>
-          <w:sz w:val="22"/>
-          <w:szCs w:val="28"/>
-          <w:lang w:eastAsia="it-IT"/>
-          <w14:ligatures w14:val="standard"/>
-        </w:rPr>
-        <w:t xml:space="preserve"> et al gives a good overview of the literature as it relates to data mining of rail accident data sets [</w:t>
+        <w:t>]. A survey paper by Bala et al gives a good overview of the literature as it relates to data mining of rail accident data sets [</w:t>
       </w:r>
       <w:r>
         <w:rPr>
@@ -1325,27 +1305,7 @@
           <w:lang w:eastAsia="it-IT"/>
           <w14:ligatures w14:val="standard"/>
         </w:rPr>
-        <w:t xml:space="preserve">]. Another group led by </w:t>
-      </w:r>
-      <w:proofErr w:type="spellStart"/>
-      <w:r>
-        <w:rPr>
-          <w:sz w:val="22"/>
-          <w:szCs w:val="28"/>
-          <w:lang w:eastAsia="it-IT"/>
-          <w14:ligatures w14:val="standard"/>
-        </w:rPr>
-        <w:t>Khosrowabadi</w:t>
-      </w:r>
-      <w:proofErr w:type="spellEnd"/>
-      <w:r>
-        <w:rPr>
-          <w:sz w:val="22"/>
-          <w:szCs w:val="28"/>
-          <w:lang w:eastAsia="it-IT"/>
-          <w14:ligatures w14:val="standard"/>
-        </w:rPr>
-        <w:t xml:space="preserve"> used association rules and K-means clustering to identify the factors affecting occupational safety in industrial paint halls in Tehran [</w:t>
+        <w:t>]. Another group led by Khosrowabadi used association rules and K-means clustering to identify the factors affecting occupational safety in industrial paint halls in Tehran [</w:t>
       </w:r>
       <w:r>
         <w:rPr>
@@ -2169,27 +2129,7 @@
             <w:lang w:eastAsia="it-IT"/>
             <w14:ligatures w14:val="standard"/>
           </w:rPr>
-          <w:t xml:space="preserve">Growth addresses the large memory limitation required by the </w:t>
-        </w:r>
-        <w:proofErr w:type="spellStart"/>
-        <w:r>
-          <w:rPr>
-            <w:sz w:val="22"/>
-            <w:szCs w:val="28"/>
-            <w:lang w:eastAsia="it-IT"/>
-            <w14:ligatures w14:val="standard"/>
-          </w:rPr>
-          <w:t>Apriori</w:t>
-        </w:r>
-        <w:proofErr w:type="spellEnd"/>
-        <w:r>
-          <w:rPr>
-            <w:sz w:val="22"/>
-            <w:szCs w:val="28"/>
-            <w:lang w:eastAsia="it-IT"/>
-            <w14:ligatures w14:val="standard"/>
-          </w:rPr>
-          <w:t xml:space="preserve"> algorithm because it maintains a tree rather than generating a list of all candidates, and it also can be parallelized by partitioning the database.</w:t>
+          <w:t>Growth addresses the large memory limitation required by the Apriori algorithm because it maintains a tree rather than generating a list of all candidates, and it also can be parallelized by partitioning the database.</w:t>
         </w:r>
       </w:ins>
       <w:ins w:id="39" w:author="Katrina Siegfried" w:date="2022-08-10T07:31:00Z">
@@ -2329,37 +2269,40 @@
         <w:spacing w:line="264" w:lineRule="auto"/>
         <w:jc w:val="both"/>
         <w:rPr>
-          <w:sz w:val="22"/>
-          <w:szCs w:val="28"/>
-          <w:lang w:eastAsia="it-IT"/>
-          <w14:ligatures w14:val="standard"/>
-        </w:rPr>
-      </w:pPr>
-      <w:commentRangeStart w:id="40"/>
+          <w:del w:id="40" w:author="Andrew Smith" w:date="2022-08-10T17:35:00Z"/>
+          <w:sz w:val="22"/>
+          <w:szCs w:val="28"/>
+          <w:lang w:eastAsia="it-IT"/>
+          <w14:ligatures w14:val="standard"/>
+        </w:rPr>
+      </w:pPr>
       <w:commentRangeStart w:id="41"/>
-      <w:r>
-        <w:rPr>
-          <w:sz w:val="22"/>
-          <w:szCs w:val="28"/>
-          <w:lang w:eastAsia="it-IT"/>
-          <w14:ligatures w14:val="standard"/>
-        </w:rPr>
-        <w:t xml:space="preserve">Since there was interest in knowing if there had been significant reduction in train accident severity after the implementation of PTC, there was a need to separate the month, year, and date from the single date and time entry. A function was created to separate the day, month, and year from the combined date entry that includes all time components in one string. This allowed for individual months, years, and days of the month to be queried, to determine if there has been any significant change in accident severity by month or over time. </w:t>
-      </w:r>
-      <w:commentRangeEnd w:id="40"/>
-      <w:r>
-        <w:rPr>
-          <w:rStyle w:val="CommentReference"/>
-        </w:rPr>
-        <w:commentReference w:id="40"/>
-      </w:r>
-      <w:commentRangeEnd w:id="41"/>
-      <w:r>
-        <w:rPr>
-          <w:rStyle w:val="CommentReference"/>
-        </w:rPr>
-        <w:commentReference w:id="41"/>
-      </w:r>
+      <w:commentRangeStart w:id="42"/>
+      <w:del w:id="43" w:author="Andrew Smith" w:date="2022-08-10T17:35:00Z">
+        <w:r>
+          <w:rPr>
+            <w:sz w:val="22"/>
+            <w:szCs w:val="28"/>
+            <w:lang w:eastAsia="it-IT"/>
+            <w14:ligatures w14:val="standard"/>
+          </w:rPr>
+          <w:delText xml:space="preserve">Since there was interest in knowing if there had been significant reduction in train accident severity after the implementation of PTC, there was a need to separate the month, year, and date from the single date and time entry. A function was created to separate the day, month, and year from the combined date entry that includes all time components in one string. This allowed for individual months, years, and days of the month to be queried, to determine if there has been any significant change in accident severity by month or over time. </w:delText>
+        </w:r>
+        <w:commentRangeEnd w:id="41"/>
+        <w:r>
+          <w:rPr>
+            <w:rStyle w:val="CommentReference"/>
+          </w:rPr>
+          <w:commentReference w:id="41"/>
+        </w:r>
+        <w:commentRangeEnd w:id="42"/>
+        <w:r>
+          <w:rPr>
+            <w:rStyle w:val="CommentReference"/>
+          </w:rPr>
+          <w:commentReference w:id="42"/>
+        </w:r>
+      </w:del>
     </w:p>
     <w:p>
       <w:pPr>
@@ -2371,7 +2314,7 @@
         <w:spacing w:line="264" w:lineRule="auto"/>
         <w:jc w:val="both"/>
         <w:rPr>
-          <w:ins w:id="42" w:author="Katrina Siegfried" w:date="2022-08-10T06:11:00Z"/>
+          <w:ins w:id="44" w:author="Katrina Siegfried" w:date="2022-08-10T06:11:00Z"/>
           <w:sz w:val="22"/>
           <w:szCs w:val="28"/>
           <w:lang w:eastAsia="it-IT"/>
@@ -2387,7 +2330,7 @@
         </w:rPr>
         <w:t xml:space="preserve">There were </w:t>
       </w:r>
-      <w:del w:id="43" w:author="Katrina Siegfried" w:date="2022-08-10T06:10:00Z">
+      <w:del w:id="45" w:author="Katrina Siegfried" w:date="2022-08-10T06:10:00Z">
         <w:r>
           <w:rPr>
             <w:sz w:val="22"/>
@@ -2424,7 +2367,7 @@
           <w14:ligatures w14:val="standard"/>
         </w:rPr>
       </w:pPr>
-      <w:ins w:id="44" w:author="Katrina Siegfried" w:date="2022-08-10T06:11:00Z">
+      <w:ins w:id="46" w:author="Katrina Siegfried" w:date="2022-08-10T06:11:00Z">
         <w:r>
           <w:rPr>
             <w:sz w:val="22"/>
@@ -2435,7 +2378,7 @@
           <w:t xml:space="preserve">Data cleaning in support of the </w:t>
         </w:r>
       </w:ins>
-      <w:ins w:id="45" w:author="Katrina Siegfried" w:date="2022-08-10T06:46:00Z">
+      <w:ins w:id="47" w:author="Katrina Siegfried" w:date="2022-08-10T06:46:00Z">
         <w:r>
           <w:rPr>
             <w:sz w:val="22"/>
@@ -2446,7 +2389,7 @@
           <w:t xml:space="preserve">frequent itemset generation </w:t>
         </w:r>
       </w:ins>
-      <w:ins w:id="46" w:author="Katrina Siegfried" w:date="2022-08-10T06:11:00Z">
+      <w:ins w:id="48" w:author="Katrina Siegfried" w:date="2022-08-10T06:11:00Z">
         <w:r>
           <w:rPr>
             <w:sz w:val="22"/>
@@ -2466,7 +2409,7 @@
           <w:t xml:space="preserve"> and attr</w:t>
         </w:r>
       </w:ins>
-      <w:ins w:id="47" w:author="Katrina Siegfried" w:date="2022-08-10T06:12:00Z">
+      <w:ins w:id="49" w:author="Katrina Siegfried" w:date="2022-08-10T06:12:00Z">
         <w:r>
           <w:rPr>
             <w:sz w:val="22"/>
@@ -2477,7 +2420,7 @@
           <w:t xml:space="preserve">ibutes without any data were removed to expedite processing speed and memory consumption. </w:t>
         </w:r>
       </w:ins>
-      <w:ins w:id="48" w:author="Katrina Siegfried" w:date="2022-08-10T07:20:00Z">
+      <w:ins w:id="50" w:author="Katrina Siegfried" w:date="2022-08-10T07:20:00Z">
         <w:r>
           <w:rPr>
             <w:sz w:val="22"/>
@@ -2494,16 +2437,7 @@
             <w:lang w:eastAsia="it-IT"/>
             <w14:ligatures w14:val="standard"/>
           </w:rPr>
-          <w:t xml:space="preserve">Null values were populated via the mode or mean for numerical attributes, whichever was deemed most appropriate for the attribute. For categorical data, </w:t>
-        </w:r>
-        <w:r>
-          <w:rPr>
-            <w:sz w:val="22"/>
-            <w:szCs w:val="28"/>
-            <w:lang w:eastAsia="it-IT"/>
-            <w14:ligatures w14:val="standard"/>
-          </w:rPr>
-          <w:t>the null values were replaced with the most frequent item in the attribute.</w:t>
+          <w:t>Null values were populated via the mode or mean for numerical attributes, whichever was deemed most appropriate for the attribute. For categorical data, the null values were replaced with the most frequent item in the attribute.</w:t>
         </w:r>
       </w:ins>
     </w:p>
@@ -2612,7 +2546,7 @@
         </w:rPr>
         <w:t xml:space="preserve">The dataset needed to be preprocessed in slightly varying ways for each of the three </w:t>
       </w:r>
-      <w:del w:id="49" w:author="Katrina Siegfried" w:date="2022-08-10T06:13:00Z">
+      <w:del w:id="51" w:author="Katrina Siegfried" w:date="2022-08-10T06:13:00Z">
         <w:r>
           <w:rPr>
             <w:sz w:val="22"/>
@@ -2623,7 +2557,7 @@
           <w:delText xml:space="preserve">interesting questions </w:delText>
         </w:r>
       </w:del>
-      <w:ins w:id="50" w:author="Katrina Siegfried" w:date="2022-08-10T06:13:00Z">
+      <w:ins w:id="52" w:author="Katrina Siegfried" w:date="2022-08-10T06:13:00Z">
         <w:r>
           <w:rPr>
             <w:sz w:val="22"/>
@@ -2652,7 +2586,7 @@
         </w:rPr>
         <w:t xml:space="preserve">this report </w:t>
       </w:r>
-      <w:ins w:id="51" w:author="Katrina Siegfried" w:date="2022-08-10T06:13:00Z">
+      <w:ins w:id="53" w:author="Katrina Siegfried" w:date="2022-08-10T06:13:00Z">
         <w:r>
           <w:rPr>
             <w:sz w:val="22"/>
@@ -2672,7 +2606,7 @@
         </w:rPr>
         <w:t>attempt</w:t>
       </w:r>
-      <w:ins w:id="52" w:author="Katrina Siegfried" w:date="2022-08-10T06:13:00Z">
+      <w:ins w:id="54" w:author="Katrina Siegfried" w:date="2022-08-10T06:13:00Z">
         <w:r>
           <w:rPr>
             <w:sz w:val="22"/>
@@ -2683,7 +2617,7 @@
           <w:t>ing</w:t>
         </w:r>
       </w:ins>
-      <w:del w:id="53" w:author="Katrina Siegfried" w:date="2022-08-10T06:13:00Z">
+      <w:del w:id="55" w:author="Katrina Siegfried" w:date="2022-08-10T06:13:00Z">
         <w:r>
           <w:rPr>
             <w:sz w:val="22"/>
@@ -2703,7 +2637,7 @@
         </w:rPr>
         <w:t xml:space="preserve"> to address</w:t>
       </w:r>
-      <w:ins w:id="54" w:author="Katrina Siegfried" w:date="2022-08-10T06:13:00Z">
+      <w:ins w:id="56" w:author="Katrina Siegfried" w:date="2022-08-10T06:13:00Z">
         <w:r>
           <w:rPr>
             <w:sz w:val="22"/>
@@ -2747,9 +2681,18 @@
           <w:lang w:eastAsia="it-IT"/>
           <w14:ligatures w14:val="standard"/>
         </w:rPr>
-        <w:t xml:space="preserve">Location data included the state, county, and city of each incident as well as location-relevant information such as weather and visibility, which correlates to local climate. For state, county, and city, the dataset already contained label-encoded values for each which are usable for mining. Some data objects were missing records for city, with the implication that the incident did not happen within city limits. For data preprocessing, these blanks were consolidated into one “No City” value so that </w:t>
-      </w:r>
-      <w:del w:id="55" w:author="Katrina Siegfried" w:date="2022-08-10T06:55:00Z">
+        <w:t xml:space="preserve">Location data included the state, county, and city of each incident as well as location-relevant information such as weather and visibility, which correlates to local climate. For state, county, and </w:t>
+      </w:r>
+      <w:r>
+        <w:rPr>
+          <w:sz w:val="22"/>
+          <w:szCs w:val="28"/>
+          <w:lang w:eastAsia="it-IT"/>
+          <w14:ligatures w14:val="standard"/>
+        </w:rPr>
+        <w:t xml:space="preserve">city, the dataset already contained label-encoded values for each which are usable for mining. Some data objects were missing records for city, with the implication that the incident did not happen within city limits. For data preprocessing, these blanks were consolidated into one “No City” value so that </w:t>
+      </w:r>
+      <w:del w:id="57" w:author="Katrina Siegfried" w:date="2022-08-10T06:55:00Z">
         <w:r>
           <w:rPr>
             <w:sz w:val="22"/>
@@ -2760,7 +2703,7 @@
           <w:delText xml:space="preserve">we </w:delText>
         </w:r>
       </w:del>
-      <w:del w:id="56" w:author="Katrina Siegfried" w:date="2022-08-10T06:15:00Z">
+      <w:del w:id="58" w:author="Katrina Siegfried" w:date="2022-08-10T06:15:00Z">
         <w:r>
           <w:rPr>
             <w:sz w:val="22"/>
@@ -2771,7 +2714,7 @@
           <w:delText xml:space="preserve">can </w:delText>
         </w:r>
       </w:del>
-      <w:del w:id="57" w:author="Katrina Siegfried" w:date="2022-08-10T06:55:00Z">
+      <w:del w:id="59" w:author="Katrina Siegfried" w:date="2022-08-10T06:55:00Z">
         <w:r>
           <w:rPr>
             <w:sz w:val="22"/>
@@ -2782,7 +2725,7 @@
           <w:delText>find patterns</w:delText>
         </w:r>
       </w:del>
-      <w:ins w:id="58" w:author="Katrina Siegfried" w:date="2022-08-10T06:55:00Z">
+      <w:ins w:id="60" w:author="Katrina Siegfried" w:date="2022-08-10T06:55:00Z">
         <w:r>
           <w:rPr>
             <w:sz w:val="22"/>
@@ -2802,7 +2745,7 @@
         </w:rPr>
         <w:t xml:space="preserve"> among incidents occurring outside of city limits. Values like weather and visibility are label-encoded in the </w:t>
       </w:r>
-      <w:del w:id="59" w:author="Andrew Smith" w:date="2022-08-10T10:52:00Z">
+      <w:del w:id="61" w:author="Andrew Smith" w:date="2022-08-10T10:52:00Z">
         <w:r>
           <w:rPr>
             <w:sz w:val="22"/>
@@ -2813,7 +2756,7 @@
           <w:delText>dataset, but</w:delText>
         </w:r>
       </w:del>
-      <w:ins w:id="60" w:author="Andrew Smith" w:date="2022-08-10T10:52:00Z">
+      <w:ins w:id="62" w:author="Andrew Smith" w:date="2022-08-10T10:52:00Z">
         <w:r>
           <w:rPr>
             <w:sz w:val="22"/>
@@ -2844,14 +2787,14 @@
         <w:spacing w:line="264" w:lineRule="auto"/>
         <w:jc w:val="both"/>
         <w:rPr>
-          <w:del w:id="61" w:author="Katrina Siegfried" w:date="2022-08-10T06:15:00Z"/>
-          <w:sz w:val="22"/>
-          <w:szCs w:val="28"/>
-          <w:lang w:eastAsia="it-IT"/>
-          <w14:ligatures w14:val="standard"/>
-        </w:rPr>
-      </w:pPr>
-      <w:del w:id="62" w:author="Katrina Siegfried" w:date="2022-08-10T06:15:00Z">
+          <w:del w:id="63" w:author="Katrina Siegfried" w:date="2022-08-10T06:15:00Z"/>
+          <w:sz w:val="22"/>
+          <w:szCs w:val="28"/>
+          <w:lang w:eastAsia="it-IT"/>
+          <w14:ligatures w14:val="standard"/>
+        </w:rPr>
+      </w:pPr>
+      <w:del w:id="64" w:author="Katrina Siegfried" w:date="2022-08-10T06:15:00Z">
         <w:r>
           <w:rPr>
             <w:sz w:val="22"/>
@@ -2926,21 +2869,20 @@
         <w:spacing w:line="264" w:lineRule="auto"/>
         <w:jc w:val="both"/>
         <w:rPr>
-          <w:del w:id="63" w:author="Katrina Siegfried" w:date="2022-08-10T07:19:00Z"/>
-          <w:sz w:val="22"/>
-          <w:szCs w:val="28"/>
-          <w:lang w:eastAsia="it-IT"/>
-          <w14:ligatures w14:val="standard"/>
-        </w:rPr>
-      </w:pPr>
-      <w:r>
-        <w:rPr>
-          <w:sz w:val="22"/>
-          <w:szCs w:val="28"/>
-          <w:lang w:eastAsia="it-IT"/>
-          <w14:ligatures w14:val="standard"/>
-        </w:rPr>
-        <w:lastRenderedPageBreak/>
+          <w:del w:id="65" w:author="Katrina Siegfried" w:date="2022-08-10T07:19:00Z"/>
+          <w:sz w:val="22"/>
+          <w:szCs w:val="28"/>
+          <w:lang w:eastAsia="it-IT"/>
+          <w14:ligatures w14:val="standard"/>
+        </w:rPr>
+      </w:pPr>
+      <w:r>
+        <w:rPr>
+          <w:sz w:val="22"/>
+          <w:szCs w:val="28"/>
+          <w:lang w:eastAsia="it-IT"/>
+          <w14:ligatures w14:val="standard"/>
+        </w:rPr>
         <w:t>Finally, the dataset needed to be split for training and testing to effectively analyze the performance characteristics of the data mining attempts. For this, the data was split into training set containing 80% of the data and a testing set containing 20% of the data.</w:t>
       </w:r>
     </w:p>
@@ -2954,7 +2896,7 @@
         <w:spacing w:line="264" w:lineRule="auto"/>
         <w:jc w:val="both"/>
         <w:rPr>
-          <w:ins w:id="64" w:author="Andrew Smith" w:date="2022-08-10T10:32:00Z"/>
+          <w:ins w:id="66" w:author="Andrew Smith" w:date="2022-08-10T10:32:00Z"/>
           <w:sz w:val="22"/>
           <w:szCs w:val="28"/>
           <w:lang w:eastAsia="it-IT"/>
@@ -3055,7 +2997,7 @@
           <w:rStyle w:val="Label"/>
         </w:rPr>
       </w:pPr>
-      <w:commentRangeStart w:id="65"/>
+      <w:commentRangeStart w:id="67"/>
       <w:r>
         <w:rPr>
           <w:sz w:val="22"/>
@@ -3065,7 +3007,7 @@
         </w:rPr>
         <w:t xml:space="preserve">Location identifiers were primarily ordinal and numerical: temperature values were numerical, and weather values were ordinal – lower values indicated clearer weather, while higher values indicated rain and snow. Longitude and latitude were not part of the </w:t>
       </w:r>
-      <w:del w:id="66" w:author="Katrina Siegfried" w:date="2022-08-10T06:26:00Z">
+      <w:del w:id="68" w:author="Katrina Siegfried" w:date="2022-08-10T06:26:00Z">
         <w:r>
           <w:rPr>
             <w:sz w:val="22"/>
@@ -3076,7 +3018,7 @@
           <w:delText>dataset, and</w:delText>
         </w:r>
       </w:del>
-      <w:ins w:id="67" w:author="Katrina Siegfried" w:date="2022-08-10T06:26:00Z">
+      <w:ins w:id="69" w:author="Katrina Siegfried" w:date="2022-08-10T06:26:00Z">
         <w:r>
           <w:rPr>
             <w:sz w:val="22"/>
@@ -3094,14 +3036,24 @@
           <w:lang w:eastAsia="it-IT"/>
           <w14:ligatures w14:val="standard"/>
         </w:rPr>
-        <w:t xml:space="preserve"> had to be interpolated from the FIPS county codes provided using a database. Using the longitude and latitude of accident county attributes allowed data mining based on location-dependent values, such as temperature and weather.</w:t>
-      </w:r>
-      <w:commentRangeEnd w:id="65"/>
+        <w:t xml:space="preserve"> had to be </w:t>
+      </w:r>
+      <w:r>
+        <w:rPr>
+          <w:sz w:val="22"/>
+          <w:szCs w:val="28"/>
+          <w:lang w:eastAsia="it-IT"/>
+          <w14:ligatures w14:val="standard"/>
+        </w:rPr>
+        <w:lastRenderedPageBreak/>
+        <w:t>interpolated from the FIPS county codes provided using a database. Using the longitude and latitude of accident county attributes allowed data mining based on location-dependent values, such as temperature and weather.</w:t>
+      </w:r>
+      <w:commentRangeEnd w:id="67"/>
       <w:r>
         <w:rPr>
           <w:rStyle w:val="CommentReference"/>
         </w:rPr>
-        <w:commentReference w:id="65"/>
+        <w:commentReference w:id="67"/>
       </w:r>
     </w:p>
     <w:p>
@@ -3120,7 +3072,7 @@
         </w:rPr>
         <w:t>.</w:t>
       </w:r>
-      <w:ins w:id="68" w:author="Andrew Smith" w:date="2022-08-10T15:23:00Z">
+      <w:ins w:id="70" w:author="Andrew Smith" w:date="2022-08-10T15:23:00Z">
         <w:r>
           <w:rPr>
             <w:rStyle w:val="Label"/>
@@ -3128,7 +3080,7 @@
           <w:t>4</w:t>
         </w:r>
       </w:ins>
-      <w:del w:id="69" w:author="Andrew Smith" w:date="2022-08-10T15:23:00Z">
+      <w:del w:id="71" w:author="Andrew Smith" w:date="2022-08-10T15:23:00Z">
         <w:r>
           <w:rPr>
             <w:rStyle w:val="Label"/>
@@ -3162,7 +3114,7 @@
           <w14:ligatures w14:val="standard"/>
         </w:rPr>
       </w:pPr>
-      <w:commentRangeStart w:id="70"/>
+      <w:commentRangeStart w:id="72"/>
       <w:r>
         <w:rPr>
           <w:sz w:val="22"/>
@@ -3172,7 +3124,7 @@
         </w:rPr>
         <w:t xml:space="preserve">Pre-processing the data for the study on the effects of the intersection characteristics </w:t>
       </w:r>
-      <w:del w:id="71" w:author="Katrina Siegfried" w:date="2022-08-10T06:56:00Z">
+      <w:del w:id="73" w:author="Katrina Siegfried" w:date="2022-08-10T06:56:00Z">
         <w:r>
           <w:rPr>
             <w:sz w:val="22"/>
@@ -3192,7 +3144,7 @@
         </w:rPr>
         <w:t>require</w:t>
       </w:r>
-      <w:ins w:id="72" w:author="Katrina Siegfried" w:date="2022-08-10T06:56:00Z">
+      <w:ins w:id="74" w:author="Katrina Siegfried" w:date="2022-08-10T06:56:00Z">
         <w:r>
           <w:rPr>
             <w:sz w:val="22"/>
@@ -3212,7 +3164,7 @@
         </w:rPr>
         <w:t xml:space="preserve"> the crossing surface age to be calculated from the difference of the installation date and the date of accident. There </w:t>
       </w:r>
-      <w:del w:id="73" w:author="Katrina Siegfried" w:date="2022-08-10T06:56:00Z">
+      <w:del w:id="75" w:author="Katrina Siegfried" w:date="2022-08-10T06:56:00Z">
         <w:r>
           <w:rPr>
             <w:sz w:val="22"/>
@@ -3223,7 +3175,7 @@
           <w:delText xml:space="preserve">are </w:delText>
         </w:r>
       </w:del>
-      <w:ins w:id="74" w:author="Katrina Siegfried" w:date="2022-08-10T06:56:00Z">
+      <w:ins w:id="76" w:author="Katrina Siegfried" w:date="2022-08-10T06:56:00Z">
         <w:r>
           <w:rPr>
             <w:sz w:val="22"/>
@@ -3243,7 +3195,7 @@
         </w:rPr>
         <w:t xml:space="preserve">many attributes with ID’s that </w:t>
       </w:r>
-      <w:del w:id="75" w:author="Katrina Siegfried" w:date="2022-08-10T06:56:00Z">
+      <w:del w:id="77" w:author="Katrina Siegfried" w:date="2022-08-10T06:56:00Z">
         <w:r>
           <w:rPr>
             <w:sz w:val="22"/>
@@ -3263,7 +3215,7 @@
         </w:rPr>
         <w:t>need</w:t>
       </w:r>
-      <w:ins w:id="76" w:author="Katrina Siegfried" w:date="2022-08-10T06:56:00Z">
+      <w:ins w:id="78" w:author="Katrina Siegfried" w:date="2022-08-10T06:56:00Z">
         <w:r>
           <w:rPr>
             <w:sz w:val="22"/>
@@ -3320,7 +3272,7 @@
         <w:spacing w:line="264" w:lineRule="auto"/>
         <w:jc w:val="both"/>
         <w:rPr>
-          <w:ins w:id="77" w:author="Katrina Siegfried" w:date="2022-08-10T06:27:00Z"/>
+          <w:ins w:id="79" w:author="Katrina Siegfried" w:date="2022-08-10T06:27:00Z"/>
           <w:sz w:val="22"/>
           <w:szCs w:val="28"/>
           <w:lang w:eastAsia="it-IT"/>
@@ -3347,7 +3299,7 @@
         <w:spacing w:line="264" w:lineRule="auto"/>
         <w:jc w:val="both"/>
         <w:rPr>
-          <w:ins w:id="78" w:author="Katrina Siegfried" w:date="2022-08-10T07:19:00Z"/>
+          <w:ins w:id="80" w:author="Katrina Siegfried" w:date="2022-08-10T07:19:00Z"/>
           <w:b/>
           <w:bCs/>
           <w:sz w:val="22"/>
@@ -3356,8 +3308,8 @@
           <w14:ligatures w14:val="standard"/>
         </w:rPr>
       </w:pPr>
-      <w:commentRangeStart w:id="79"/>
-      <w:ins w:id="80" w:author="Katrina Siegfried" w:date="2022-08-10T06:27:00Z">
+      <w:commentRangeStart w:id="81"/>
+      <w:ins w:id="82" w:author="Katrina Siegfried" w:date="2022-08-10T06:27:00Z">
         <w:r>
           <w:rPr>
             <w:b/>
@@ -3370,7 +3322,7 @@
           <w:t>4.</w:t>
         </w:r>
       </w:ins>
-      <w:ins w:id="81" w:author="Andrew Smith" w:date="2022-08-10T15:24:00Z">
+      <w:ins w:id="83" w:author="Andrew Smith" w:date="2022-08-10T15:24:00Z">
         <w:r>
           <w:rPr>
             <w:b/>
@@ -3383,8 +3335,8 @@
           <w:t>5</w:t>
         </w:r>
       </w:ins>
-      <w:ins w:id="82" w:author="Katrina Siegfried" w:date="2022-08-10T06:27:00Z">
-        <w:del w:id="83" w:author="Andrew Smith" w:date="2022-08-10T15:24:00Z">
+      <w:ins w:id="84" w:author="Katrina Siegfried" w:date="2022-08-10T06:27:00Z">
+        <w:del w:id="85" w:author="Andrew Smith" w:date="2022-08-10T15:24:00Z">
           <w:r>
             <w:rPr>
               <w:b/>
@@ -3409,13 +3361,13 @@
           <w:t xml:space="preserve"> Techniques Used for Frequent Pattern Generation</w:t>
         </w:r>
       </w:ins>
-      <w:commentRangeEnd w:id="79"/>
-      <w:ins w:id="84" w:author="Katrina Siegfried" w:date="2022-08-10T06:56:00Z">
+      <w:commentRangeEnd w:id="81"/>
+      <w:ins w:id="86" w:author="Katrina Siegfried" w:date="2022-08-10T06:56:00Z">
         <w:r>
           <w:rPr>
             <w:rStyle w:val="CommentReference"/>
           </w:rPr>
-          <w:commentReference w:id="79"/>
+          <w:commentReference w:id="81"/>
         </w:r>
       </w:ins>
     </w:p>
@@ -3427,14 +3379,14 @@
         </w:tabs>
         <w:spacing w:before="100" w:after="100"/>
         <w:rPr>
-          <w:ins w:id="85" w:author="Katrina Siegfried" w:date="2022-08-10T06:27:00Z"/>
-          <w:sz w:val="22"/>
-          <w:szCs w:val="28"/>
-          <w:lang w:eastAsia="it-IT"/>
-          <w14:ligatures w14:val="standard"/>
-          <w:rPrChange w:id="86" w:author="Katrina Siegfried" w:date="2022-08-10T07:19:00Z">
+          <w:ins w:id="87" w:author="Katrina Siegfried" w:date="2022-08-10T06:27:00Z"/>
+          <w:sz w:val="22"/>
+          <w:szCs w:val="28"/>
+          <w:lang w:eastAsia="it-IT"/>
+          <w14:ligatures w14:val="standard"/>
+          <w:rPrChange w:id="88" w:author="Katrina Siegfried" w:date="2022-08-10T07:19:00Z">
             <w:rPr>
-              <w:ins w:id="87" w:author="Katrina Siegfried" w:date="2022-08-10T06:27:00Z"/>
+              <w:ins w:id="89" w:author="Katrina Siegfried" w:date="2022-08-10T06:27:00Z"/>
               <w:b/>
               <w:bCs/>
               <w:sz w:val="22"/>
@@ -3444,7 +3396,7 @@
             </w:rPr>
           </w:rPrChange>
         </w:rPr>
-        <w:pPrChange w:id="88" w:author="Katrina Siegfried" w:date="2022-08-10T07:19:00Z">
+        <w:pPrChange w:id="90" w:author="Katrina Siegfried" w:date="2022-08-10T07:19:00Z">
           <w:pPr>
             <w:pStyle w:val="DisplayFormula"/>
             <w:tabs>
@@ -3456,7 +3408,7 @@
           </w:pPr>
         </w:pPrChange>
       </w:pPr>
-      <w:ins w:id="89" w:author="Katrina Siegfried" w:date="2022-08-10T07:19:00Z">
+      <w:ins w:id="91" w:author="Katrina Siegfried" w:date="2022-08-10T07:19:00Z">
         <w:r>
           <w:rPr>
             <w:sz w:val="22"/>
@@ -3467,12 +3419,12 @@
           <w:t>For frequent pattern generation, continuous numerical data was binned into at most 10 bins which were mapped to a series of strings to make the results easier to interpret. The data was then pivoted from horizontal to vertical format to increase the processing and memory consumption of the algorithm used.</w:t>
         </w:r>
       </w:ins>
-      <w:commentRangeEnd w:id="70"/>
+      <w:commentRangeEnd w:id="72"/>
       <w:r>
         <w:rPr>
           <w:rStyle w:val="CommentReference"/>
         </w:rPr>
-        <w:commentReference w:id="70"/>
+        <w:commentReference w:id="72"/>
       </w:r>
     </w:p>
     <w:p>
@@ -3517,7 +3469,7 @@
         </w:rPr>
         <w:t xml:space="preserve">Evaluation of each of the questions </w:t>
       </w:r>
-      <w:del w:id="90" w:author="Katrina Siegfried" w:date="2022-08-10T06:28:00Z">
+      <w:del w:id="92" w:author="Katrina Siegfried" w:date="2022-08-10T06:28:00Z">
         <w:r>
           <w:rPr>
             <w:sz w:val="22"/>
@@ -3528,7 +3480,7 @@
           <w:delText>will be</w:delText>
         </w:r>
       </w:del>
-      <w:ins w:id="91" w:author="Katrina Siegfried" w:date="2022-08-10T06:28:00Z">
+      <w:ins w:id="93" w:author="Katrina Siegfried" w:date="2022-08-10T06:28:00Z">
         <w:r>
           <w:rPr>
             <w:sz w:val="22"/>
@@ -3548,7 +3500,7 @@
         </w:rPr>
         <w:t xml:space="preserve"> performed using </w:t>
       </w:r>
-      <w:del w:id="92" w:author="Katrina Siegfried" w:date="2022-08-10T06:28:00Z">
+      <w:del w:id="94" w:author="Katrina Siegfried" w:date="2022-08-10T06:28:00Z">
         <w:r>
           <w:rPr>
             <w:sz w:val="22"/>
@@ -3559,7 +3511,7 @@
           <w:delText xml:space="preserve">two </w:delText>
         </w:r>
       </w:del>
-      <w:ins w:id="93" w:author="Katrina Siegfried" w:date="2022-08-10T06:28:00Z">
+      <w:ins w:id="95" w:author="Katrina Siegfried" w:date="2022-08-10T06:28:00Z">
         <w:r>
           <w:rPr>
             <w:sz w:val="22"/>
@@ -3579,7 +3531,7 @@
         </w:rPr>
         <w:t>classic data mining methods for classification – Decision Tree classification</w:t>
       </w:r>
-      <w:ins w:id="94" w:author="Katrina Siegfried" w:date="2022-08-10T06:28:00Z">
+      <w:ins w:id="96" w:author="Katrina Siegfried" w:date="2022-08-10T06:28:00Z">
         <w:r>
           <w:rPr>
             <w:sz w:val="22"/>
@@ -3599,7 +3551,7 @@
         </w:rPr>
         <w:t xml:space="preserve"> and FP-Growth classification. The goal of these methods </w:t>
       </w:r>
-      <w:del w:id="95" w:author="Katrina Siegfried" w:date="2022-08-10T06:28:00Z">
+      <w:del w:id="97" w:author="Katrina Siegfried" w:date="2022-08-10T06:28:00Z">
         <w:r>
           <w:rPr>
             <w:sz w:val="22"/>
@@ -3610,7 +3562,7 @@
           <w:delText xml:space="preserve">is </w:delText>
         </w:r>
       </w:del>
-      <w:ins w:id="96" w:author="Katrina Siegfried" w:date="2022-08-10T06:28:00Z">
+      <w:ins w:id="98" w:author="Katrina Siegfried" w:date="2022-08-10T06:28:00Z">
         <w:r>
           <w:rPr>
             <w:sz w:val="22"/>
@@ -3630,7 +3582,7 @@
         </w:rPr>
         <w:t xml:space="preserve">to yield results which </w:t>
       </w:r>
-      <w:del w:id="97" w:author="Katrina Siegfried" w:date="2022-08-10T06:28:00Z">
+      <w:del w:id="99" w:author="Katrina Siegfried" w:date="2022-08-10T06:28:00Z">
         <w:r>
           <w:rPr>
             <w:sz w:val="22"/>
@@ -3641,7 +3593,7 @@
           <w:delText xml:space="preserve">can </w:delText>
         </w:r>
       </w:del>
-      <w:ins w:id="98" w:author="Katrina Siegfried" w:date="2022-08-10T06:28:00Z">
+      <w:ins w:id="100" w:author="Katrina Siegfried" w:date="2022-08-10T06:28:00Z">
         <w:r>
           <w:rPr>
             <w:sz w:val="22"/>
@@ -3678,7 +3630,7 @@
           <w14:ligatures w14:val="standard"/>
         </w:rPr>
       </w:pPr>
-      <w:ins w:id="99" w:author="Katrina Siegfried" w:date="2022-08-10T07:03:00Z">
+      <w:ins w:id="101" w:author="Katrina Siegfried" w:date="2022-08-10T07:03:00Z">
         <w:r>
           <w:rPr>
             <w:sz w:val="22"/>
@@ -3689,7 +3641,7 @@
           <w:t xml:space="preserve">Evaluation of the FP Growth model was performed using a selection of the following metrics dependent on the performance on the data: support, lift, and confidence. Thresholds for these measures were </w:t>
         </w:r>
       </w:ins>
-      <w:ins w:id="100" w:author="Katrina Siegfried" w:date="2022-08-10T07:21:00Z">
+      <w:ins w:id="102" w:author="Katrina Siegfried" w:date="2022-08-10T07:21:00Z">
         <w:r>
           <w:rPr>
             <w:sz w:val="22"/>
@@ -3700,7 +3652,7 @@
           <w:t xml:space="preserve">empirically </w:t>
         </w:r>
       </w:ins>
-      <w:ins w:id="101" w:author="Katrina Siegfried" w:date="2022-08-10T07:03:00Z">
+      <w:ins w:id="103" w:author="Katrina Siegfried" w:date="2022-08-10T07:03:00Z">
         <w:r>
           <w:rPr>
             <w:sz w:val="22"/>
@@ -3737,7 +3689,7 @@
         </w:rPr>
         <w:t xml:space="preserve">In addition to FP-Growth, a Random Forest Decision Tree approach </w:t>
       </w:r>
-      <w:del w:id="102" w:author="Katrina Siegfried" w:date="2022-08-10T06:30:00Z">
+      <w:del w:id="104" w:author="Katrina Siegfried" w:date="2022-08-10T06:30:00Z">
         <w:r>
           <w:rPr>
             <w:sz w:val="22"/>
@@ -3748,7 +3700,7 @@
           <w:delText xml:space="preserve">will </w:delText>
         </w:r>
       </w:del>
-      <w:ins w:id="103" w:author="Katrina Siegfried" w:date="2022-08-10T06:30:00Z">
+      <w:ins w:id="105" w:author="Katrina Siegfried" w:date="2022-08-10T06:30:00Z">
         <w:r>
           <w:rPr>
             <w:sz w:val="22"/>
@@ -3759,7 +3711,7 @@
           <w:t>was</w:t>
         </w:r>
       </w:ins>
-      <w:del w:id="104" w:author="Katrina Siegfried" w:date="2022-08-10T06:30:00Z">
+      <w:del w:id="106" w:author="Katrina Siegfried" w:date="2022-08-10T06:30:00Z">
         <w:r>
           <w:rPr>
             <w:sz w:val="22"/>
@@ -3779,7 +3731,7 @@
         </w:rPr>
         <w:t xml:space="preserve"> used to generate a classification around each question’s target label, after which rules </w:t>
       </w:r>
-      <w:ins w:id="105" w:author="Katrina Siegfried" w:date="2022-08-10T06:30:00Z">
+      <w:ins w:id="107" w:author="Katrina Siegfried" w:date="2022-08-10T06:30:00Z">
         <w:r>
           <w:rPr>
             <w:sz w:val="22"/>
@@ -3790,7 +3742,7 @@
           <w:t>were</w:t>
         </w:r>
       </w:ins>
-      <w:del w:id="106" w:author="Katrina Siegfried" w:date="2022-08-10T06:30:00Z">
+      <w:del w:id="108" w:author="Katrina Siegfried" w:date="2022-08-10T06:30:00Z">
         <w:r>
           <w:rPr>
             <w:sz w:val="22"/>
@@ -3808,19 +3760,9 @@
           <w:lang w:eastAsia="it-IT"/>
           <w14:ligatures w14:val="standard"/>
         </w:rPr>
-        <w:t xml:space="preserve"> extracted. The rules will </w:t>
-      </w:r>
-      <w:proofErr w:type="gramStart"/>
-      <w:r>
-        <w:rPr>
-          <w:sz w:val="22"/>
-          <w:szCs w:val="28"/>
-          <w:lang w:eastAsia="it-IT"/>
-          <w14:ligatures w14:val="standard"/>
-        </w:rPr>
-        <w:t>provide</w:t>
-      </w:r>
-      <w:ins w:id="107" w:author="Katrina Siegfried" w:date="2022-08-10T06:30:00Z">
+        <w:t xml:space="preserve"> extracted. The rules will provide</w:t>
+      </w:r>
+      <w:ins w:id="109" w:author="Katrina Siegfried" w:date="2022-08-10T06:30:00Z">
         <w:r>
           <w:rPr>
             <w:sz w:val="22"/>
@@ -3831,7 +3773,6 @@
           <w:t>d</w:t>
         </w:r>
       </w:ins>
-      <w:proofErr w:type="gramEnd"/>
       <w:r>
         <w:rPr>
           <w:sz w:val="22"/>
@@ -3841,7 +3782,7 @@
         </w:rPr>
         <w:t xml:space="preserve"> an</w:t>
       </w:r>
-      <w:del w:id="108" w:author="Katrina Siegfried" w:date="2022-08-10T06:30:00Z">
+      <w:del w:id="110" w:author="Katrina Siegfried" w:date="2022-08-10T06:30:00Z">
         <w:r>
           <w:rPr>
             <w:sz w:val="22"/>
@@ -3861,7 +3802,7 @@
         </w:rPr>
         <w:t xml:space="preserve"> easily interpreted understanding of the potential cause and known effect which </w:t>
       </w:r>
-      <w:del w:id="109" w:author="Katrina Siegfried" w:date="2022-08-10T06:31:00Z">
+      <w:del w:id="111" w:author="Katrina Siegfried" w:date="2022-08-10T06:31:00Z">
         <w:r>
           <w:rPr>
             <w:sz w:val="22"/>
@@ -3872,7 +3813,7 @@
           <w:delText xml:space="preserve">can </w:delText>
         </w:r>
       </w:del>
-      <w:ins w:id="110" w:author="Katrina Siegfried" w:date="2022-08-10T06:31:00Z">
+      <w:ins w:id="112" w:author="Katrina Siegfried" w:date="2022-08-10T06:31:00Z">
         <w:r>
           <w:rPr>
             <w:sz w:val="22"/>
@@ -3892,7 +3833,7 @@
         </w:rPr>
         <w:t xml:space="preserve">be communicated to industry experts to improve future rail accident outcomes. The Random Forest </w:t>
       </w:r>
-      <w:del w:id="111" w:author="Katrina Siegfried" w:date="2022-08-10T06:31:00Z">
+      <w:del w:id="113" w:author="Katrina Siegfried" w:date="2022-08-10T06:31:00Z">
         <w:r>
           <w:rPr>
             <w:sz w:val="22"/>
@@ -3903,7 +3844,7 @@
           <w:delText>will be</w:delText>
         </w:r>
       </w:del>
-      <w:ins w:id="112" w:author="Katrina Siegfried" w:date="2022-08-10T06:31:00Z">
+      <w:ins w:id="114" w:author="Katrina Siegfried" w:date="2022-08-10T06:31:00Z">
         <w:r>
           <w:rPr>
             <w:sz w:val="22"/>
@@ -3923,7 +3864,7 @@
         </w:rPr>
         <w:t xml:space="preserve"> generated using an 80/20 </w:t>
       </w:r>
-      <w:del w:id="113" w:author="Katrina Siegfried" w:date="2022-08-10T06:31:00Z">
+      <w:del w:id="115" w:author="Katrina Siegfried" w:date="2022-08-10T06:31:00Z">
         <w:r>
           <w:rPr>
             <w:sz w:val="22"/>
@@ -3943,7 +3884,7 @@
         </w:rPr>
         <w:t>train</w:t>
       </w:r>
-      <w:ins w:id="114" w:author="Katrina Siegfried" w:date="2022-08-10T06:31:00Z">
+      <w:ins w:id="116" w:author="Katrina Siegfried" w:date="2022-08-10T06:31:00Z">
         <w:r>
           <w:rPr>
             <w:sz w:val="22"/>
@@ -3961,29 +3902,9 @@
           <w:lang w:eastAsia="it-IT"/>
           <w14:ligatures w14:val="standard"/>
         </w:rPr>
-        <w:t xml:space="preserve"> split with sampling without replacement using the built-in </w:t>
-      </w:r>
-      <w:proofErr w:type="spellStart"/>
-      <w:r>
-        <w:rPr>
-          <w:sz w:val="22"/>
-          <w:szCs w:val="28"/>
-          <w:lang w:eastAsia="it-IT"/>
-          <w14:ligatures w14:val="standard"/>
-        </w:rPr>
-        <w:t>sklearn</w:t>
-      </w:r>
-      <w:proofErr w:type="spellEnd"/>
-      <w:r>
-        <w:rPr>
-          <w:sz w:val="22"/>
-          <w:szCs w:val="28"/>
-          <w:lang w:eastAsia="it-IT"/>
-          <w14:ligatures w14:val="standard"/>
-        </w:rPr>
-        <w:t xml:space="preserve"> python library. Like the FP-Growth implementation, this decision tree implementation </w:t>
-      </w:r>
-      <w:del w:id="115" w:author="Katrina Siegfried" w:date="2022-08-10T06:32:00Z">
+        <w:t xml:space="preserve"> split with sampling without replacement using the built-in sklearn python library. Like the FP-Growth implementation, this decision tree implementation </w:t>
+      </w:r>
+      <w:del w:id="117" w:author="Katrina Siegfried" w:date="2022-08-10T06:32:00Z">
         <w:r>
           <w:rPr>
             <w:sz w:val="22"/>
@@ -3994,7 +3915,7 @@
           <w:delText xml:space="preserve">can </w:delText>
         </w:r>
       </w:del>
-      <w:ins w:id="116" w:author="Katrina Siegfried" w:date="2022-08-10T06:32:00Z">
+      <w:ins w:id="118" w:author="Katrina Siegfried" w:date="2022-08-10T06:32:00Z">
         <w:r>
           <w:rPr>
             <w:sz w:val="22"/>
@@ -4081,10 +4002,8 @@
           <w:lang w:eastAsia="it-IT"/>
           <w14:ligatures w14:val="standard"/>
         </w:rPr>
-        <w:lastRenderedPageBreak/>
         <w:t xml:space="preserve">The Python </w:t>
       </w:r>
-      <w:proofErr w:type="gramStart"/>
       <w:r>
         <w:rPr>
           <w:i/>
@@ -4096,7 +4015,6 @@
         </w:rPr>
         <w:t>pandas</w:t>
       </w:r>
-      <w:proofErr w:type="gramEnd"/>
       <w:r>
         <w:rPr>
           <w:sz w:val="22"/>
@@ -4106,7 +4024,7 @@
         </w:rPr>
         <w:t xml:space="preserve"> toolbox </w:t>
       </w:r>
-      <w:ins w:id="117" w:author="Katrina Siegfried" w:date="2022-08-10T06:32:00Z">
+      <w:ins w:id="119" w:author="Katrina Siegfried" w:date="2022-08-10T06:32:00Z">
         <w:r>
           <w:rPr>
             <w:sz w:val="22"/>
@@ -4117,7 +4035,7 @@
           <w:t>was</w:t>
         </w:r>
       </w:ins>
-      <w:del w:id="118" w:author="Katrina Siegfried" w:date="2022-08-10T06:32:00Z">
+      <w:del w:id="120" w:author="Katrina Siegfried" w:date="2022-08-10T06:32:00Z">
         <w:r>
           <w:rPr>
             <w:sz w:val="22"/>
@@ -4137,7 +4055,6 @@
         </w:rPr>
         <w:t xml:space="preserve"> used for data cleaning. The </w:t>
       </w:r>
-      <w:proofErr w:type="gramStart"/>
       <w:r>
         <w:rPr>
           <w:i/>
@@ -4147,19 +4064,7 @@
           <w:lang w:eastAsia="it-IT"/>
           <w14:ligatures w14:val="standard"/>
         </w:rPr>
-        <w:t>unique(</w:t>
-      </w:r>
-      <w:proofErr w:type="gramEnd"/>
-      <w:r>
-        <w:rPr>
-          <w:i/>
-          <w:iCs/>
-          <w:sz w:val="22"/>
-          <w:szCs w:val="28"/>
-          <w:lang w:eastAsia="it-IT"/>
-          <w14:ligatures w14:val="standard"/>
-        </w:rPr>
-        <w:t>)</w:t>
+        <w:t>unique()</w:t>
       </w:r>
       <w:r>
         <w:rPr>
@@ -4170,7 +4075,7 @@
         </w:rPr>
         <w:t xml:space="preserve"> function </w:t>
       </w:r>
-      <w:del w:id="119" w:author="Katrina Siegfried" w:date="2022-08-10T06:32:00Z">
+      <w:del w:id="121" w:author="Katrina Siegfried" w:date="2022-08-10T06:32:00Z">
         <w:r>
           <w:rPr>
             <w:sz w:val="22"/>
@@ -4181,7 +4086,7 @@
           <w:delText>can be</w:delText>
         </w:r>
       </w:del>
-      <w:ins w:id="120" w:author="Katrina Siegfried" w:date="2022-08-10T06:32:00Z">
+      <w:ins w:id="122" w:author="Katrina Siegfried" w:date="2022-08-10T06:32:00Z">
         <w:r>
           <w:rPr>
             <w:sz w:val="22"/>
@@ -4201,7 +4106,7 @@
         </w:rPr>
         <w:t xml:space="preserve"> used to determine all of the unique values in string attributes such as incident descriptions and locations and determine if there </w:t>
       </w:r>
-      <w:del w:id="121" w:author="Katrina Siegfried" w:date="2022-08-10T06:32:00Z">
+      <w:del w:id="123" w:author="Katrina Siegfried" w:date="2022-08-10T06:32:00Z">
         <w:r>
           <w:rPr>
             <w:sz w:val="22"/>
@@ -4212,7 +4117,7 @@
           <w:delText xml:space="preserve">are </w:delText>
         </w:r>
       </w:del>
-      <w:ins w:id="122" w:author="Katrina Siegfried" w:date="2022-08-10T06:32:00Z">
+      <w:ins w:id="124" w:author="Katrina Siegfried" w:date="2022-08-10T06:32:00Z">
         <w:r>
           <w:rPr>
             <w:sz w:val="22"/>
@@ -4232,8 +4137,6 @@
         </w:rPr>
         <w:t xml:space="preserve">any misspelled instances or instances that should be combined. The functions </w:t>
       </w:r>
-      <w:proofErr w:type="spellStart"/>
-      <w:proofErr w:type="gramStart"/>
       <w:r>
         <w:rPr>
           <w:i/>
@@ -4243,9 +4146,17 @@
           <w:lang w:eastAsia="it-IT"/>
           <w14:ligatures w14:val="standard"/>
         </w:rPr>
-        <w:t>isna</w:t>
-      </w:r>
-      <w:proofErr w:type="spellEnd"/>
+        <w:t>isna()</w:t>
+      </w:r>
+      <w:r>
+        <w:rPr>
+          <w:sz w:val="22"/>
+          <w:szCs w:val="28"/>
+          <w:lang w:eastAsia="it-IT"/>
+          <w14:ligatures w14:val="standard"/>
+        </w:rPr>
+        <w:t xml:space="preserve"> and </w:t>
+      </w:r>
       <w:r>
         <w:rPr>
           <w:i/>
@@ -4255,52 +4166,7 @@
           <w:lang w:eastAsia="it-IT"/>
           <w14:ligatures w14:val="standard"/>
         </w:rPr>
-        <w:t>(</w:t>
-      </w:r>
-      <w:proofErr w:type="gramEnd"/>
-      <w:r>
-        <w:rPr>
-          <w:i/>
-          <w:iCs/>
-          <w:sz w:val="22"/>
-          <w:szCs w:val="28"/>
-          <w:lang w:eastAsia="it-IT"/>
-          <w14:ligatures w14:val="standard"/>
-        </w:rPr>
-        <w:t>)</w:t>
-      </w:r>
-      <w:r>
-        <w:rPr>
-          <w:sz w:val="22"/>
-          <w:szCs w:val="28"/>
-          <w:lang w:eastAsia="it-IT"/>
-          <w14:ligatures w14:val="standard"/>
-        </w:rPr>
-        <w:t xml:space="preserve"> and </w:t>
-      </w:r>
-      <w:proofErr w:type="spellStart"/>
-      <w:r>
-        <w:rPr>
-          <w:i/>
-          <w:iCs/>
-          <w:sz w:val="22"/>
-          <w:szCs w:val="28"/>
-          <w:lang w:eastAsia="it-IT"/>
-          <w14:ligatures w14:val="standard"/>
-        </w:rPr>
-        <w:t>isnull</w:t>
-      </w:r>
-      <w:proofErr w:type="spellEnd"/>
-      <w:r>
-        <w:rPr>
-          <w:i/>
-          <w:iCs/>
-          <w:sz w:val="22"/>
-          <w:szCs w:val="28"/>
-          <w:lang w:eastAsia="it-IT"/>
-          <w14:ligatures w14:val="standard"/>
-        </w:rPr>
-        <w:t>()</w:t>
+        <w:t>isnull()</w:t>
       </w:r>
       <w:r>
         <w:rPr>
@@ -4311,7 +4177,7 @@
         </w:rPr>
         <w:t xml:space="preserve"> </w:t>
       </w:r>
-      <w:del w:id="123" w:author="Katrina Siegfried" w:date="2022-08-10T06:33:00Z">
+      <w:del w:id="125" w:author="Katrina Siegfried" w:date="2022-08-10T06:33:00Z">
         <w:r>
           <w:rPr>
             <w:sz w:val="22"/>
@@ -4322,7 +4188,7 @@
           <w:delText xml:space="preserve">can </w:delText>
         </w:r>
       </w:del>
-      <w:ins w:id="124" w:author="Katrina Siegfried" w:date="2022-08-10T06:33:00Z">
+      <w:ins w:id="126" w:author="Katrina Siegfried" w:date="2022-08-10T06:33:00Z">
         <w:r>
           <w:rPr>
             <w:sz w:val="22"/>
@@ -4362,7 +4228,7 @@
         </w:rPr>
         <w:t xml:space="preserve"> </w:t>
       </w:r>
-      <w:del w:id="125" w:author="Katrina Siegfried" w:date="2022-08-10T06:33:00Z">
+      <w:del w:id="127" w:author="Katrina Siegfried" w:date="2022-08-10T06:33:00Z">
         <w:r>
           <w:rPr>
             <w:sz w:val="22"/>
@@ -4373,8 +4239,7 @@
           <w:delText xml:space="preserve">can find </w:delText>
         </w:r>
       </w:del>
-      <w:proofErr w:type="spellStart"/>
-      <w:ins w:id="126" w:author="Katrina Siegfried" w:date="2022-08-10T06:33:00Z">
+      <w:ins w:id="128" w:author="Katrina Siegfried" w:date="2022-08-10T06:33:00Z">
         <w:r>
           <w:rPr>
             <w:sz w:val="22"/>
@@ -4392,19 +4257,9 @@
           <w:lang w:eastAsia="it-IT"/>
           <w14:ligatures w14:val="standard"/>
         </w:rPr>
-        <w:t>all</w:t>
-      </w:r>
-      <w:proofErr w:type="spellEnd"/>
-      <w:r>
-        <w:rPr>
-          <w:sz w:val="22"/>
-          <w:szCs w:val="28"/>
-          <w:lang w:eastAsia="it-IT"/>
-          <w14:ligatures w14:val="standard"/>
-        </w:rPr>
-        <w:t xml:space="preserve"> forms of null </w:t>
-      </w:r>
-      <w:ins w:id="127" w:author="Katrina Siegfried" w:date="2022-08-10T06:33:00Z">
+        <w:t xml:space="preserve">all forms of null </w:t>
+      </w:r>
+      <w:ins w:id="129" w:author="Katrina Siegfried" w:date="2022-08-10T06:33:00Z">
         <w:r>
           <w:rPr>
             <w:sz w:val="22"/>
@@ -4450,7 +4305,6 @@
         </w:rPr>
         <w:t xml:space="preserve">The Python </w:t>
       </w:r>
-      <w:proofErr w:type="spellStart"/>
       <w:r>
         <w:rPr>
           <w:i/>
@@ -4462,7 +4316,6 @@
         </w:rPr>
         <w:t>numpy</w:t>
       </w:r>
-      <w:proofErr w:type="spellEnd"/>
       <w:r>
         <w:rPr>
           <w:sz w:val="22"/>
@@ -4472,7 +4325,7 @@
         </w:rPr>
         <w:t xml:space="preserve"> toolbox </w:t>
       </w:r>
-      <w:ins w:id="128" w:author="Katrina Siegfried" w:date="2022-08-10T06:34:00Z">
+      <w:ins w:id="130" w:author="Katrina Siegfried" w:date="2022-08-10T06:34:00Z">
         <w:r>
           <w:rPr>
             <w:sz w:val="22"/>
@@ -4483,7 +4336,7 @@
           <w:t>was</w:t>
         </w:r>
       </w:ins>
-      <w:del w:id="129" w:author="Katrina Siegfried" w:date="2022-08-10T06:34:00Z">
+      <w:del w:id="131" w:author="Katrina Siegfried" w:date="2022-08-10T06:34:00Z">
         <w:r>
           <w:rPr>
             <w:sz w:val="22"/>
@@ -4527,9 +4380,9 @@
           <w:lang w:eastAsia="it-IT"/>
           <w14:ligatures w14:val="standard"/>
         </w:rPr>
+        <w:lastRenderedPageBreak/>
         <w:t xml:space="preserve">The Python toolbox, </w:t>
       </w:r>
-      <w:proofErr w:type="spellStart"/>
       <w:r>
         <w:rPr>
           <w:i/>
@@ -4541,7 +4394,6 @@
         </w:rPr>
         <w:t>sklearn</w:t>
       </w:r>
-      <w:proofErr w:type="spellEnd"/>
       <w:r>
         <w:rPr>
           <w:sz w:val="22"/>
@@ -4551,7 +4403,7 @@
         </w:rPr>
         <w:t xml:space="preserve">, </w:t>
       </w:r>
-      <w:ins w:id="130" w:author="Katrina Siegfried" w:date="2022-08-10T06:34:00Z">
+      <w:ins w:id="132" w:author="Katrina Siegfried" w:date="2022-08-10T06:34:00Z">
         <w:r>
           <w:rPr>
             <w:sz w:val="22"/>
@@ -4562,7 +4414,7 @@
           <w:t>was</w:t>
         </w:r>
       </w:ins>
-      <w:del w:id="131" w:author="Katrina Siegfried" w:date="2022-08-10T06:34:00Z">
+      <w:del w:id="133" w:author="Katrina Siegfried" w:date="2022-08-10T06:34:00Z">
         <w:r>
           <w:rPr>
             <w:sz w:val="22"/>
@@ -4582,7 +4434,7 @@
         </w:rPr>
         <w:t xml:space="preserve"> used to alter attributes to one-hot encoding to prepare the data for the machine learning algorithms. It </w:t>
       </w:r>
-      <w:del w:id="132" w:author="Katrina Siegfried" w:date="2022-08-10T06:34:00Z">
+      <w:del w:id="134" w:author="Katrina Siegfried" w:date="2022-08-10T06:34:00Z">
         <w:r>
           <w:rPr>
             <w:sz w:val="22"/>
@@ -4593,7 +4445,7 @@
           <w:delText xml:space="preserve">can </w:delText>
         </w:r>
       </w:del>
-      <w:ins w:id="133" w:author="Katrina Siegfried" w:date="2022-08-10T06:34:00Z">
+      <w:ins w:id="135" w:author="Katrina Siegfried" w:date="2022-08-10T06:34:00Z">
         <w:r>
           <w:rPr>
             <w:sz w:val="22"/>
@@ -4613,7 +4465,7 @@
         </w:rPr>
         <w:t>also</w:t>
       </w:r>
-      <w:del w:id="134" w:author="Katrina Siegfried" w:date="2022-08-10T06:34:00Z">
+      <w:del w:id="136" w:author="Katrina Siegfried" w:date="2022-08-10T06:34:00Z">
         <w:r>
           <w:rPr>
             <w:sz w:val="22"/>
@@ -4633,7 +4485,7 @@
         </w:rPr>
         <w:t xml:space="preserve"> used to split the data into training and testing groups to evaluate the performance of the </w:t>
       </w:r>
-      <w:ins w:id="135" w:author="Katrina Siegfried" w:date="2022-08-10T06:34:00Z">
+      <w:ins w:id="137" w:author="Katrina Siegfried" w:date="2022-08-10T06:34:00Z">
         <w:r>
           <w:rPr>
             <w:sz w:val="22"/>
@@ -4653,7 +4505,7 @@
         </w:rPr>
         <w:t xml:space="preserve">methods. Finally, </w:t>
       </w:r>
-      <w:del w:id="136" w:author="Katrina Siegfried" w:date="2022-08-10T06:35:00Z">
+      <w:del w:id="138" w:author="Katrina Siegfried" w:date="2022-08-10T06:35:00Z">
         <w:r>
           <w:rPr>
             <w:sz w:val="22"/>
@@ -4664,7 +4516,7 @@
           <w:delText>it can be</w:delText>
         </w:r>
       </w:del>
-      <w:ins w:id="137" w:author="Katrina Siegfried" w:date="2022-08-10T06:35:00Z">
+      <w:ins w:id="139" w:author="Katrina Siegfried" w:date="2022-08-10T06:35:00Z">
         <w:r>
           <w:rPr>
             <w:sz w:val="22"/>
@@ -4684,7 +4536,7 @@
         </w:rPr>
         <w:t xml:space="preserve"> used for </w:t>
       </w:r>
-      <w:del w:id="138" w:author="Katrina Siegfried" w:date="2022-08-10T06:35:00Z">
+      <w:del w:id="140" w:author="Katrina Siegfried" w:date="2022-08-10T06:35:00Z">
         <w:r>
           <w:rPr>
             <w:sz w:val="22"/>
@@ -4695,8 +4547,8 @@
           <w:delText xml:space="preserve">performing </w:delText>
         </w:r>
       </w:del>
-      <w:ins w:id="139" w:author="Katrina Siegfried" w:date="2022-08-10T06:35:00Z">
-        <w:del w:id="140" w:author="Andrew Smith" w:date="2022-08-10T15:25:00Z">
+      <w:ins w:id="141" w:author="Katrina Siegfried" w:date="2022-08-10T06:35:00Z">
+        <w:del w:id="142" w:author="Andrew Smith" w:date="2022-08-10T15:25:00Z">
           <w:r>
             <w:rPr>
               <w:sz w:val="22"/>
@@ -4708,7 +4560,7 @@
           </w:r>
         </w:del>
       </w:ins>
-      <w:ins w:id="141" w:author="Andrew Smith" w:date="2022-08-10T15:25:00Z">
+      <w:ins w:id="143" w:author="Andrew Smith" w:date="2022-08-10T15:25:00Z">
         <w:r>
           <w:rPr>
             <w:sz w:val="22"/>
@@ -4719,7 +4571,7 @@
           <w:t>implementing</w:t>
         </w:r>
       </w:ins>
-      <w:ins w:id="142" w:author="Katrina Siegfried" w:date="2022-08-10T06:35:00Z">
+      <w:ins w:id="144" w:author="Katrina Siegfried" w:date="2022-08-10T06:35:00Z">
         <w:r>
           <w:rPr>
             <w:sz w:val="22"/>
@@ -4739,7 +4591,7 @@
         </w:rPr>
         <w:t xml:space="preserve">the random </w:t>
       </w:r>
-      <w:del w:id="143" w:author="Katrina Siegfried" w:date="2022-08-10T06:35:00Z">
+      <w:del w:id="145" w:author="Katrina Siegfried" w:date="2022-08-10T06:35:00Z">
         <w:r>
           <w:rPr>
             <w:sz w:val="22"/>
@@ -4750,7 +4602,7 @@
           <w:delText xml:space="preserve">tree </w:delText>
         </w:r>
       </w:del>
-      <w:ins w:id="144" w:author="Katrina Siegfried" w:date="2022-08-10T06:35:00Z">
+      <w:ins w:id="146" w:author="Katrina Siegfried" w:date="2022-08-10T06:35:00Z">
         <w:r>
           <w:rPr>
             <w:sz w:val="22"/>
@@ -4796,7 +4648,6 @@
         </w:rPr>
         <w:t xml:space="preserve">The Python toolbox, </w:t>
       </w:r>
-      <w:proofErr w:type="spellStart"/>
       <w:r>
         <w:rPr>
           <w:i/>
@@ -4808,7 +4659,6 @@
         </w:rPr>
         <w:t>pyspark</w:t>
       </w:r>
-      <w:proofErr w:type="spellEnd"/>
       <w:r>
         <w:rPr>
           <w:sz w:val="22"/>
@@ -4818,7 +4668,7 @@
         </w:rPr>
         <w:t xml:space="preserve">, </w:t>
       </w:r>
-      <w:del w:id="145" w:author="Katrina Siegfried" w:date="2022-08-10T06:35:00Z">
+      <w:del w:id="147" w:author="Katrina Siegfried" w:date="2022-08-10T06:35:00Z">
         <w:r>
           <w:rPr>
             <w:sz w:val="22"/>
@@ -4829,7 +4679,7 @@
           <w:delText>will be</w:delText>
         </w:r>
       </w:del>
-      <w:ins w:id="146" w:author="Katrina Siegfried" w:date="2022-08-10T06:35:00Z">
+      <w:ins w:id="148" w:author="Katrina Siegfried" w:date="2022-08-10T06:35:00Z">
         <w:r>
           <w:rPr>
             <w:sz w:val="22"/>
@@ -4849,7 +4699,7 @@
         </w:rPr>
         <w:t xml:space="preserve"> used to mine frequent </w:t>
       </w:r>
-      <w:del w:id="147" w:author="Andrew Smith" w:date="2022-08-10T15:25:00Z">
+      <w:del w:id="149" w:author="Andrew Smith" w:date="2022-08-10T15:25:00Z">
         <w:r>
           <w:rPr>
             <w:sz w:val="22"/>
@@ -4860,8 +4710,7 @@
           <w:delText>itemsets</w:delText>
         </w:r>
       </w:del>
-      <w:proofErr w:type="spellStart"/>
-      <w:ins w:id="148" w:author="Andrew Smith" w:date="2022-08-10T15:25:00Z">
+      <w:ins w:id="150" w:author="Andrew Smith" w:date="2022-08-10T15:25:00Z">
         <w:r>
           <w:rPr>
             <w:sz w:val="22"/>
@@ -4872,7 +4721,6 @@
           <w:t>itemsets</w:t>
         </w:r>
       </w:ins>
-      <w:proofErr w:type="spellEnd"/>
       <w:r>
         <w:rPr>
           <w:sz w:val="22"/>
@@ -4882,7 +4730,7 @@
         </w:rPr>
         <w:t xml:space="preserve"> using the FP-growth algorithm. </w:t>
       </w:r>
-      <w:ins w:id="149" w:author="Katrina Siegfried" w:date="2022-08-10T06:35:00Z">
+      <w:ins w:id="151" w:author="Katrina Siegfried" w:date="2022-08-10T06:35:00Z">
         <w:r>
           <w:rPr>
             <w:sz w:val="22"/>
@@ -4893,7 +4741,7 @@
           <w:t xml:space="preserve">Given </w:t>
         </w:r>
       </w:ins>
-      <w:ins w:id="150" w:author="Katrina Siegfried" w:date="2022-08-10T06:36:00Z">
+      <w:ins w:id="152" w:author="Katrina Siegfried" w:date="2022-08-10T06:36:00Z">
         <w:r>
           <w:rPr>
             <w:sz w:val="22"/>
@@ -4904,7 +4752,7 @@
           <w:t>the different implementation for data structures and processing, this library was also used in each step of the cleaning and preprocessing for the frequent itemset generation as the objects were o</w:t>
         </w:r>
       </w:ins>
-      <w:ins w:id="151" w:author="Katrina Siegfried" w:date="2022-08-10T06:37:00Z">
+      <w:ins w:id="153" w:author="Katrina Siegfried" w:date="2022-08-10T06:37:00Z">
         <w:r>
           <w:rPr>
             <w:sz w:val="22"/>
@@ -4914,7 +4762,6 @@
           </w:rPr>
           <w:t xml:space="preserve">f a different object type required for the parallelized implementation. A different implementation from the python </w:t>
         </w:r>
-        <w:proofErr w:type="spellStart"/>
         <w:r>
           <w:rPr>
             <w:i/>
@@ -4926,7 +4773,6 @@
           </w:rPr>
           <w:t>mlxtend</w:t>
         </w:r>
-        <w:proofErr w:type="spellEnd"/>
         <w:r>
           <w:rPr>
             <w:sz w:val="22"/>
@@ -4937,7 +4783,7 @@
           <w:t xml:space="preserve"> library was initially explored, but th</w:t>
         </w:r>
       </w:ins>
-      <w:ins w:id="152" w:author="Katrina Siegfried" w:date="2022-08-10T06:38:00Z">
+      <w:ins w:id="154" w:author="Katrina Siegfried" w:date="2022-08-10T06:38:00Z">
         <w:r>
           <w:rPr>
             <w:sz w:val="22"/>
@@ -4948,7 +4794,7 @@
           <w:t>e implementation could not handle the large volumes of data in this dataset.</w:t>
         </w:r>
       </w:ins>
-      <w:ins w:id="153" w:author="Katrina Siegfried" w:date="2022-08-10T06:36:00Z">
+      <w:ins w:id="155" w:author="Katrina Siegfried" w:date="2022-08-10T06:36:00Z">
         <w:r>
           <w:rPr>
             <w:sz w:val="22"/>
@@ -4959,7 +4805,7 @@
           <w:t xml:space="preserve"> </w:t>
         </w:r>
       </w:ins>
-      <w:del w:id="154" w:author="Katrina Siegfried" w:date="2022-08-10T06:35:00Z">
+      <w:del w:id="156" w:author="Katrina Siegfried" w:date="2022-08-10T06:35:00Z">
         <w:r>
           <w:rPr>
             <w:sz w:val="22"/>
@@ -5004,7 +4850,7 @@
           <w14:ligatures w14:val="standard"/>
         </w:rPr>
       </w:pPr>
-      <w:commentRangeStart w:id="155"/>
+      <w:commentRangeStart w:id="157"/>
       <w:r>
         <w:rPr>
           <w:sz w:val="22"/>
@@ -5014,12 +4860,12 @@
         </w:rPr>
         <w:t>Preliminary decision tree induction was performed for the characteristics of the intersection. Most of the early decision points were based upon the speed of the train at the time of the accident. This may suggest that a large potential legislative point could be to restrict the speed of trains through certain intersections.</w:t>
       </w:r>
-      <w:commentRangeEnd w:id="155"/>
+      <w:commentRangeEnd w:id="157"/>
       <w:r>
         <w:rPr>
           <w:rStyle w:val="CommentReference"/>
         </w:rPr>
-        <w:commentReference w:id="155"/>
+        <w:commentReference w:id="157"/>
       </w:r>
     </w:p>
     <w:p>
@@ -5058,14 +4904,14 @@
         <w:spacing w:line="264" w:lineRule="auto"/>
         <w:jc w:val="both"/>
         <w:rPr>
-          <w:ins w:id="156" w:author="Andrew Smith" w:date="2022-08-10T17:27:00Z"/>
-          <w:sz w:val="22"/>
-          <w:szCs w:val="28"/>
-          <w:lang w:eastAsia="it-IT"/>
-          <w14:ligatures w14:val="standard"/>
-        </w:rPr>
-      </w:pPr>
-      <w:ins w:id="157" w:author="Andrew Smith" w:date="2022-08-10T16:54:00Z">
+          <w:ins w:id="158" w:author="Andrew Smith" w:date="2022-08-10T17:27:00Z"/>
+          <w:sz w:val="22"/>
+          <w:szCs w:val="28"/>
+          <w:lang w:eastAsia="it-IT"/>
+          <w14:ligatures w14:val="standard"/>
+        </w:rPr>
+      </w:pPr>
+      <w:ins w:id="159" w:author="Andrew Smith" w:date="2022-08-10T16:54:00Z">
         <w:r>
           <w:rPr>
             <w:sz w:val="22"/>
@@ -5076,7 +4922,7 @@
           <w:t>Before the algorithm was implemented, a basic exploration of the data set was conducted to understand</w:t>
         </w:r>
       </w:ins>
-      <w:ins w:id="158" w:author="Andrew Smith" w:date="2022-08-10T16:55:00Z">
+      <w:ins w:id="160" w:author="Andrew Smith" w:date="2022-08-10T16:55:00Z">
         <w:r>
           <w:rPr>
             <w:sz w:val="22"/>
@@ -5096,6 +4942,28 @@
           <w:t>the frequency of different characteristics.</w:t>
         </w:r>
       </w:ins>
+      <w:ins w:id="161" w:author="Andrew Smith" w:date="2022-08-10T17:36:00Z">
+        <w:r>
+          <w:rPr>
+            <w:sz w:val="22"/>
+            <w:szCs w:val="28"/>
+            <w:lang w:eastAsia="it-IT"/>
+            <w14:ligatures w14:val="standard"/>
+          </w:rPr>
+          <w:t xml:space="preserve"> Figures 1, 2, and 3 depict various frequency charts developed for attributes that describe intersection characteristics that could potentially drive the increase in severity of accidents. They also help to develop </w:t>
+        </w:r>
+      </w:ins>
+      <w:ins w:id="162" w:author="Andrew Smith" w:date="2022-08-10T17:37:00Z">
+        <w:r>
+          <w:rPr>
+            <w:sz w:val="22"/>
+            <w:szCs w:val="28"/>
+            <w:lang w:eastAsia="it-IT"/>
+            <w14:ligatures w14:val="standard"/>
+          </w:rPr>
+          <w:t>an understanding for the general types of intersections observed from the data set.</w:t>
+        </w:r>
+      </w:ins>
     </w:p>
     <w:p>
       <w:pPr>
@@ -5107,16 +4975,17 @@
         <w:spacing w:line="264" w:lineRule="auto"/>
         <w:jc w:val="both"/>
         <w:rPr>
-          <w:ins w:id="159" w:author="Andrew Smith" w:date="2022-08-10T17:08:00Z"/>
-          <w:sz w:val="22"/>
-          <w:szCs w:val="28"/>
-          <w:lang w:eastAsia="it-IT"/>
-          <w14:ligatures w14:val="standard"/>
-        </w:rPr>
-      </w:pPr>
-      <w:ins w:id="160" w:author="Andrew Smith" w:date="2022-08-10T17:27:00Z">
+          <w:ins w:id="163" w:author="Andrew Smith" w:date="2022-08-10T17:08:00Z"/>
+          <w:sz w:val="22"/>
+          <w:szCs w:val="28"/>
+          <w:lang w:eastAsia="it-IT"/>
+          <w14:ligatures w14:val="standard"/>
+        </w:rPr>
+      </w:pPr>
+      <w:ins w:id="164" w:author="Andrew Smith" w:date="2022-08-10T17:27:00Z">
         <w:r>
           <w:rPr>
+            <w:noProof/>
             <w:sz w:val="22"/>
             <w:szCs w:val="28"/>
             <w:lang w:eastAsia="it-IT"/>
@@ -5170,14 +5039,14 @@
         <w:spacing w:line="264" w:lineRule="auto"/>
         <w:jc w:val="both"/>
         <w:rPr>
-          <w:ins w:id="161" w:author="Andrew Smith" w:date="2022-08-10T17:08:00Z"/>
-          <w:sz w:val="22"/>
-          <w:szCs w:val="28"/>
-          <w:lang w:eastAsia="it-IT"/>
-          <w14:ligatures w14:val="standard"/>
-        </w:rPr>
-      </w:pPr>
-      <w:ins w:id="162" w:author="Andrew Smith" w:date="2022-08-10T17:29:00Z">
+          <w:ins w:id="165" w:author="Andrew Smith" w:date="2022-08-10T17:08:00Z"/>
+          <w:sz w:val="22"/>
+          <w:szCs w:val="28"/>
+          <w:lang w:eastAsia="it-IT"/>
+          <w14:ligatures w14:val="standard"/>
+        </w:rPr>
+      </w:pPr>
+      <w:ins w:id="166" w:author="Andrew Smith" w:date="2022-08-10T17:29:00Z">
         <w:r>
           <w:rPr>
             <w:b/>
@@ -5199,7 +5068,7 @@
           <w:t>Frequency chart of number of intersections that we</w:t>
         </w:r>
       </w:ins>
-      <w:ins w:id="163" w:author="Andrew Smith" w:date="2022-08-10T17:30:00Z">
+      <w:ins w:id="167" w:author="Andrew Smith" w:date="2022-08-10T17:30:00Z">
         <w:r>
           <w:rPr>
             <w:sz w:val="22"/>
@@ -5221,7 +5090,7 @@
         <w:spacing w:line="264" w:lineRule="auto"/>
         <w:jc w:val="both"/>
         <w:rPr>
-          <w:ins w:id="164" w:author="Andrew Smith" w:date="2022-08-10T17:08:00Z"/>
+          <w:ins w:id="168" w:author="Andrew Smith" w:date="2022-08-10T17:08:00Z"/>
           <w:sz w:val="22"/>
           <w:szCs w:val="28"/>
           <w:lang w:eastAsia="it-IT"/>
@@ -5239,16 +5108,17 @@
         <w:spacing w:line="264" w:lineRule="auto"/>
         <w:jc w:val="both"/>
         <w:rPr>
-          <w:ins w:id="165" w:author="Andrew Smith" w:date="2022-08-10T17:08:00Z"/>
-          <w:sz w:val="22"/>
-          <w:szCs w:val="28"/>
-          <w:lang w:eastAsia="it-IT"/>
-          <w14:ligatures w14:val="standard"/>
-        </w:rPr>
-      </w:pPr>
-      <w:ins w:id="166" w:author="Andrew Smith" w:date="2022-08-10T17:08:00Z">
+          <w:ins w:id="169" w:author="Andrew Smith" w:date="2022-08-10T17:08:00Z"/>
+          <w:sz w:val="22"/>
+          <w:szCs w:val="28"/>
+          <w:lang w:eastAsia="it-IT"/>
+          <w14:ligatures w14:val="standard"/>
+        </w:rPr>
+      </w:pPr>
+      <w:ins w:id="170" w:author="Andrew Smith" w:date="2022-08-10T17:08:00Z">
         <w:r>
           <w:rPr>
+            <w:noProof/>
             <w:sz w:val="22"/>
             <w:szCs w:val="28"/>
             <w:lang w:eastAsia="it-IT"/>
@@ -5302,14 +5172,14 @@
         <w:spacing w:line="264" w:lineRule="auto"/>
         <w:jc w:val="both"/>
         <w:rPr>
-          <w:ins w:id="167" w:author="Andrew Smith" w:date="2022-08-10T17:26:00Z"/>
-          <w:sz w:val="22"/>
-          <w:szCs w:val="28"/>
-          <w:lang w:eastAsia="it-IT"/>
-          <w14:ligatures w14:val="standard"/>
-        </w:rPr>
-      </w:pPr>
-      <w:ins w:id="168" w:author="Andrew Smith" w:date="2022-08-10T17:30:00Z">
+          <w:ins w:id="171" w:author="Andrew Smith" w:date="2022-08-10T17:26:00Z"/>
+          <w:sz w:val="22"/>
+          <w:szCs w:val="28"/>
+          <w:lang w:eastAsia="it-IT"/>
+          <w14:ligatures w14:val="standard"/>
+        </w:rPr>
+      </w:pPr>
+      <w:ins w:id="172" w:author="Andrew Smith" w:date="2022-08-10T17:30:00Z">
         <w:r>
           <w:rPr>
             <w:b/>
@@ -5319,29 +5189,7 @@
             <w:lang w:eastAsia="it-IT"/>
             <w14:ligatures w14:val="standard"/>
           </w:rPr>
-          <w:t xml:space="preserve">Figure </w:t>
-        </w:r>
-        <w:r>
-          <w:rPr>
-            <w:b/>
-            <w:bCs/>
-            <w:sz w:val="22"/>
-            <w:szCs w:val="28"/>
-            <w:lang w:eastAsia="it-IT"/>
-            <w14:ligatures w14:val="standard"/>
-          </w:rPr>
-          <w:t>2</w:t>
-        </w:r>
-        <w:r>
-          <w:rPr>
-            <w:b/>
-            <w:bCs/>
-            <w:sz w:val="22"/>
-            <w:szCs w:val="28"/>
-            <w:lang w:eastAsia="it-IT"/>
-            <w14:ligatures w14:val="standard"/>
-          </w:rPr>
-          <w:t xml:space="preserve">. </w:t>
+          <w:t xml:space="preserve">Figure 2. </w:t>
         </w:r>
         <w:r>
           <w:rPr>
@@ -5350,16 +5198,7 @@
             <w:lang w:eastAsia="it-IT"/>
             <w14:ligatures w14:val="standard"/>
           </w:rPr>
-          <w:t>Frequency chart of number of intersections that</w:t>
-        </w:r>
-        <w:r>
-          <w:rPr>
-            <w:sz w:val="22"/>
-            <w:szCs w:val="28"/>
-            <w:lang w:eastAsia="it-IT"/>
-            <w14:ligatures w14:val="standard"/>
-          </w:rPr>
-          <w:t xml:space="preserve"> used each style of crossing warning</w:t>
+          <w:t>Frequency chart of number of intersections that used each style of crossing warning</w:t>
         </w:r>
         <w:r>
           <w:rPr>
@@ -5371,7 +5210,7 @@
           <w:t xml:space="preserve"> during the </w:t>
         </w:r>
       </w:ins>
-      <w:ins w:id="169" w:author="Andrew Smith" w:date="2022-08-10T17:31:00Z">
+      <w:ins w:id="173" w:author="Andrew Smith" w:date="2022-08-10T17:31:00Z">
         <w:r>
           <w:rPr>
             <w:sz w:val="22"/>
@@ -5382,7 +5221,7 @@
           <w:t>incident</w:t>
         </w:r>
       </w:ins>
-      <w:ins w:id="170" w:author="Andrew Smith" w:date="2022-08-10T17:30:00Z">
+      <w:ins w:id="174" w:author="Andrew Smith" w:date="2022-08-10T17:30:00Z">
         <w:r>
           <w:rPr>
             <w:sz w:val="22"/>
@@ -5404,16 +5243,17 @@
         <w:spacing w:line="264" w:lineRule="auto"/>
         <w:jc w:val="both"/>
         <w:rPr>
-          <w:ins w:id="171" w:author="Andrew Smith" w:date="2022-08-10T17:26:00Z"/>
-          <w:sz w:val="22"/>
-          <w:szCs w:val="28"/>
-          <w:lang w:eastAsia="it-IT"/>
-          <w14:ligatures w14:val="standard"/>
-        </w:rPr>
-      </w:pPr>
-      <w:ins w:id="172" w:author="Andrew Smith" w:date="2022-08-10T17:26:00Z">
+          <w:ins w:id="175" w:author="Andrew Smith" w:date="2022-08-10T17:26:00Z"/>
+          <w:sz w:val="22"/>
+          <w:szCs w:val="28"/>
+          <w:lang w:eastAsia="it-IT"/>
+          <w14:ligatures w14:val="standard"/>
+        </w:rPr>
+      </w:pPr>
+      <w:ins w:id="176" w:author="Andrew Smith" w:date="2022-08-10T17:26:00Z">
         <w:r>
           <w:rPr>
+            <w:noProof/>
             <w:sz w:val="22"/>
             <w:szCs w:val="28"/>
             <w:lang w:eastAsia="it-IT"/>
@@ -5467,14 +5307,14 @@
         <w:spacing w:line="264" w:lineRule="auto"/>
         <w:jc w:val="both"/>
         <w:rPr>
-          <w:ins w:id="173" w:author="Andrew Smith" w:date="2022-08-10T16:54:00Z"/>
-          <w:sz w:val="22"/>
-          <w:szCs w:val="28"/>
-          <w:lang w:eastAsia="it-IT"/>
-          <w14:ligatures w14:val="standard"/>
-        </w:rPr>
-      </w:pPr>
-      <w:ins w:id="174" w:author="Andrew Smith" w:date="2022-08-10T17:31:00Z">
+          <w:ins w:id="177" w:author="Andrew Smith" w:date="2022-08-10T16:54:00Z"/>
+          <w:sz w:val="22"/>
+          <w:szCs w:val="28"/>
+          <w:lang w:eastAsia="it-IT"/>
+          <w14:ligatures w14:val="standard"/>
+        </w:rPr>
+      </w:pPr>
+      <w:ins w:id="178" w:author="Andrew Smith" w:date="2022-08-10T17:31:00Z">
         <w:r>
           <w:rPr>
             <w:b/>
@@ -5484,30 +5324,7 @@
             <w:lang w:eastAsia="it-IT"/>
             <w14:ligatures w14:val="standard"/>
           </w:rPr>
-          <w:lastRenderedPageBreak/>
-          <w:t xml:space="preserve">Figure </w:t>
-        </w:r>
-        <w:r>
-          <w:rPr>
-            <w:b/>
-            <w:bCs/>
-            <w:sz w:val="22"/>
-            <w:szCs w:val="28"/>
-            <w:lang w:eastAsia="it-IT"/>
-            <w14:ligatures w14:val="standard"/>
-          </w:rPr>
-          <w:t>3</w:t>
-        </w:r>
-        <w:r>
-          <w:rPr>
-            <w:b/>
-            <w:bCs/>
-            <w:sz w:val="22"/>
-            <w:szCs w:val="28"/>
-            <w:lang w:eastAsia="it-IT"/>
-            <w14:ligatures w14:val="standard"/>
-          </w:rPr>
-          <w:t xml:space="preserve">. </w:t>
+          <w:t xml:space="preserve">Figure 3. </w:t>
         </w:r>
         <w:r>
           <w:rPr>
@@ -5516,16 +5333,7 @@
             <w:lang w:eastAsia="it-IT"/>
             <w14:ligatures w14:val="standard"/>
           </w:rPr>
-          <w:t xml:space="preserve">Frequency chart of number of intersections </w:t>
-        </w:r>
-        <w:r>
-          <w:rPr>
-            <w:sz w:val="22"/>
-            <w:szCs w:val="28"/>
-            <w:lang w:eastAsia="it-IT"/>
-            <w14:ligatures w14:val="standard"/>
-          </w:rPr>
-          <w:t>that had the warning connected to the signal.</w:t>
+          <w:t>Frequency chart of number of intersections that had the warning connected to the signal.</w:t>
         </w:r>
       </w:ins>
     </w:p>
@@ -5597,7 +5405,17 @@
           <w:lang w:eastAsia="it-IT"/>
           <w14:ligatures w14:val="standard"/>
         </w:rPr>
-        <w:t>was applied to attributes describing the characteristics of the rail</w:t>
+        <w:t xml:space="preserve">was applied to attributes describing the characteristics </w:t>
+      </w:r>
+      <w:r>
+        <w:rPr>
+          <w:sz w:val="22"/>
+          <w:szCs w:val="28"/>
+          <w:lang w:eastAsia="it-IT"/>
+          <w14:ligatures w14:val="standard"/>
+        </w:rPr>
+        <w:lastRenderedPageBreak/>
+        <w:t>of the rail</w:t>
       </w:r>
       <w:r>
         <w:rPr>
@@ -7339,7 +7157,7 @@
         <w:spacing w:line="264" w:lineRule="auto"/>
         <w:jc w:val="both"/>
         <w:rPr>
-          <w:del w:id="175" w:author="Andrew Smith" w:date="2022-08-10T10:58:00Z"/>
+          <w:del w:id="179" w:author="Andrew Smith" w:date="2022-08-10T10:58:00Z"/>
           <w:sz w:val="22"/>
           <w:szCs w:val="28"/>
           <w:lang w:eastAsia="it-IT"/>
@@ -10638,6 +10456,7 @@
                 <w:lang w:eastAsia="it-IT"/>
                 <w14:ligatures w14:val="standard"/>
               </w:rPr>
+              <w:lastRenderedPageBreak/>
               <w:t>0</w:t>
             </w:r>
           </w:p>
@@ -12104,41 +11923,21 @@
           <w:lang w:eastAsia="it-IT"/>
           <w14:ligatures w14:val="standard"/>
         </w:rPr>
-        <w:t xml:space="preserve">The mean silhouette score was 0.492, indicating that the clustering is </w:t>
-      </w:r>
-      <w:proofErr w:type="gramStart"/>
-      <w:r>
-        <w:rPr>
-          <w:sz w:val="22"/>
-          <w:szCs w:val="28"/>
-          <w:lang w:eastAsia="it-IT"/>
-          <w14:ligatures w14:val="standard"/>
-        </w:rPr>
-        <w:t>fairly compact</w:t>
-      </w:r>
-      <w:proofErr w:type="gramEnd"/>
-      <w:r>
-        <w:rPr>
-          <w:sz w:val="22"/>
-          <w:szCs w:val="28"/>
-          <w:lang w:eastAsia="it-IT"/>
-          <w14:ligatures w14:val="standard"/>
-        </w:rPr>
-        <w:t xml:space="preserve"> and valid with some overlap.</w:t>
+        <w:t>The mean silhouette score was 0.492, indicating that the clustering is fairly compact and valid with some overlap.</w:t>
       </w:r>
     </w:p>
     <w:p>
       <w:pPr>
         <w:pStyle w:val="Head2"/>
       </w:pPr>
-      <w:commentRangeStart w:id="176"/>
-      <w:ins w:id="177" w:author="Katrina Siegfried" w:date="2022-08-10T06:40:00Z">
+      <w:commentRangeStart w:id="180"/>
+      <w:ins w:id="181" w:author="Katrina Siegfried" w:date="2022-08-10T06:40:00Z">
         <w:r>
           <w:t>5.3 Frequent Pattern Results</w:t>
         </w:r>
       </w:ins>
-      <w:commentRangeEnd w:id="176"/>
-      <w:ins w:id="178" w:author="Katrina Siegfried" w:date="2022-08-10T07:09:00Z">
+      <w:commentRangeEnd w:id="180"/>
+      <w:ins w:id="182" w:author="Katrina Siegfried" w:date="2022-08-10T07:09:00Z">
         <w:r>
           <w:rPr>
             <w:rStyle w:val="CommentReference"/>
@@ -12146,7 +11945,7 @@
             <w:lang w:eastAsia="en-US"/>
             <w14:ligatures w14:val="none"/>
           </w:rPr>
-          <w:commentReference w:id="176"/>
+          <w:commentReference w:id="180"/>
         </w:r>
       </w:ins>
     </w:p>
@@ -12160,21 +11959,21 @@
         <w:spacing w:line="264" w:lineRule="auto"/>
         <w:jc w:val="both"/>
         <w:rPr>
-          <w:ins w:id="179" w:author="Katrina Siegfried" w:date="2022-08-10T07:30:00Z"/>
-          <w:sz w:val="22"/>
-          <w:szCs w:val="28"/>
-          <w:lang w:eastAsia="it-IT"/>
-          <w14:ligatures w14:val="standard"/>
-        </w:rPr>
-      </w:pPr>
-      <w:ins w:id="180" w:author="Katrina Siegfried" w:date="2022-08-10T07:24:00Z">
+          <w:ins w:id="183" w:author="Katrina Siegfried" w:date="2022-08-10T07:30:00Z"/>
+          <w:sz w:val="22"/>
+          <w:szCs w:val="28"/>
+          <w:lang w:eastAsia="it-IT"/>
+          <w14:ligatures w14:val="standard"/>
+        </w:rPr>
+      </w:pPr>
+      <w:ins w:id="184" w:author="Katrina Siegfried" w:date="2022-08-10T07:24:00Z">
         <w:r>
           <w:rPr>
             <w:sz w:val="22"/>
             <w:szCs w:val="28"/>
             <w:lang w:eastAsia="it-IT"/>
             <w14:ligatures w14:val="standard"/>
-            <w:rPrChange w:id="181" w:author="Katrina Siegfried" w:date="2022-08-10T07:24:00Z">
+            <w:rPrChange w:id="185" w:author="Katrina Siegfried" w:date="2022-08-10T07:24:00Z">
               <w:rPr>
                 <w:b/>
                 <w:bCs/>
@@ -12193,7 +11992,7 @@
           <w:t>severity where severity was indicated as having higher</w:t>
         </w:r>
       </w:ins>
-      <w:ins w:id="182" w:author="Katrina Siegfried" w:date="2022-08-10T07:25:00Z">
+      <w:ins w:id="186" w:author="Katrina Siegfried" w:date="2022-08-10T07:25:00Z">
         <w:r>
           <w:rPr>
             <w:sz w:val="22"/>
@@ -12204,7 +12003,7 @@
           <w:t xml:space="preserve"> </w:t>
         </w:r>
       </w:ins>
-      <w:ins w:id="183" w:author="Katrina Siegfried" w:date="2022-08-10T07:26:00Z">
+      <w:ins w:id="187" w:author="Katrina Siegfried" w:date="2022-08-10T07:26:00Z">
         <w:r>
           <w:rPr>
             <w:sz w:val="22"/>
@@ -12215,7 +12014,7 @@
           <w:t>casualty</w:t>
         </w:r>
       </w:ins>
-      <w:ins w:id="184" w:author="Katrina Siegfried" w:date="2022-08-10T07:25:00Z">
+      <w:ins w:id="188" w:author="Katrina Siegfried" w:date="2022-08-10T07:25:00Z">
         <w:r>
           <w:rPr>
             <w:sz w:val="22"/>
@@ -12226,7 +12025,7 @@
           <w:t xml:space="preserve"> and mortality numbers.</w:t>
         </w:r>
       </w:ins>
-      <w:ins w:id="185" w:author="Katrina Siegfried" w:date="2022-08-10T07:26:00Z">
+      <w:ins w:id="189" w:author="Katrina Siegfried" w:date="2022-08-10T07:26:00Z">
         <w:r>
           <w:rPr>
             <w:sz w:val="22"/>
@@ -12234,10 +12033,19 @@
             <w:lang w:eastAsia="it-IT"/>
             <w14:ligatures w14:val="standard"/>
           </w:rPr>
-          <w:t xml:space="preserve"> FP Growth results showed that accidents with high morta</w:t>
+          <w:t xml:space="preserve"> FP Growth results showed that accidents with high </w:t>
+        </w:r>
+        <w:r>
+          <w:rPr>
+            <w:sz w:val="22"/>
+            <w:szCs w:val="28"/>
+            <w:lang w:eastAsia="it-IT"/>
+            <w14:ligatures w14:val="standard"/>
+          </w:rPr>
+          <w:t>morta</w:t>
         </w:r>
       </w:ins>
-      <w:ins w:id="186" w:author="Katrina Siegfried" w:date="2022-08-10T07:27:00Z">
+      <w:ins w:id="190" w:author="Katrina Siegfried" w:date="2022-08-10T07:27:00Z">
         <w:r>
           <w:rPr>
             <w:sz w:val="22"/>
@@ -12248,7 +12056,7 @@
           <w:t xml:space="preserve">lity were most closely associated with </w:t>
         </w:r>
       </w:ins>
-      <w:ins w:id="187" w:author="Katrina Siegfried" w:date="2022-08-10T07:29:00Z">
+      <w:ins w:id="191" w:author="Katrina Siegfried" w:date="2022-08-10T07:29:00Z">
         <w:r>
           <w:rPr>
             <w:sz w:val="22"/>
@@ -12259,8 +12067,7 @@
           <w:t xml:space="preserve">XXX with support=XXX, lift=XXX, and confidence=XXX, while accidents with high casualties were most </w:t>
         </w:r>
       </w:ins>
-      <w:proofErr w:type="spellStart"/>
-      <w:ins w:id="188" w:author="Katrina Siegfried" w:date="2022-08-10T07:30:00Z">
+      <w:ins w:id="192" w:author="Katrina Siegfried" w:date="2022-08-10T07:30:00Z">
         <w:r>
           <w:rPr>
             <w:sz w:val="22"/>
@@ -12268,17 +12075,7 @@
             <w:lang w:eastAsia="it-IT"/>
             <w14:ligatures w14:val="standard"/>
           </w:rPr>
-          <w:t>looselyy</w:t>
-        </w:r>
-        <w:proofErr w:type="spellEnd"/>
-        <w:r>
-          <w:rPr>
-            <w:sz w:val="22"/>
-            <w:szCs w:val="28"/>
-            <w:lang w:eastAsia="it-IT"/>
-            <w14:ligatures w14:val="standard"/>
-          </w:rPr>
-          <w:t xml:space="preserve"> associated with XXX with support=XXX, lift=XXX, and confidence=XXX.</w:t>
+          <w:t>looselyy associated with XXX with support=XXX, lift=XXX, and confidence=XXX.</w:t>
         </w:r>
       </w:ins>
     </w:p>
@@ -12292,14 +12089,14 @@
         <w:spacing w:line="264" w:lineRule="auto"/>
         <w:jc w:val="both"/>
         <w:rPr>
-          <w:ins w:id="189" w:author="Katrina Siegfried" w:date="2022-08-10T07:33:00Z"/>
-          <w:sz w:val="22"/>
-          <w:szCs w:val="28"/>
-          <w:lang w:eastAsia="it-IT"/>
-          <w14:ligatures w14:val="standard"/>
-        </w:rPr>
-      </w:pPr>
-      <w:ins w:id="190" w:author="Katrina Siegfried" w:date="2022-08-10T07:30:00Z">
+          <w:ins w:id="193" w:author="Katrina Siegfried" w:date="2022-08-10T07:33:00Z"/>
+          <w:sz w:val="22"/>
+          <w:szCs w:val="28"/>
+          <w:lang w:eastAsia="it-IT"/>
+          <w14:ligatures w14:val="standard"/>
+        </w:rPr>
+      </w:pPr>
+      <w:ins w:id="194" w:author="Katrina Siegfried" w:date="2022-08-10T07:30:00Z">
         <w:r>
           <w:rPr>
             <w:sz w:val="22"/>
@@ -12310,7 +12107,7 @@
           <w:t xml:space="preserve">When examining location, patterns </w:t>
         </w:r>
       </w:ins>
-      <w:ins w:id="191" w:author="Katrina Siegfried" w:date="2022-08-10T07:32:00Z">
+      <w:ins w:id="195" w:author="Katrina Siegfried" w:date="2022-08-10T07:32:00Z">
         <w:r>
           <w:rPr>
             <w:sz w:val="22"/>
@@ -12321,7 +12118,7 @@
           <w:t>containing the consequent XXX were filtered and revealed that the most commonly co-occurring attributes associated with XXX were XXX.</w:t>
         </w:r>
       </w:ins>
-      <w:ins w:id="192" w:author="Katrina Siegfried" w:date="2022-08-10T07:33:00Z">
+      <w:ins w:id="196" w:author="Katrina Siegfried" w:date="2022-08-10T07:33:00Z">
         <w:r>
           <w:rPr>
             <w:sz w:val="22"/>
@@ -12343,14 +12140,14 @@
         <w:spacing w:line="264" w:lineRule="auto"/>
         <w:jc w:val="both"/>
         <w:rPr>
-          <w:ins w:id="193" w:author="Katrina Siegfried" w:date="2022-08-10T08:20:00Z"/>
-          <w:sz w:val="22"/>
-          <w:szCs w:val="28"/>
-          <w:lang w:eastAsia="it-IT"/>
-          <w14:ligatures w14:val="standard"/>
-        </w:rPr>
-      </w:pPr>
-      <w:ins w:id="194" w:author="Katrina Siegfried" w:date="2022-08-10T07:33:00Z">
+          <w:ins w:id="197" w:author="Katrina Siegfried" w:date="2022-08-10T08:20:00Z"/>
+          <w:sz w:val="22"/>
+          <w:szCs w:val="28"/>
+          <w:lang w:eastAsia="it-IT"/>
+          <w14:ligatures w14:val="standard"/>
+        </w:rPr>
+      </w:pPr>
+      <w:ins w:id="198" w:author="Katrina Siegfried" w:date="2022-08-10T07:33:00Z">
         <w:r>
           <w:rPr>
             <w:sz w:val="22"/>
@@ -12371,7 +12168,7 @@
         </w:tabs>
         <w:spacing w:line="264" w:lineRule="auto"/>
         <w:jc w:val="both"/>
-        <w:pPrChange w:id="195" w:author="Katrina Siegfried" w:date="2022-08-10T07:24:00Z">
+        <w:pPrChange w:id="199" w:author="Katrina Siegfried" w:date="2022-08-10T07:24:00Z">
           <w:pPr>
             <w:pStyle w:val="Head2"/>
           </w:pPr>
@@ -12382,7 +12179,7 @@
       <w:pPr>
         <w:pStyle w:val="Head2"/>
       </w:pPr>
-      <w:commentRangeStart w:id="196"/>
+      <w:commentRangeStart w:id="200"/>
       <w:r>
         <w:rPr>
           <w:rStyle w:val="Label"/>
@@ -12395,7 +12192,7 @@
       <w:r>
         <w:t>Applications</w:t>
       </w:r>
-      <w:commentRangeEnd w:id="196"/>
+      <w:commentRangeEnd w:id="200"/>
       <w:r>
         <w:rPr>
           <w:rStyle w:val="CommentReference"/>
@@ -12403,7 +12200,7 @@
           <w:lang w:eastAsia="en-US"/>
           <w14:ligatures w14:val="none"/>
         </w:rPr>
-        <w:commentReference w:id="196"/>
+        <w:commentReference w:id="200"/>
       </w:r>
     </w:p>
     <w:p>
@@ -12416,26 +12213,21 @@
         <w:spacing w:line="264" w:lineRule="auto"/>
         <w:jc w:val="both"/>
         <w:rPr>
-          <w:ins w:id="197" w:author="Andrew Smith" w:date="2022-08-10T10:47:00Z"/>
-        </w:rPr>
-        <w:pPrChange w:id="198" w:author="Andrew Smith" w:date="2022-08-10T10:48:00Z">
+          <w:ins w:id="201" w:author="Andrew Smith" w:date="2022-08-10T10:47:00Z"/>
+        </w:rPr>
+        <w:pPrChange w:id="202" w:author="Andrew Smith" w:date="2022-08-10T10:48:00Z">
           <w:pPr>
             <w:pStyle w:val="Head2"/>
           </w:pPr>
         </w:pPrChange>
       </w:pPr>
-      <w:ins w:id="199" w:author="Andrew Smith" w:date="2022-08-10T10:47:00Z">
+      <w:ins w:id="203" w:author="Andrew Smith" w:date="2022-08-10T10:47:00Z">
         <w:r>
           <w:rPr>
             <w:sz w:val="22"/>
             <w:szCs w:val="28"/>
             <w:lang w:eastAsia="it-IT"/>
             <w14:ligatures w14:val="standard"/>
-            <w:rPrChange w:id="200" w:author="Andrew Smith" w:date="2022-08-10T10:48:00Z">
-              <w:rPr>
-                <w:b w:val="0"/>
-              </w:rPr>
-            </w:rPrChange>
           </w:rPr>
           <w:t>The applications found in this report were focused on the context of highway-rail intersection incidents, however, they could similarly be applied to many transportation topics. These applications include the effect of weather and location on the probability and severity of traffic-related incidents.</w:t>
         </w:r>
@@ -12445,9 +12237,9 @@
       <w:pPr>
         <w:pStyle w:val="Head2"/>
         <w:rPr>
-          <w:ins w:id="201" w:author="Andrew Smith" w:date="2022-08-10T10:47:00Z"/>
-        </w:rPr>
-        <w:pPrChange w:id="202" w:author="Andrew Smith" w:date="2022-08-10T16:43:00Z">
+          <w:ins w:id="204" w:author="Andrew Smith" w:date="2022-08-10T10:47:00Z"/>
+        </w:rPr>
+        <w:pPrChange w:id="205" w:author="Andrew Smith" w:date="2022-08-10T16:43:00Z">
           <w:pPr>
             <w:pStyle w:val="DisplayFormula"/>
             <w:tabs>
@@ -12459,7 +12251,7 @@
           </w:pPr>
         </w:pPrChange>
       </w:pPr>
-      <w:ins w:id="203" w:author="Andrew Smith" w:date="2022-08-10T10:47:00Z">
+      <w:ins w:id="206" w:author="Andrew Smith" w:date="2022-08-10T10:47:00Z">
         <w:r>
           <w:rPr>
             <w:rStyle w:val="Label"/>
@@ -12663,13 +12455,58 @@
         <w:spacing w:line="264" w:lineRule="auto"/>
         <w:jc w:val="both"/>
         <w:rPr>
-          <w:ins w:id="204" w:author="Andrew Smith" w:date="2022-08-10T10:48:00Z"/>
-          <w:sz w:val="22"/>
-          <w:szCs w:val="28"/>
-          <w:lang w:eastAsia="it-IT"/>
-          <w14:ligatures w14:val="standard"/>
-        </w:rPr>
-      </w:pPr>
+          <w:ins w:id="207" w:author="Andrew Smith" w:date="2022-08-10T10:48:00Z"/>
+          <w:sz w:val="22"/>
+          <w:szCs w:val="28"/>
+          <w:lang w:eastAsia="it-IT"/>
+          <w14:ligatures w14:val="standard"/>
+        </w:rPr>
+      </w:pPr>
+      <w:r>
+        <w:rPr>
+          <w:sz w:val="22"/>
+          <w:szCs w:val="28"/>
+          <w:lang w:eastAsia="it-IT"/>
+          <w14:ligatures w14:val="standard"/>
+        </w:rPr>
+        <w:t xml:space="preserve">These results might suggest that train speeds should be limited to below 60 MPH </w:t>
+      </w:r>
+      <w:r>
+        <w:rPr>
+          <w:sz w:val="22"/>
+          <w:szCs w:val="28"/>
+          <w:lang w:eastAsia="it-IT"/>
+          <w14:ligatures w14:val="standard"/>
+        </w:rPr>
+        <w:t>through intersections with highways. Additionally, efforts to remove obstructions from intersections and to illuminate th</w:t>
+      </w:r>
+      <w:r>
+        <w:rPr>
+          <w:sz w:val="22"/>
+          <w:szCs w:val="28"/>
+          <w:lang w:eastAsia="it-IT"/>
+          <w14:ligatures w14:val="standard"/>
+        </w:rPr>
+        <w:t xml:space="preserve">e intersections could reduce the likelihood of injury. Statistical analysis could be </w:t>
+      </w:r>
+      <w:r>
+        <w:rPr>
+          <w:sz w:val="22"/>
+          <w:szCs w:val="28"/>
+          <w:lang w:eastAsia="it-IT"/>
+          <w14:ligatures w14:val="standard"/>
+        </w:rPr>
+        <w:t xml:space="preserve">conducted to see if </w:t>
+      </w:r>
+      <w:r>
+        <w:rPr>
+          <w:sz w:val="22"/>
+          <w:szCs w:val="28"/>
+          <w:lang w:eastAsia="it-IT"/>
+          <w14:ligatures w14:val="standard"/>
+        </w:rPr>
+        <w:t xml:space="preserve">the reduction of injuries would </w:t>
+      </w:r>
       <w:r>
         <w:rPr>
           <w:sz w:val="22"/>
@@ -12678,43 +12515,7 @@
           <w14:ligatures w14:val="standard"/>
         </w:rPr>
         <w:lastRenderedPageBreak/>
-        <w:t xml:space="preserve">These results might suggest that train speeds should be limited to below 60 MPH </w:t>
-      </w:r>
-      <w:r>
-        <w:rPr>
-          <w:sz w:val="22"/>
-          <w:szCs w:val="28"/>
-          <w:lang w:eastAsia="it-IT"/>
-          <w14:ligatures w14:val="standard"/>
-        </w:rPr>
-        <w:t>through intersections with highways. Additionally, efforts to remove obstructions from intersections and to illuminate th</w:t>
-      </w:r>
-      <w:r>
-        <w:rPr>
-          <w:sz w:val="22"/>
-          <w:szCs w:val="28"/>
-          <w:lang w:eastAsia="it-IT"/>
-          <w14:ligatures w14:val="standard"/>
-        </w:rPr>
-        <w:t xml:space="preserve">e intersections could reduce the likelihood of injury. Statistical analysis could be </w:t>
-      </w:r>
-      <w:r>
-        <w:rPr>
-          <w:sz w:val="22"/>
-          <w:szCs w:val="28"/>
-          <w:lang w:eastAsia="it-IT"/>
-          <w14:ligatures w14:val="standard"/>
-        </w:rPr>
-        <w:t xml:space="preserve">conducted to see if </w:t>
-      </w:r>
-      <w:r>
-        <w:rPr>
-          <w:sz w:val="22"/>
-          <w:szCs w:val="28"/>
-          <w:lang w:eastAsia="it-IT"/>
-          <w14:ligatures w14:val="standard"/>
-        </w:rPr>
-        <w:t xml:space="preserve">the reduction of injuries would be significant </w:t>
+        <w:t xml:space="preserve">be significant </w:t>
       </w:r>
       <w:r>
         <w:rPr>
@@ -12736,14 +12537,14 @@
         <w:spacing w:line="264" w:lineRule="auto"/>
         <w:jc w:val="both"/>
         <w:rPr>
-          <w:ins w:id="205" w:author="Andrew Smith" w:date="2022-08-10T10:48:00Z"/>
-          <w:sz w:val="22"/>
-          <w:szCs w:val="28"/>
-          <w:lang w:eastAsia="it-IT"/>
-          <w14:ligatures w14:val="standard"/>
-        </w:rPr>
-      </w:pPr>
-      <w:ins w:id="206" w:author="Andrew Smith" w:date="2022-08-10T10:48:00Z">
+          <w:ins w:id="208" w:author="Andrew Smith" w:date="2022-08-10T10:48:00Z"/>
+          <w:sz w:val="22"/>
+          <w:szCs w:val="28"/>
+          <w:lang w:eastAsia="it-IT"/>
+          <w14:ligatures w14:val="standard"/>
+        </w:rPr>
+      </w:pPr>
+      <w:ins w:id="209" w:author="Andrew Smith" w:date="2022-08-10T10:48:00Z">
         <w:r>
           <w:rPr>
             <w:sz w:val="22"/>
@@ -12765,14 +12566,14 @@
         <w:spacing w:line="264" w:lineRule="auto"/>
         <w:jc w:val="both"/>
         <w:rPr>
-          <w:ins w:id="207" w:author="Andrew Smith" w:date="2022-08-10T10:48:00Z"/>
-          <w:sz w:val="22"/>
-          <w:szCs w:val="28"/>
-          <w:lang w:eastAsia="it-IT"/>
-          <w14:ligatures w14:val="standard"/>
-        </w:rPr>
-      </w:pPr>
-      <w:ins w:id="208" w:author="Andrew Smith" w:date="2022-08-10T10:48:00Z">
+          <w:ins w:id="210" w:author="Andrew Smith" w:date="2022-08-10T10:48:00Z"/>
+          <w:sz w:val="22"/>
+          <w:szCs w:val="28"/>
+          <w:lang w:eastAsia="it-IT"/>
+          <w14:ligatures w14:val="standard"/>
+        </w:rPr>
+      </w:pPr>
+      <w:ins w:id="211" w:author="Andrew Smith" w:date="2022-08-10T10:48:00Z">
         <w:r>
           <w:rPr>
             <w:sz w:val="22"/>
@@ -12794,14 +12595,14 @@
         <w:spacing w:line="264" w:lineRule="auto"/>
         <w:jc w:val="both"/>
         <w:rPr>
-          <w:ins w:id="209" w:author="Andrew Smith" w:date="2022-08-10T10:48:00Z"/>
-          <w:sz w:val="22"/>
-          <w:szCs w:val="28"/>
-          <w:lang w:eastAsia="it-IT"/>
-          <w14:ligatures w14:val="standard"/>
-        </w:rPr>
-      </w:pPr>
-      <w:ins w:id="210" w:author="Andrew Smith" w:date="2022-08-10T10:48:00Z">
+          <w:ins w:id="212" w:author="Andrew Smith" w:date="2022-08-10T10:48:00Z"/>
+          <w:sz w:val="22"/>
+          <w:szCs w:val="28"/>
+          <w:lang w:eastAsia="it-IT"/>
+          <w14:ligatures w14:val="standard"/>
+        </w:rPr>
+      </w:pPr>
+      <w:ins w:id="213" w:author="Andrew Smith" w:date="2022-08-10T10:48:00Z">
         <w:r>
           <w:rPr>
             <w:sz w:val="22"/>
@@ -12817,11 +12618,11 @@
       <w:pPr>
         <w:pStyle w:val="Head2"/>
         <w:rPr>
-          <w:ins w:id="211" w:author="Andrew Smith" w:date="2022-08-10T10:51:00Z"/>
-        </w:rPr>
-      </w:pPr>
-      <w:commentRangeStart w:id="212"/>
-      <w:ins w:id="213" w:author="Andrew Smith" w:date="2022-08-10T10:51:00Z">
+          <w:ins w:id="214" w:author="Andrew Smith" w:date="2022-08-10T10:51:00Z"/>
+        </w:rPr>
+      </w:pPr>
+      <w:commentRangeStart w:id="215"/>
+      <w:ins w:id="216" w:author="Andrew Smith" w:date="2022-08-10T10:51:00Z">
         <w:r>
           <w:rPr>
             <w:rStyle w:val="Label"/>
@@ -12835,8 +12636,8 @@
           <w:t>Applications of Intersection Location</w:t>
         </w:r>
       </w:ins>
-      <w:commentRangeEnd w:id="212"/>
-      <w:ins w:id="214" w:author="Andrew Smith" w:date="2022-08-10T10:52:00Z">
+      <w:commentRangeEnd w:id="215"/>
+      <w:ins w:id="217" w:author="Andrew Smith" w:date="2022-08-10T10:52:00Z">
         <w:r>
           <w:rPr>
             <w:rStyle w:val="CommentReference"/>
@@ -12844,7 +12645,7 @@
             <w:lang w:eastAsia="en-US"/>
             <w14:ligatures w14:val="none"/>
           </w:rPr>
-          <w:commentReference w:id="212"/>
+          <w:commentReference w:id="215"/>
         </w:r>
       </w:ins>
     </w:p>
@@ -12852,9 +12653,9 @@
       <w:pPr>
         <w:pStyle w:val="Head2"/>
         <w:rPr>
-          <w:ins w:id="215" w:author="Katrina Siegfried" w:date="2022-08-10T07:34:00Z"/>
-        </w:rPr>
-        <w:pPrChange w:id="216" w:author="Andrew Smith" w:date="2022-08-10T16:43:00Z">
+          <w:ins w:id="218" w:author="Katrina Siegfried" w:date="2022-08-10T07:34:00Z"/>
+        </w:rPr>
+        <w:pPrChange w:id="219" w:author="Andrew Smith" w:date="2022-08-10T16:43:00Z">
           <w:pPr>
             <w:pStyle w:val="DisplayFormula"/>
             <w:tabs>
@@ -12866,7 +12667,7 @@
           </w:pPr>
         </w:pPrChange>
       </w:pPr>
-      <w:ins w:id="217" w:author="Andrew Smith" w:date="2022-08-10T10:48:00Z">
+      <w:ins w:id="220" w:author="Andrew Smith" w:date="2022-08-10T10:48:00Z">
         <w:r>
           <w:rPr>
             <w:rStyle w:val="Label"/>
@@ -12874,7 +12675,7 @@
           <w:t>6.</w:t>
         </w:r>
       </w:ins>
-      <w:ins w:id="218" w:author="Andrew Smith" w:date="2022-08-10T10:51:00Z">
+      <w:ins w:id="221" w:author="Andrew Smith" w:date="2022-08-10T10:51:00Z">
         <w:r>
           <w:rPr>
             <w:rStyle w:val="Label"/>
@@ -12882,7 +12683,7 @@
           <w:t>3</w:t>
         </w:r>
       </w:ins>
-      <w:ins w:id="219" w:author="Andrew Smith" w:date="2022-08-10T10:48:00Z">
+      <w:ins w:id="222" w:author="Andrew Smith" w:date="2022-08-10T10:48:00Z">
         <w:r>
           <w:t> </w:t>
         </w:r>
@@ -12890,7 +12691,7 @@
           <w:t xml:space="preserve">Applications of </w:t>
         </w:r>
       </w:ins>
-      <w:ins w:id="220" w:author="Andrew Smith" w:date="2022-08-10T10:49:00Z">
+      <w:ins w:id="223" w:author="Andrew Smith" w:date="2022-08-10T10:49:00Z">
         <w:r>
           <w:t>Frequent Pattern</w:t>
         </w:r>
@@ -12906,14 +12707,14 @@
         <w:spacing w:line="264" w:lineRule="auto"/>
         <w:jc w:val="both"/>
         <w:rPr>
-          <w:ins w:id="221" w:author="Katrina Siegfried" w:date="2022-08-10T07:45:00Z"/>
-          <w:sz w:val="22"/>
-          <w:szCs w:val="28"/>
-          <w:lang w:eastAsia="it-IT"/>
-          <w14:ligatures w14:val="standard"/>
-        </w:rPr>
-      </w:pPr>
-      <w:ins w:id="222" w:author="Katrina Siegfried" w:date="2022-08-10T07:34:00Z">
+          <w:ins w:id="224" w:author="Katrina Siegfried" w:date="2022-08-10T07:45:00Z"/>
+          <w:sz w:val="22"/>
+          <w:szCs w:val="28"/>
+          <w:lang w:eastAsia="it-IT"/>
+          <w14:ligatures w14:val="standard"/>
+        </w:rPr>
+      </w:pPr>
+      <w:ins w:id="225" w:author="Katrina Siegfried" w:date="2022-08-10T07:34:00Z">
         <w:r>
           <w:rPr>
             <w:sz w:val="22"/>
@@ -12930,17 +12731,7 @@
             <w:lang w:eastAsia="it-IT"/>
             <w14:ligatures w14:val="standard"/>
           </w:rPr>
-          <w:t xml:space="preserve">the results from frequent pattern generation </w:t>
-        </w:r>
-        <w:proofErr w:type="gramStart"/>
-        <w:r>
-          <w:rPr>
-            <w:sz w:val="22"/>
-            <w:szCs w:val="28"/>
-            <w:lang w:eastAsia="it-IT"/>
-            <w14:ligatures w14:val="standard"/>
-          </w:rPr>
-          <w:t xml:space="preserve">for </w:t>
+          <w:t xml:space="preserve">the results from frequent pattern generation for </w:t>
         </w:r>
         <w:r>
           <w:rPr>
@@ -12958,17 +12749,7 @@
             <w:lang w:eastAsia="it-IT"/>
             <w14:ligatures w14:val="standard"/>
           </w:rPr>
-          <w:t>accident</w:t>
-        </w:r>
-        <w:proofErr w:type="gramEnd"/>
-        <w:r>
-          <w:rPr>
-            <w:sz w:val="22"/>
-            <w:szCs w:val="28"/>
-            <w:lang w:eastAsia="it-IT"/>
-            <w14:ligatures w14:val="standard"/>
-          </w:rPr>
-          <w:t xml:space="preserve"> severity</w:t>
+          <w:t>accident severity</w:t>
         </w:r>
         <w:r>
           <w:rPr>
@@ -12989,7 +12770,7 @@
           <w:t>further investigation be</w:t>
         </w:r>
       </w:ins>
-      <w:ins w:id="223" w:author="Katrina Siegfried" w:date="2022-08-10T07:43:00Z">
+      <w:ins w:id="226" w:author="Katrina Siegfried" w:date="2022-08-10T07:43:00Z">
         <w:r>
           <w:rPr>
             <w:sz w:val="22"/>
@@ -13000,7 +12781,7 @@
           <w:t xml:space="preserve"> pursued related to the factors of XXX in the pursuit of reducing accident casualties and mortality. Given the </w:t>
         </w:r>
       </w:ins>
-      <w:ins w:id="224" w:author="Katrina Siegfried" w:date="2022-08-10T07:44:00Z">
+      <w:ins w:id="227" w:author="Katrina Siegfried" w:date="2022-08-10T07:44:00Z">
         <w:r>
           <w:rPr>
             <w:sz w:val="22"/>
@@ -13011,7 +12792,7 @@
           <w:t xml:space="preserve">relationship between location and XXX, specific investigation could be performed to support local </w:t>
         </w:r>
       </w:ins>
-      <w:ins w:id="225" w:author="Katrina Siegfried" w:date="2022-08-10T07:45:00Z">
+      <w:ins w:id="228" w:author="Katrina Siegfried" w:date="2022-08-10T07:45:00Z">
         <w:r>
           <w:rPr>
             <w:sz w:val="22"/>
@@ -13022,7 +12803,7 @@
           <w:t>regulation</w:t>
         </w:r>
       </w:ins>
-      <w:ins w:id="226" w:author="Katrina Siegfried" w:date="2022-08-10T07:44:00Z">
+      <w:ins w:id="229" w:author="Katrina Siegfried" w:date="2022-08-10T07:44:00Z">
         <w:r>
           <w:rPr>
             <w:sz w:val="22"/>
@@ -13033,7 +12814,7 @@
           <w:t xml:space="preserve"> related to XXX. With XXX intersections relating to XXX, f</w:t>
         </w:r>
       </w:ins>
-      <w:ins w:id="227" w:author="Katrina Siegfried" w:date="2022-08-10T07:45:00Z">
+      <w:ins w:id="230" w:author="Katrina Siegfried" w:date="2022-08-10T07:45:00Z">
         <w:r>
           <w:rPr>
             <w:sz w:val="22"/>
@@ -13041,16 +12822,7 @@
             <w:lang w:eastAsia="it-IT"/>
             <w14:ligatures w14:val="standard"/>
           </w:rPr>
-          <w:t xml:space="preserve">urther work could be done to verify these </w:t>
-        </w:r>
-        <w:r>
-          <w:rPr>
-            <w:sz w:val="22"/>
-            <w:szCs w:val="28"/>
-            <w:lang w:eastAsia="it-IT"/>
-            <w14:ligatures w14:val="standard"/>
-          </w:rPr>
-          <w:t xml:space="preserve">results and support broader regulation regarding improving </w:t>
+          <w:t xml:space="preserve">urther work could be done to verify these results and support broader regulation regarding improving </w:t>
         </w:r>
         <w:r>
           <w:rPr>
@@ -13079,7 +12851,7 @@
           <w14:ligatures w14:val="standard"/>
         </w:rPr>
       </w:pPr>
-      <w:ins w:id="228" w:author="Katrina Siegfried" w:date="2022-08-10T07:45:00Z">
+      <w:ins w:id="231" w:author="Katrina Siegfried" w:date="2022-08-10T07:45:00Z">
         <w:r>
           <w:rPr>
             <w:sz w:val="22"/>
@@ -13090,7 +12862,7 @@
           <w:t xml:space="preserve">Additionally, future work on frequent pattern mining for US highway railway accidents can be improved </w:t>
         </w:r>
       </w:ins>
-      <w:ins w:id="229" w:author="Katrina Siegfried" w:date="2022-08-10T07:46:00Z">
+      <w:ins w:id="232" w:author="Katrina Siegfried" w:date="2022-08-10T07:46:00Z">
         <w:r>
           <w:rPr>
             <w:sz w:val="22"/>
@@ -13100,7 +12872,7 @@
           </w:rPr>
           <w:t xml:space="preserve">by investigating feature scaling, more complex coding of null values based on incident </w:t>
         </w:r>
-        <w:del w:id="230" w:author="Andrew Smith" w:date="2022-08-10T16:32:00Z">
+        <w:del w:id="233" w:author="Andrew Smith" w:date="2022-08-10T16:32:00Z">
           <w:r>
             <w:rPr>
               <w:sz w:val="22"/>
@@ -13112,7 +12884,7 @@
           </w:r>
         </w:del>
       </w:ins>
-      <w:ins w:id="231" w:author="Andrew Smith" w:date="2022-08-10T16:32:00Z">
+      <w:ins w:id="234" w:author="Andrew Smith" w:date="2022-08-10T16:32:00Z">
         <w:r>
           <w:rPr>
             <w:sz w:val="22"/>
@@ -13123,7 +12895,7 @@
           <w:t>type and</w:t>
         </w:r>
       </w:ins>
-      <w:ins w:id="232" w:author="Katrina Siegfried" w:date="2022-08-10T07:46:00Z">
+      <w:ins w:id="235" w:author="Katrina Siegfried" w:date="2022-08-10T07:46:00Z">
         <w:r>
           <w:rPr>
             <w:sz w:val="22"/>
@@ -13134,7 +12906,7 @@
           <w:t xml:space="preserve"> identifying and addressing outliers</w:t>
         </w:r>
       </w:ins>
-      <w:ins w:id="233" w:author="Andrew Smith" w:date="2022-08-10T16:32:00Z">
+      <w:ins w:id="236" w:author="Andrew Smith" w:date="2022-08-10T16:32:00Z">
         <w:r>
           <w:rPr>
             <w:sz w:val="22"/>
@@ -13150,7 +12922,7 @@
       <w:pPr>
         <w:pStyle w:val="Head2"/>
         <w:rPr>
-          <w:ins w:id="234" w:author="Andrew Smith" w:date="2022-08-10T17:33:00Z"/>
+          <w:ins w:id="237" w:author="Andrew Smith" w:date="2022-08-10T17:33:00Z"/>
           <w:rStyle w:val="Label"/>
         </w:rPr>
       </w:pPr>
@@ -13171,20 +12943,20 @@
         <w:spacing w:line="264" w:lineRule="auto"/>
         <w:jc w:val="both"/>
         <w:rPr>
-          <w:ins w:id="235" w:author="Andrew Smith" w:date="2022-08-10T17:33:00Z"/>
-          <w:sz w:val="22"/>
-          <w:szCs w:val="28"/>
-          <w:lang w:eastAsia="it-IT"/>
-          <w14:ligatures w14:val="standard"/>
-        </w:rPr>
-      </w:pPr>
-      <w:ins w:id="236" w:author="Andrew Smith" w:date="2022-08-10T17:33:00Z">
+          <w:ins w:id="238" w:author="Andrew Smith" w:date="2022-08-10T17:33:00Z"/>
+          <w:sz w:val="22"/>
+          <w:szCs w:val="28"/>
+          <w:lang w:eastAsia="it-IT"/>
+          <w14:ligatures w14:val="standard"/>
+        </w:rPr>
+      </w:pPr>
+      <w:ins w:id="239" w:author="Andrew Smith" w:date="2022-08-10T17:33:00Z">
         <w:r>
           <w:rPr>
             <w:rStyle w:val="Label"/>
             <w:sz w:val="22"/>
             <w:szCs w:val="28"/>
-            <w:rPrChange w:id="237" w:author="Andrew Smith" w:date="2022-08-10T17:33:00Z">
+            <w:rPrChange w:id="240" w:author="Andrew Smith" w:date="2022-08-10T17:33:00Z">
               <w:rPr>
                 <w:rStyle w:val="Label"/>
                 <w:b/>
@@ -13210,18 +12982,8 @@
             <w:lang w:eastAsia="it-IT"/>
             <w14:ligatures w14:val="standard"/>
           </w:rPr>
-          <w:t>e</w:t>
-        </w:r>
-        <w:r>
-          <w:rPr>
-            <w:sz w:val="22"/>
-            <w:szCs w:val="28"/>
-            <w:lang w:eastAsia="it-IT"/>
-            <w14:ligatures w14:val="standard"/>
-          </w:rPr>
-          <w:t xml:space="preserve"> decision trees were plotted using the </w:t>
-        </w:r>
-        <w:proofErr w:type="spellStart"/>
+          <w:t xml:space="preserve">e decision trees were plotted using the </w:t>
+        </w:r>
         <w:r>
           <w:rPr>
             <w:i/>
@@ -13233,7 +12995,6 @@
           </w:rPr>
           <w:t>graphviz</w:t>
         </w:r>
-        <w:proofErr w:type="spellEnd"/>
         <w:r>
           <w:rPr>
             <w:sz w:val="22"/>
@@ -13265,24 +13026,30 @@
         <w:jc w:val="both"/>
         <w:rPr>
           <w:rStyle w:val="Label"/>
-          <w:sz w:val="22"/>
-          <w:szCs w:val="28"/>
-          <w:lang w:eastAsia="it-IT"/>
-          <w14:ligatures w14:val="standard"/>
-          <w:rPrChange w:id="238" w:author="Andrew Smith" w:date="2022-08-10T17:33:00Z">
+          <w:b/>
+          <w:sz w:val="22"/>
+          <w:szCs w:val="28"/>
+          <w:lang w:eastAsia="it-IT"/>
+          <w14:ligatures w14:val="standard"/>
+          <w:rPrChange w:id="241" w:author="Andrew Smith" w:date="2022-08-10T17:33:00Z">
             <w:rPr>
               <w:rStyle w:val="Label"/>
+              <w:b w:val="0"/>
+              <w:sz w:val="18"/>
+              <w:szCs w:val="22"/>
+              <w:lang w:eastAsia="en-US"/>
+              <w14:ligatures w14:val="none"/>
             </w:rPr>
           </w:rPrChange>
         </w:rPr>
-        <w:pPrChange w:id="239" w:author="Andrew Smith" w:date="2022-08-10T17:33:00Z">
+        <w:pPrChange w:id="242" w:author="Andrew Smith" w:date="2022-08-10T17:33:00Z">
           <w:pPr>
             <w:pStyle w:val="Head2"/>
             <w:ind w:left="0" w:firstLine="0"/>
           </w:pPr>
         </w:pPrChange>
       </w:pPr>
-      <w:ins w:id="240" w:author="Katrina Siegfried" w:date="2022-08-10T08:24:00Z">
+      <w:ins w:id="243" w:author="Katrina Siegfried" w:date="2022-08-10T08:24:00Z">
         <w:r>
           <w:rPr>
             <w:noProof/>
@@ -13379,7 +13146,7 @@
                                   <w:pStyle w:val="Caption"/>
                                   <w:rPr>
                                     <w:color w:val="auto"/>
-                                    <w:rPrChange w:id="241" w:author="Andrew Smith" w:date="2022-08-10T17:29:00Z">
+                                    <w:rPrChange w:id="244" w:author="Andrew Smith" w:date="2022-08-10T17:29:00Z">
                                       <w:rPr/>
                                     </w:rPrChange>
                                   </w:rPr>
@@ -13387,50 +13154,50 @@
                                 <w:r>
                                   <w:rPr>
                                     <w:color w:val="auto"/>
-                                    <w:rPrChange w:id="242" w:author="Andrew Smith" w:date="2022-08-10T17:29:00Z">
+                                    <w:rPrChange w:id="245" w:author="Andrew Smith" w:date="2022-08-10T17:29:00Z">
                                       <w:rPr/>
                                     </w:rPrChange>
                                   </w:rPr>
                                   <w:t xml:space="preserve">Figure </w:t>
                                 </w:r>
-                                <w:del w:id="243" w:author="Andrew Smith" w:date="2022-08-10T15:29:00Z">
+                                <w:del w:id="246" w:author="Andrew Smith" w:date="2022-08-10T15:29:00Z">
                                   <w:r>
                                     <w:rPr>
                                       <w:color w:val="auto"/>
-                                      <w:rPrChange w:id="244" w:author="Andrew Smith" w:date="2022-08-10T17:29:00Z">
+                                      <w:rPrChange w:id="247" w:author="Andrew Smith" w:date="2022-08-10T17:29:00Z">
                                         <w:rPr/>
                                       </w:rPrChange>
                                     </w:rPr>
                                     <w:delText>2</w:delText>
                                   </w:r>
                                 </w:del>
-                                <w:ins w:id="245" w:author="Andrew Smith" w:date="2022-08-10T17:29:00Z">
+                                <w:ins w:id="248" w:author="Andrew Smith" w:date="2022-08-10T17:29:00Z">
                                   <w:r>
                                     <w:rPr>
                                       <w:color w:val="auto"/>
-                                      <w:rPrChange w:id="246" w:author="Andrew Smith" w:date="2022-08-10T17:29:00Z">
+                                      <w:rPrChange w:id="249" w:author="Andrew Smith" w:date="2022-08-10T17:29:00Z">
                                         <w:rPr/>
                                       </w:rPrChange>
                                     </w:rPr>
                                     <w:t>4</w:t>
                                   </w:r>
                                 </w:ins>
-                                <w:del w:id="247" w:author="Andrew Smith" w:date="2022-08-10T17:29:00Z">
+                                <w:del w:id="250" w:author="Andrew Smith" w:date="2022-08-10T17:29:00Z">
                                   <w:r>
                                     <w:rPr>
                                       <w:color w:val="auto"/>
-                                      <w:rPrChange w:id="248" w:author="Andrew Smith" w:date="2022-08-10T17:29:00Z">
+                                      <w:rPrChange w:id="251" w:author="Andrew Smith" w:date="2022-08-10T17:29:00Z">
                                         <w:rPr/>
                                       </w:rPrChange>
                                     </w:rPr>
                                     <w:delText>:</w:delText>
                                   </w:r>
                                 </w:del>
-                                <w:ins w:id="249" w:author="Andrew Smith" w:date="2022-08-10T17:29:00Z">
+                                <w:ins w:id="252" w:author="Andrew Smith" w:date="2022-08-10T17:29:00Z">
                                   <w:r>
                                     <w:rPr>
                                       <w:color w:val="auto"/>
-                                      <w:rPrChange w:id="250" w:author="Andrew Smith" w:date="2022-08-10T17:29:00Z">
+                                      <w:rPrChange w:id="253" w:author="Andrew Smith" w:date="2022-08-10T17:29:00Z">
                                         <w:rPr/>
                                       </w:rPrChange>
                                     </w:rPr>
@@ -13440,162 +13207,162 @@
                                 <w:r>
                                   <w:rPr>
                                     <w:color w:val="auto"/>
-                                    <w:rPrChange w:id="251" w:author="Andrew Smith" w:date="2022-08-10T17:29:00Z">
+                                    <w:rPrChange w:id="254" w:author="Andrew Smith" w:date="2022-08-10T17:29:00Z">
                                       <w:rPr/>
                                     </w:rPrChange>
                                   </w:rPr>
                                   <w:t xml:space="preserve"> </w:t>
                                 </w:r>
-                                <w:del w:id="252" w:author="Andrew Smith" w:date="2022-08-10T15:34:00Z">
+                                <w:del w:id="255" w:author="Andrew Smith" w:date="2022-08-10T15:34:00Z">
                                   <w:r>
                                     <w:rPr>
                                       <w:b w:val="0"/>
                                       <w:bCs w:val="0"/>
                                       <w:color w:val="auto"/>
-                                      <w:rPrChange w:id="253" w:author="Andrew Smith" w:date="2022-08-10T17:29:00Z">
+                                      <w:rPrChange w:id="256" w:author="Andrew Smith" w:date="2022-08-10T17:29:00Z">
                                         <w:rPr/>
                                       </w:rPrChange>
                                     </w:rPr>
                                     <w:delText>The results of the K-Means clustering for location-based attributes as they relate to weather associated with the incident. As indicated in the results section, incidents associated with snowy weather tended to occur in the northern US, while incidents associated with chilly and rainy conditions primarily occurred in the southern US.</w:delText>
                                   </w:r>
                                 </w:del>
-                                <w:ins w:id="254" w:author="Andrew Smith" w:date="2022-08-10T15:34:00Z">
+                                <w:ins w:id="257" w:author="Andrew Smith" w:date="2022-08-10T15:34:00Z">
                                   <w:r>
                                     <w:rPr>
                                       <w:b w:val="0"/>
                                       <w:bCs w:val="0"/>
                                       <w:color w:val="auto"/>
-                                      <w:rPrChange w:id="255" w:author="Andrew Smith" w:date="2022-08-10T17:29:00Z">
+                                      <w:rPrChange w:id="258" w:author="Andrew Smith" w:date="2022-08-10T17:29:00Z">
                                         <w:rPr/>
                                       </w:rPrChange>
                                     </w:rPr>
                                     <w:t>Portion of the decision tree generated from the intersection characterization study</w:t>
                                   </w:r>
                                 </w:ins>
-                                <w:ins w:id="256" w:author="Andrew Smith" w:date="2022-08-10T16:17:00Z">
+                                <w:ins w:id="259" w:author="Andrew Smith" w:date="2022-08-10T16:17:00Z">
                                   <w:r>
                                     <w:rPr>
                                       <w:b w:val="0"/>
                                       <w:bCs w:val="0"/>
                                       <w:color w:val="auto"/>
-                                      <w:rPrChange w:id="257" w:author="Andrew Smith" w:date="2022-08-10T17:29:00Z">
+                                      <w:rPrChange w:id="260" w:author="Andrew Smith" w:date="2022-08-10T17:29:00Z">
                                         <w:rPr/>
                                       </w:rPrChange>
                                     </w:rPr>
                                     <w:t xml:space="preserve"> showing </w:t>
                                   </w:r>
                                 </w:ins>
-                                <w:ins w:id="258" w:author="Andrew Smith" w:date="2022-08-10T16:18:00Z">
+                                <w:ins w:id="261" w:author="Andrew Smith" w:date="2022-08-10T16:18:00Z">
                                   <w:r>
                                     <w:rPr>
                                       <w:b w:val="0"/>
                                       <w:bCs w:val="0"/>
                                       <w:color w:val="auto"/>
-                                      <w:rPrChange w:id="259" w:author="Andrew Smith" w:date="2022-08-10T17:29:00Z">
+                                      <w:rPrChange w:id="262" w:author="Andrew Smith" w:date="2022-08-10T17:29:00Z">
                                         <w:rPr/>
                                       </w:rPrChange>
                                     </w:rPr>
                                     <w:t xml:space="preserve">the decision </w:t>
                                   </w:r>
                                 </w:ins>
-                                <w:ins w:id="260" w:author="Andrew Smith" w:date="2022-08-10T16:25:00Z">
+                                <w:ins w:id="263" w:author="Andrew Smith" w:date="2022-08-10T16:25:00Z">
                                   <w:r>
                                     <w:rPr>
                                       <w:b w:val="0"/>
                                       <w:bCs w:val="0"/>
                                       <w:color w:val="auto"/>
-                                      <w:rPrChange w:id="261" w:author="Andrew Smith" w:date="2022-08-10T17:29:00Z">
+                                      <w:rPrChange w:id="264" w:author="Andrew Smith" w:date="2022-08-10T17:29:00Z">
                                         <w:rPr/>
                                       </w:rPrChange>
                                     </w:rPr>
                                     <w:t>nodes</w:t>
                                   </w:r>
                                 </w:ins>
-                                <w:ins w:id="262" w:author="Andrew Smith" w:date="2022-08-10T16:18:00Z">
+                                <w:ins w:id="265" w:author="Andrew Smith" w:date="2022-08-10T16:18:00Z">
                                   <w:r>
                                     <w:rPr>
                                       <w:b w:val="0"/>
                                       <w:bCs w:val="0"/>
                                       <w:color w:val="auto"/>
-                                      <w:rPrChange w:id="263" w:author="Andrew Smith" w:date="2022-08-10T17:29:00Z">
+                                      <w:rPrChange w:id="266" w:author="Andrew Smith" w:date="2022-08-10T17:29:00Z">
                                         <w:rPr/>
                                       </w:rPrChange>
                                     </w:rPr>
                                     <w:t xml:space="preserve"> </w:t>
                                   </w:r>
                                 </w:ins>
-                                <w:ins w:id="264" w:author="Andrew Smith" w:date="2022-08-10T16:25:00Z">
+                                <w:ins w:id="267" w:author="Andrew Smith" w:date="2022-08-10T16:25:00Z">
                                   <w:r>
                                     <w:rPr>
                                       <w:b w:val="0"/>
                                       <w:bCs w:val="0"/>
                                       <w:color w:val="auto"/>
-                                      <w:rPrChange w:id="265" w:author="Andrew Smith" w:date="2022-08-10T17:29:00Z">
+                                      <w:rPrChange w:id="268" w:author="Andrew Smith" w:date="2022-08-10T17:29:00Z">
                                         <w:rPr/>
                                       </w:rPrChange>
                                     </w:rPr>
                                     <w:t xml:space="preserve">based upon the </w:t>
                                   </w:r>
                                 </w:ins>
-                                <w:ins w:id="266" w:author="Andrew Smith" w:date="2022-08-10T16:27:00Z">
+                                <w:ins w:id="269" w:author="Andrew Smith" w:date="2022-08-10T16:27:00Z">
                                   <w:r>
                                     <w:rPr>
                                       <w:b w:val="0"/>
                                       <w:bCs w:val="0"/>
                                       <w:color w:val="auto"/>
-                                      <w:rPrChange w:id="267" w:author="Andrew Smith" w:date="2022-08-10T17:29:00Z">
+                                      <w:rPrChange w:id="270" w:author="Andrew Smith" w:date="2022-08-10T17:29:00Z">
                                         <w:rPr/>
                                       </w:rPrChange>
                                     </w:rPr>
                                     <w:t>G</w:t>
                                   </w:r>
                                 </w:ins>
-                                <w:ins w:id="268" w:author="Andrew Smith" w:date="2022-08-10T16:25:00Z">
+                                <w:ins w:id="271" w:author="Andrew Smith" w:date="2022-08-10T16:25:00Z">
                                   <w:r>
                                     <w:rPr>
                                       <w:b w:val="0"/>
                                       <w:bCs w:val="0"/>
                                       <w:color w:val="auto"/>
-                                      <w:rPrChange w:id="269" w:author="Andrew Smith" w:date="2022-08-10T17:29:00Z">
+                                      <w:rPrChange w:id="272" w:author="Andrew Smith" w:date="2022-08-10T17:29:00Z">
                                         <w:rPr/>
                                       </w:rPrChange>
                                     </w:rPr>
                                     <w:t xml:space="preserve">ini </w:t>
                                   </w:r>
                                 </w:ins>
-                                <w:ins w:id="270" w:author="Andrew Smith" w:date="2022-08-10T16:27:00Z">
+                                <w:ins w:id="273" w:author="Andrew Smith" w:date="2022-08-10T16:27:00Z">
                                   <w:r>
                                     <w:rPr>
                                       <w:b w:val="0"/>
                                       <w:bCs w:val="0"/>
                                       <w:color w:val="auto"/>
-                                      <w:rPrChange w:id="271" w:author="Andrew Smith" w:date="2022-08-10T17:29:00Z">
+                                      <w:rPrChange w:id="274" w:author="Andrew Smith" w:date="2022-08-10T17:29:00Z">
                                         <w:rPr/>
                                       </w:rPrChange>
                                     </w:rPr>
                                     <w:t xml:space="preserve">impurity </w:t>
                                   </w:r>
                                 </w:ins>
-                                <w:ins w:id="272" w:author="Andrew Smith" w:date="2022-08-10T16:25:00Z">
+                                <w:ins w:id="275" w:author="Andrew Smith" w:date="2022-08-10T16:25:00Z">
                                   <w:r>
                                     <w:rPr>
                                       <w:b w:val="0"/>
                                       <w:bCs w:val="0"/>
                                       <w:color w:val="auto"/>
-                                      <w:rPrChange w:id="273" w:author="Andrew Smith" w:date="2022-08-10T17:29:00Z">
+                                      <w:rPrChange w:id="276" w:author="Andrew Smith" w:date="2022-08-10T17:29:00Z">
                                         <w:rPr/>
                                       </w:rPrChange>
                                     </w:rPr>
                                     <w:t>index. There were four injury categories in which the tree was sorting into</w:t>
                                   </w:r>
                                 </w:ins>
-                                <w:ins w:id="274" w:author="Andrew Smith" w:date="2022-08-10T16:26:00Z">
+                                <w:ins w:id="277" w:author="Andrew Smith" w:date="2022-08-10T16:26:00Z">
                                   <w:r>
                                     <w:rPr>
                                       <w:b w:val="0"/>
                                       <w:bCs w:val="0"/>
                                       <w:color w:val="auto"/>
-                                      <w:rPrChange w:id="275" w:author="Andrew Smith" w:date="2022-08-10T17:29:00Z">
+                                      <w:rPrChange w:id="278" w:author="Andrew Smith" w:date="2022-08-10T17:29:00Z">
                                         <w:rPr/>
                                       </w:rPrChange>
                                     </w:rPr>
@@ -13627,7 +13394,7 @@
             </mc:Choice>
             <mc:Fallback>
               <w:pict>
-                <v:group w14:anchorId="45ED2277" id="Group 7" o:spid="_x0000_s1026" style="position:absolute;left:0;text-align:left;margin-left:9.75pt;margin-top:-6pt;width:498.1pt;height:349.75pt;z-index:251658240;mso-position-horizontal-relative:margin;mso-position-vertical-relative:margin;mso-width-relative:margin;mso-height-relative:margin" coordorigin="" coordsize="61042,44150" o:gfxdata="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">
+                <v:group w14:anchorId="45ED2277" id="Group 7" o:spid="_x0000_s1026" style="position:absolute;left:0;text-align:left;margin-left:9.75pt;margin-top:-6pt;width:498.1pt;height:349.75pt;z-index:251658240;mso-position-horizontal-relative:margin;mso-position-vertical-relative:margin;mso-width-relative:margin;mso-height-relative:margin" coordorigin="" coordsize="61042,44150" o:gfxdata="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">
                   <v:shapetype id="_x0000_t75" coordsize="21600,21600" o:spt="75" o:preferrelative="t" path="m@4@5l@4@11@9@11@9@5xe" filled="f" stroked="f">
                     <v:stroke joinstyle="miter"/>
                     <v:formulas>
@@ -13662,7 +13429,7 @@
                             <w:pStyle w:val="Caption"/>
                             <w:rPr>
                               <w:color w:val="auto"/>
-                              <w:rPrChange w:id="276" w:author="Andrew Smith" w:date="2022-08-10T17:29:00Z">
+                              <w:rPrChange w:id="279" w:author="Andrew Smith" w:date="2022-08-10T17:29:00Z">
                                 <w:rPr/>
                               </w:rPrChange>
                             </w:rPr>
@@ -13670,50 +13437,50 @@
                           <w:r>
                             <w:rPr>
                               <w:color w:val="auto"/>
-                              <w:rPrChange w:id="277" w:author="Andrew Smith" w:date="2022-08-10T17:29:00Z">
+                              <w:rPrChange w:id="280" w:author="Andrew Smith" w:date="2022-08-10T17:29:00Z">
                                 <w:rPr/>
                               </w:rPrChange>
                             </w:rPr>
                             <w:t xml:space="preserve">Figure </w:t>
                           </w:r>
-                          <w:del w:id="278" w:author="Andrew Smith" w:date="2022-08-10T15:29:00Z">
+                          <w:del w:id="281" w:author="Andrew Smith" w:date="2022-08-10T15:29:00Z">
                             <w:r>
                               <w:rPr>
                                 <w:color w:val="auto"/>
-                                <w:rPrChange w:id="279" w:author="Andrew Smith" w:date="2022-08-10T17:29:00Z">
+                                <w:rPrChange w:id="282" w:author="Andrew Smith" w:date="2022-08-10T17:29:00Z">
                                   <w:rPr/>
                                 </w:rPrChange>
                               </w:rPr>
                               <w:delText>2</w:delText>
                             </w:r>
                           </w:del>
-                          <w:ins w:id="280" w:author="Andrew Smith" w:date="2022-08-10T17:29:00Z">
+                          <w:ins w:id="283" w:author="Andrew Smith" w:date="2022-08-10T17:29:00Z">
                             <w:r>
                               <w:rPr>
                                 <w:color w:val="auto"/>
-                                <w:rPrChange w:id="281" w:author="Andrew Smith" w:date="2022-08-10T17:29:00Z">
+                                <w:rPrChange w:id="284" w:author="Andrew Smith" w:date="2022-08-10T17:29:00Z">
                                   <w:rPr/>
                                 </w:rPrChange>
                               </w:rPr>
                               <w:t>4</w:t>
                             </w:r>
                           </w:ins>
-                          <w:del w:id="282" w:author="Andrew Smith" w:date="2022-08-10T17:29:00Z">
+                          <w:del w:id="285" w:author="Andrew Smith" w:date="2022-08-10T17:29:00Z">
                             <w:r>
                               <w:rPr>
                                 <w:color w:val="auto"/>
-                                <w:rPrChange w:id="283" w:author="Andrew Smith" w:date="2022-08-10T17:29:00Z">
+                                <w:rPrChange w:id="286" w:author="Andrew Smith" w:date="2022-08-10T17:29:00Z">
                                   <w:rPr/>
                                 </w:rPrChange>
                               </w:rPr>
                               <w:delText>:</w:delText>
                             </w:r>
                           </w:del>
-                          <w:ins w:id="284" w:author="Andrew Smith" w:date="2022-08-10T17:29:00Z">
+                          <w:ins w:id="287" w:author="Andrew Smith" w:date="2022-08-10T17:29:00Z">
                             <w:r>
                               <w:rPr>
                                 <w:color w:val="auto"/>
-                                <w:rPrChange w:id="285" w:author="Andrew Smith" w:date="2022-08-10T17:29:00Z">
+                                <w:rPrChange w:id="288" w:author="Andrew Smith" w:date="2022-08-10T17:29:00Z">
                                   <w:rPr/>
                                 </w:rPrChange>
                               </w:rPr>
@@ -13723,162 +13490,162 @@
                           <w:r>
                             <w:rPr>
                               <w:color w:val="auto"/>
-                              <w:rPrChange w:id="286" w:author="Andrew Smith" w:date="2022-08-10T17:29:00Z">
+                              <w:rPrChange w:id="289" w:author="Andrew Smith" w:date="2022-08-10T17:29:00Z">
                                 <w:rPr/>
                               </w:rPrChange>
                             </w:rPr>
                             <w:t xml:space="preserve"> </w:t>
                           </w:r>
-                          <w:del w:id="287" w:author="Andrew Smith" w:date="2022-08-10T15:34:00Z">
+                          <w:del w:id="290" w:author="Andrew Smith" w:date="2022-08-10T15:34:00Z">
                             <w:r>
                               <w:rPr>
                                 <w:b w:val="0"/>
                                 <w:bCs w:val="0"/>
                                 <w:color w:val="auto"/>
-                                <w:rPrChange w:id="288" w:author="Andrew Smith" w:date="2022-08-10T17:29:00Z">
+                                <w:rPrChange w:id="291" w:author="Andrew Smith" w:date="2022-08-10T17:29:00Z">
                                   <w:rPr/>
                                 </w:rPrChange>
                               </w:rPr>
                               <w:delText>The results of the K-Means clustering for location-based attributes as they relate to weather associated with the incident. As indicated in the results section, incidents associated with snowy weather tended to occur in the northern US, while incidents associated with chilly and rainy conditions primarily occurred in the southern US.</w:delText>
                             </w:r>
                           </w:del>
-                          <w:ins w:id="289" w:author="Andrew Smith" w:date="2022-08-10T15:34:00Z">
+                          <w:ins w:id="292" w:author="Andrew Smith" w:date="2022-08-10T15:34:00Z">
                             <w:r>
                               <w:rPr>
                                 <w:b w:val="0"/>
                                 <w:bCs w:val="0"/>
                                 <w:color w:val="auto"/>
-                                <w:rPrChange w:id="290" w:author="Andrew Smith" w:date="2022-08-10T17:29:00Z">
+                                <w:rPrChange w:id="293" w:author="Andrew Smith" w:date="2022-08-10T17:29:00Z">
                                   <w:rPr/>
                                 </w:rPrChange>
                               </w:rPr>
                               <w:t>Portion of the decision tree generated from the intersection characterization study</w:t>
                             </w:r>
                           </w:ins>
-                          <w:ins w:id="291" w:author="Andrew Smith" w:date="2022-08-10T16:17:00Z">
+                          <w:ins w:id="294" w:author="Andrew Smith" w:date="2022-08-10T16:17:00Z">
                             <w:r>
                               <w:rPr>
                                 <w:b w:val="0"/>
                                 <w:bCs w:val="0"/>
                                 <w:color w:val="auto"/>
-                                <w:rPrChange w:id="292" w:author="Andrew Smith" w:date="2022-08-10T17:29:00Z">
+                                <w:rPrChange w:id="295" w:author="Andrew Smith" w:date="2022-08-10T17:29:00Z">
                                   <w:rPr/>
                                 </w:rPrChange>
                               </w:rPr>
                               <w:t xml:space="preserve"> showing </w:t>
                             </w:r>
                           </w:ins>
-                          <w:ins w:id="293" w:author="Andrew Smith" w:date="2022-08-10T16:18:00Z">
+                          <w:ins w:id="296" w:author="Andrew Smith" w:date="2022-08-10T16:18:00Z">
                             <w:r>
                               <w:rPr>
                                 <w:b w:val="0"/>
                                 <w:bCs w:val="0"/>
                                 <w:color w:val="auto"/>
-                                <w:rPrChange w:id="294" w:author="Andrew Smith" w:date="2022-08-10T17:29:00Z">
+                                <w:rPrChange w:id="297" w:author="Andrew Smith" w:date="2022-08-10T17:29:00Z">
                                   <w:rPr/>
                                 </w:rPrChange>
                               </w:rPr>
                               <w:t xml:space="preserve">the decision </w:t>
                             </w:r>
                           </w:ins>
-                          <w:ins w:id="295" w:author="Andrew Smith" w:date="2022-08-10T16:25:00Z">
+                          <w:ins w:id="298" w:author="Andrew Smith" w:date="2022-08-10T16:25:00Z">
                             <w:r>
                               <w:rPr>
                                 <w:b w:val="0"/>
                                 <w:bCs w:val="0"/>
                                 <w:color w:val="auto"/>
-                                <w:rPrChange w:id="296" w:author="Andrew Smith" w:date="2022-08-10T17:29:00Z">
+                                <w:rPrChange w:id="299" w:author="Andrew Smith" w:date="2022-08-10T17:29:00Z">
                                   <w:rPr/>
                                 </w:rPrChange>
                               </w:rPr>
                               <w:t>nodes</w:t>
                             </w:r>
                           </w:ins>
-                          <w:ins w:id="297" w:author="Andrew Smith" w:date="2022-08-10T16:18:00Z">
+                          <w:ins w:id="300" w:author="Andrew Smith" w:date="2022-08-10T16:18:00Z">
                             <w:r>
                               <w:rPr>
                                 <w:b w:val="0"/>
                                 <w:bCs w:val="0"/>
                                 <w:color w:val="auto"/>
-                                <w:rPrChange w:id="298" w:author="Andrew Smith" w:date="2022-08-10T17:29:00Z">
+                                <w:rPrChange w:id="301" w:author="Andrew Smith" w:date="2022-08-10T17:29:00Z">
                                   <w:rPr/>
                                 </w:rPrChange>
                               </w:rPr>
                               <w:t xml:space="preserve"> </w:t>
                             </w:r>
                           </w:ins>
-                          <w:ins w:id="299" w:author="Andrew Smith" w:date="2022-08-10T16:25:00Z">
+                          <w:ins w:id="302" w:author="Andrew Smith" w:date="2022-08-10T16:25:00Z">
                             <w:r>
                               <w:rPr>
                                 <w:b w:val="0"/>
                                 <w:bCs w:val="0"/>
                                 <w:color w:val="auto"/>
-                                <w:rPrChange w:id="300" w:author="Andrew Smith" w:date="2022-08-10T17:29:00Z">
+                                <w:rPrChange w:id="303" w:author="Andrew Smith" w:date="2022-08-10T17:29:00Z">
                                   <w:rPr/>
                                 </w:rPrChange>
                               </w:rPr>
                               <w:t xml:space="preserve">based upon the </w:t>
                             </w:r>
                           </w:ins>
-                          <w:ins w:id="301" w:author="Andrew Smith" w:date="2022-08-10T16:27:00Z">
+                          <w:ins w:id="304" w:author="Andrew Smith" w:date="2022-08-10T16:27:00Z">
                             <w:r>
                               <w:rPr>
                                 <w:b w:val="0"/>
                                 <w:bCs w:val="0"/>
                                 <w:color w:val="auto"/>
-                                <w:rPrChange w:id="302" w:author="Andrew Smith" w:date="2022-08-10T17:29:00Z">
+                                <w:rPrChange w:id="305" w:author="Andrew Smith" w:date="2022-08-10T17:29:00Z">
                                   <w:rPr/>
                                 </w:rPrChange>
                               </w:rPr>
                               <w:t>G</w:t>
                             </w:r>
                           </w:ins>
-                          <w:ins w:id="303" w:author="Andrew Smith" w:date="2022-08-10T16:25:00Z">
+                          <w:ins w:id="306" w:author="Andrew Smith" w:date="2022-08-10T16:25:00Z">
                             <w:r>
                               <w:rPr>
                                 <w:b w:val="0"/>
                                 <w:bCs w:val="0"/>
                                 <w:color w:val="auto"/>
-                                <w:rPrChange w:id="304" w:author="Andrew Smith" w:date="2022-08-10T17:29:00Z">
+                                <w:rPrChange w:id="307" w:author="Andrew Smith" w:date="2022-08-10T17:29:00Z">
                                   <w:rPr/>
                                 </w:rPrChange>
                               </w:rPr>
                               <w:t xml:space="preserve">ini </w:t>
                             </w:r>
                           </w:ins>
-                          <w:ins w:id="305" w:author="Andrew Smith" w:date="2022-08-10T16:27:00Z">
+                          <w:ins w:id="308" w:author="Andrew Smith" w:date="2022-08-10T16:27:00Z">
                             <w:r>
                               <w:rPr>
                                 <w:b w:val="0"/>
                                 <w:bCs w:val="0"/>
                                 <w:color w:val="auto"/>
-                                <w:rPrChange w:id="306" w:author="Andrew Smith" w:date="2022-08-10T17:29:00Z">
+                                <w:rPrChange w:id="309" w:author="Andrew Smith" w:date="2022-08-10T17:29:00Z">
                                   <w:rPr/>
                                 </w:rPrChange>
                               </w:rPr>
                               <w:t xml:space="preserve">impurity </w:t>
                             </w:r>
                           </w:ins>
-                          <w:ins w:id="307" w:author="Andrew Smith" w:date="2022-08-10T16:25:00Z">
+                          <w:ins w:id="310" w:author="Andrew Smith" w:date="2022-08-10T16:25:00Z">
                             <w:r>
                               <w:rPr>
                                 <w:b w:val="0"/>
                                 <w:bCs w:val="0"/>
                                 <w:color w:val="auto"/>
-                                <w:rPrChange w:id="308" w:author="Andrew Smith" w:date="2022-08-10T17:29:00Z">
+                                <w:rPrChange w:id="311" w:author="Andrew Smith" w:date="2022-08-10T17:29:00Z">
                                   <w:rPr/>
                                 </w:rPrChange>
                               </w:rPr>
                               <w:t>index. There were four injury categories in which the tree was sorting into</w:t>
                             </w:r>
                           </w:ins>
-                          <w:ins w:id="309" w:author="Andrew Smith" w:date="2022-08-10T16:26:00Z">
+                          <w:ins w:id="312" w:author="Andrew Smith" w:date="2022-08-10T16:26:00Z">
                             <w:r>
                               <w:rPr>
                                 <w:b w:val="0"/>
                                 <w:bCs w:val="0"/>
                                 <w:color w:val="auto"/>
-                                <w:rPrChange w:id="310" w:author="Andrew Smith" w:date="2022-08-10T17:29:00Z">
+                                <w:rPrChange w:id="313" w:author="Andrew Smith" w:date="2022-08-10T17:29:00Z">
                                   <w:rPr/>
                                 </w:rPrChange>
                               </w:rPr>
@@ -13934,7 +13701,7 @@
         <w:spacing w:line="264" w:lineRule="auto"/>
         <w:jc w:val="both"/>
         <w:rPr>
-          <w:del w:id="311" w:author="Katrina Siegfried" w:date="2022-08-10T06:43:00Z"/>
+          <w:del w:id="314" w:author="Katrina Siegfried" w:date="2022-08-10T06:43:00Z"/>
           <w:sz w:val="22"/>
           <w:szCs w:val="28"/>
           <w:lang w:eastAsia="it-IT"/>
@@ -13961,11 +13728,12 @@
         <w:spacing w:line="264" w:lineRule="auto"/>
         <w:jc w:val="both"/>
         <w:rPr>
-          <w:ins w:id="312" w:author="Katrina Siegfried" w:date="2022-08-10T06:40:00Z"/>
+          <w:ins w:id="315" w:author="Katrina Siegfried" w:date="2022-08-10T06:40:00Z"/>
           <w:rStyle w:val="Label"/>
+          <w:b/>
           <w:bCs/>
         </w:rPr>
-        <w:pPrChange w:id="313" w:author="Katrina Siegfried" w:date="2022-08-10T06:43:00Z">
+        <w:pPrChange w:id="316" w:author="Katrina Siegfried" w:date="2022-08-10T06:43:00Z">
           <w:pPr>
             <w:pStyle w:val="Head2"/>
             <w:ind w:left="0" w:firstLine="0"/>
@@ -13983,13 +13751,13 @@
         <w:spacing w:line="264" w:lineRule="auto"/>
         <w:jc w:val="both"/>
         <w:rPr>
-          <w:rPrChange w:id="314" w:author="Katrina Siegfried" w:date="2022-08-10T06:42:00Z">
+          <w:rPrChange w:id="317" w:author="Katrina Siegfried" w:date="2022-08-10T06:42:00Z">
             <w:rPr>
               <w:rStyle w:val="Label"/>
             </w:rPr>
           </w:rPrChange>
         </w:rPr>
-        <w:pPrChange w:id="315" w:author="Katrina Siegfried" w:date="2022-08-10T06:42:00Z">
+        <w:pPrChange w:id="318" w:author="Katrina Siegfried" w:date="2022-08-10T06:42:00Z">
           <w:pPr>
             <w:pStyle w:val="Head2"/>
           </w:pPr>
@@ -13997,58 +13765,13 @@
       </w:pPr>
       <w:r>
         <w:rPr>
-          <w:rPrChange w:id="316" w:author="Katrina Siegfried" w:date="2022-08-10T06:42:00Z">
-            <w:rPr>
-              <w:rStyle w:val="Label"/>
-              <w:b w:val="0"/>
-            </w:rPr>
-          </w:rPrChange>
-        </w:rPr>
-        <w:t>Cluster Means:</w:t>
-      </w:r>
-    </w:p>
-    <w:p>
-      <w:pPr>
-        <w:pStyle w:val="DisplayFormula"/>
-        <w:tabs>
-          <w:tab w:val="left" w:pos="200"/>
-          <w:tab w:val="right" w:pos="4780"/>
-        </w:tabs>
-        <w:spacing w:line="264" w:lineRule="auto"/>
-        <w:jc w:val="both"/>
-        <w:rPr>
-          <w:sz w:val="22"/>
-          <w:szCs w:val="28"/>
-          <w:lang w:eastAsia="it-IT"/>
-          <w14:ligatures w14:val="standard"/>
-          <w:rPrChange w:id="317" w:author="Katrina Siegfried" w:date="2022-08-10T06:42:00Z">
-            <w:rPr>
-              <w:rStyle w:val="Label"/>
-              <w:b w:val="0"/>
-              <w:sz w:val="18"/>
-              <w:szCs w:val="22"/>
-              <w:lang w:eastAsia="en-US"/>
-              <w14:ligatures w14:val="none"/>
-            </w:rPr>
-          </w:rPrChange>
-        </w:rPr>
-        <w:pPrChange w:id="318" w:author="Katrina Siegfried" w:date="2022-08-10T06:42:00Z">
-          <w:pPr>
-            <w:pStyle w:val="Head2"/>
-            <w:ind w:left="0" w:firstLine="0"/>
-          </w:pPr>
-        </w:pPrChange>
-      </w:pPr>
-      <w:r>
-        <w:rPr>
           <w:rPrChange w:id="319" w:author="Katrina Siegfried" w:date="2022-08-10T06:42:00Z">
             <w:rPr>
               <w:rStyle w:val="Label"/>
-              <w:b w:val="0"/>
             </w:rPr>
           </w:rPrChange>
         </w:rPr>
-        <w:t>Red: Temperature 74.6 F, Weather 1.1</w:t>
+        <w:t>Cluster Means:</w:t>
       </w:r>
     </w:p>
     <w:p>
@@ -14079,6 +13802,7 @@
         <w:pPrChange w:id="321" w:author="Katrina Siegfried" w:date="2022-08-10T06:42:00Z">
           <w:pPr>
             <w:pStyle w:val="Head2"/>
+            <w:ind w:left="0" w:firstLine="0"/>
           </w:pPr>
         </w:pPrChange>
       </w:pPr>
@@ -14087,11 +13811,10 @@
           <w:rPrChange w:id="322" w:author="Katrina Siegfried" w:date="2022-08-10T06:42:00Z">
             <w:rPr>
               <w:rStyle w:val="Label"/>
-              <w:b w:val="0"/>
             </w:rPr>
           </w:rPrChange>
         </w:rPr>
-        <w:t>Green: Temperature 33.2 F, Weather 1.2</w:t>
+        <w:t>Red: Temperature 74.6 F, Weather 1.1</w:t>
       </w:r>
     </w:p>
     <w:p>
@@ -14130,11 +13853,10 @@
           <w:rPrChange w:id="325" w:author="Katrina Siegfried" w:date="2022-08-10T06:42:00Z">
             <w:rPr>
               <w:rStyle w:val="Label"/>
-              <w:b w:val="0"/>
             </w:rPr>
           </w:rPrChange>
         </w:rPr>
-        <w:t>Blue: Temperature 56.6 F, Weather 2.6</w:t>
+        <w:t>Green: Temperature 33.2 F, Weather 1.2</w:t>
       </w:r>
     </w:p>
     <w:p>
@@ -14147,52 +13869,11 @@
         <w:spacing w:line="264" w:lineRule="auto"/>
         <w:jc w:val="both"/>
         <w:rPr>
-          <w:del w:id="326" w:author="Katrina Siegfried" w:date="2022-08-10T06:43:00Z"/>
-          <w:sz w:val="22"/>
-          <w:szCs w:val="28"/>
-          <w:lang w:eastAsia="it-IT"/>
-          <w14:ligatures w14:val="standard"/>
-          <w:rPrChange w:id="327" w:author="Katrina Siegfried" w:date="2022-08-10T06:42:00Z">
-            <w:rPr>
-              <w:del w:id="328" w:author="Katrina Siegfried" w:date="2022-08-10T06:43:00Z"/>
-              <w:rStyle w:val="Label"/>
-              <w:b w:val="0"/>
-              <w:sz w:val="18"/>
-              <w:szCs w:val="22"/>
-              <w:lang w:eastAsia="en-US"/>
-              <w14:ligatures w14:val="none"/>
-            </w:rPr>
-          </w:rPrChange>
-        </w:rPr>
-        <w:pPrChange w:id="329" w:author="Katrina Siegfried" w:date="2022-08-10T06:42:00Z">
-          <w:pPr>
-            <w:pStyle w:val="Head2"/>
-          </w:pPr>
-        </w:pPrChange>
-      </w:pPr>
-      <w:r>
-        <w:rPr>
-          <w:rPrChange w:id="330" w:author="Katrina Siegfried" w:date="2022-08-10T06:42:00Z">
-            <w:rPr>
-              <w:rStyle w:val="Label"/>
-              <w:b w:val="0"/>
-            </w:rPr>
-          </w:rPrChange>
-        </w:rPr>
-        <w:t>Yellow: Temperature 22.9 F, Weather 5.8</w:t>
-      </w:r>
-    </w:p>
-    <w:p>
-      <w:pPr>
-        <w:pStyle w:val="DisplayFormula"/>
-        <w:tabs>
-          <w:tab w:val="left" w:pos="200"/>
-          <w:tab w:val="right" w:pos="4780"/>
-        </w:tabs>
-        <w:spacing w:line="264" w:lineRule="auto"/>
-        <w:jc w:val="both"/>
-        <w:rPr>
-          <w:rPrChange w:id="331" w:author="Katrina Siegfried" w:date="2022-08-10T06:41:00Z">
+          <w:sz w:val="22"/>
+          <w:szCs w:val="28"/>
+          <w:lang w:eastAsia="it-IT"/>
+          <w14:ligatures w14:val="standard"/>
+          <w:rPrChange w:id="326" w:author="Katrina Siegfried" w:date="2022-08-10T06:42:00Z">
             <w:rPr>
               <w:rStyle w:val="Label"/>
               <w:b w:val="0"/>
@@ -14203,13 +13884,22 @@
             </w:rPr>
           </w:rPrChange>
         </w:rPr>
-        <w:pPrChange w:id="332" w:author="Katrina Siegfried" w:date="2022-08-10T06:43:00Z">
+        <w:pPrChange w:id="327" w:author="Katrina Siegfried" w:date="2022-08-10T06:42:00Z">
           <w:pPr>
             <w:pStyle w:val="Head2"/>
-            <w:ind w:left="0" w:firstLine="0"/>
           </w:pPr>
         </w:pPrChange>
       </w:pPr>
+      <w:r>
+        <w:rPr>
+          <w:rPrChange w:id="328" w:author="Katrina Siegfried" w:date="2022-08-10T06:42:00Z">
+            <w:rPr>
+              <w:rStyle w:val="Label"/>
+            </w:rPr>
+          </w:rPrChange>
+        </w:rPr>
+        <w:t>Blue: Temperature 56.6 F, Weather 2.6</w:t>
+      </w:r>
     </w:p>
     <w:p>
       <w:pPr>
@@ -14221,28 +13911,38 @@
         <w:spacing w:line="264" w:lineRule="auto"/>
         <w:jc w:val="both"/>
         <w:rPr>
+          <w:del w:id="329" w:author="Katrina Siegfried" w:date="2022-08-10T06:43:00Z"/>
+          <w:sz w:val="22"/>
+          <w:szCs w:val="28"/>
+          <w:lang w:eastAsia="it-IT"/>
+          <w14:ligatures w14:val="standard"/>
+          <w:rPrChange w:id="330" w:author="Katrina Siegfried" w:date="2022-08-10T06:42:00Z">
+            <w:rPr>
+              <w:del w:id="331" w:author="Katrina Siegfried" w:date="2022-08-10T06:43:00Z"/>
+              <w:rStyle w:val="Label"/>
+              <w:b w:val="0"/>
+              <w:sz w:val="18"/>
+              <w:szCs w:val="22"/>
+              <w:lang w:eastAsia="en-US"/>
+              <w14:ligatures w14:val="none"/>
+            </w:rPr>
+          </w:rPrChange>
+        </w:rPr>
+        <w:pPrChange w:id="332" w:author="Katrina Siegfried" w:date="2022-08-10T06:42:00Z">
+          <w:pPr>
+            <w:pStyle w:val="Head2"/>
+          </w:pPr>
+        </w:pPrChange>
+      </w:pPr>
+      <w:r>
+        <w:rPr>
           <w:rPrChange w:id="333" w:author="Katrina Siegfried" w:date="2022-08-10T06:42:00Z">
             <w:rPr>
               <w:rStyle w:val="Label"/>
             </w:rPr>
           </w:rPrChange>
         </w:rPr>
-        <w:pPrChange w:id="334" w:author="Katrina Siegfried" w:date="2022-08-10T06:42:00Z">
-          <w:pPr>
-            <w:pStyle w:val="Head2"/>
-          </w:pPr>
-        </w:pPrChange>
-      </w:pPr>
-      <w:r>
-        <w:rPr>
-          <w:rPrChange w:id="335" w:author="Katrina Siegfried" w:date="2022-08-10T06:42:00Z">
-            <w:rPr>
-              <w:rStyle w:val="Label"/>
-              <w:b w:val="0"/>
-            </w:rPr>
-          </w:rPrChange>
-        </w:rPr>
-        <w:t>Weather Codes:</w:t>
+        <w:t>Yellow: Temperature 22.9 F, Weather 5.8</w:t>
       </w:r>
     </w:p>
     <w:p>
@@ -14255,11 +13955,7 @@
         <w:spacing w:line="264" w:lineRule="auto"/>
         <w:jc w:val="both"/>
         <w:rPr>
-          <w:sz w:val="22"/>
-          <w:szCs w:val="28"/>
-          <w:lang w:eastAsia="it-IT"/>
-          <w14:ligatures w14:val="standard"/>
-          <w:rPrChange w:id="336" w:author="Katrina Siegfried" w:date="2022-08-10T06:42:00Z">
+          <w:rPrChange w:id="334" w:author="Katrina Siegfried" w:date="2022-08-10T06:41:00Z">
             <w:rPr>
               <w:rStyle w:val="Label"/>
               <w:b w:val="0"/>
@@ -14270,6 +13966,30 @@
             </w:rPr>
           </w:rPrChange>
         </w:rPr>
+        <w:pPrChange w:id="335" w:author="Katrina Siegfried" w:date="2022-08-10T06:43:00Z">
+          <w:pPr>
+            <w:pStyle w:val="Head2"/>
+            <w:ind w:left="0" w:firstLine="0"/>
+          </w:pPr>
+        </w:pPrChange>
+      </w:pPr>
+    </w:p>
+    <w:p>
+      <w:pPr>
+        <w:pStyle w:val="DisplayFormula"/>
+        <w:tabs>
+          <w:tab w:val="left" w:pos="200"/>
+          <w:tab w:val="right" w:pos="4780"/>
+        </w:tabs>
+        <w:spacing w:line="264" w:lineRule="auto"/>
+        <w:jc w:val="both"/>
+        <w:rPr>
+          <w:rPrChange w:id="336" w:author="Katrina Siegfried" w:date="2022-08-10T06:42:00Z">
+            <w:rPr>
+              <w:rStyle w:val="Label"/>
+            </w:rPr>
+          </w:rPrChange>
+        </w:rPr>
         <w:pPrChange w:id="337" w:author="Katrina Siegfried" w:date="2022-08-10T06:42:00Z">
           <w:pPr>
             <w:pStyle w:val="Head2"/>
@@ -14281,11 +14001,10 @@
           <w:rPrChange w:id="338" w:author="Katrina Siegfried" w:date="2022-08-10T06:42:00Z">
             <w:rPr>
               <w:rStyle w:val="Label"/>
-              <w:b w:val="0"/>
             </w:rPr>
           </w:rPrChange>
         </w:rPr>
-        <w:t>1 = Clear</w:t>
+        <w:t>Weather Codes:</w:t>
       </w:r>
     </w:p>
     <w:p>
@@ -14324,11 +14043,10 @@
           <w:rPrChange w:id="341" w:author="Katrina Siegfried" w:date="2022-08-10T06:42:00Z">
             <w:rPr>
               <w:rStyle w:val="Label"/>
-              <w:b w:val="0"/>
             </w:rPr>
           </w:rPrChange>
         </w:rPr>
-        <w:t>2 = Cloudy</w:t>
+        <w:t>1 = Clear</w:t>
       </w:r>
     </w:p>
     <w:p>
@@ -14367,11 +14085,10 @@
           <w:rPrChange w:id="344" w:author="Katrina Siegfried" w:date="2022-08-10T06:42:00Z">
             <w:rPr>
               <w:rStyle w:val="Label"/>
-              <w:b w:val="0"/>
             </w:rPr>
           </w:rPrChange>
         </w:rPr>
-        <w:t>3 = Rain</w:t>
+        <w:t>2 = Cloudy</w:t>
       </w:r>
     </w:p>
     <w:p>
@@ -14410,11 +14127,10 @@
           <w:rPrChange w:id="347" w:author="Katrina Siegfried" w:date="2022-08-10T06:42:00Z">
             <w:rPr>
               <w:rStyle w:val="Label"/>
-              <w:b w:val="0"/>
             </w:rPr>
           </w:rPrChange>
         </w:rPr>
-        <w:t>4 = Fog</w:t>
+        <w:t>3 = Rain</w:t>
       </w:r>
     </w:p>
     <w:p>
@@ -14453,11 +14169,10 @@
           <w:rPrChange w:id="350" w:author="Katrina Siegfried" w:date="2022-08-10T06:42:00Z">
             <w:rPr>
               <w:rStyle w:val="Label"/>
-              <w:b w:val="0"/>
             </w:rPr>
           </w:rPrChange>
         </w:rPr>
-        <w:t>5 = Sleet</w:t>
+        <w:t>4 = Fog</w:t>
       </w:r>
     </w:p>
     <w:p>
@@ -14474,15 +14189,57 @@
           <w:szCs w:val="28"/>
           <w:lang w:eastAsia="it-IT"/>
           <w14:ligatures w14:val="standard"/>
-        </w:rPr>
-      </w:pPr>
-      <w:r>
-        <w:rPr>
-          <w:sz w:val="22"/>
-          <w:szCs w:val="28"/>
-          <w:lang w:eastAsia="it-IT"/>
-          <w14:ligatures w14:val="standard"/>
           <w:rPrChange w:id="351" w:author="Katrina Siegfried" w:date="2022-08-10T06:42:00Z">
+            <w:rPr>
+              <w:rStyle w:val="Label"/>
+              <w:b w:val="0"/>
+              <w:sz w:val="18"/>
+              <w:szCs w:val="22"/>
+              <w:lang w:eastAsia="en-US"/>
+              <w14:ligatures w14:val="none"/>
+            </w:rPr>
+          </w:rPrChange>
+        </w:rPr>
+        <w:pPrChange w:id="352" w:author="Katrina Siegfried" w:date="2022-08-10T06:42:00Z">
+          <w:pPr>
+            <w:pStyle w:val="Head2"/>
+          </w:pPr>
+        </w:pPrChange>
+      </w:pPr>
+      <w:r>
+        <w:rPr>
+          <w:rPrChange w:id="353" w:author="Katrina Siegfried" w:date="2022-08-10T06:42:00Z">
+            <w:rPr>
+              <w:rStyle w:val="Label"/>
+            </w:rPr>
+          </w:rPrChange>
+        </w:rPr>
+        <w:t>5 = Sleet</w:t>
+      </w:r>
+    </w:p>
+    <w:p>
+      <w:pPr>
+        <w:pStyle w:val="DisplayFormula"/>
+        <w:tabs>
+          <w:tab w:val="left" w:pos="200"/>
+          <w:tab w:val="right" w:pos="4780"/>
+        </w:tabs>
+        <w:spacing w:line="264" w:lineRule="auto"/>
+        <w:jc w:val="both"/>
+        <w:rPr>
+          <w:sz w:val="22"/>
+          <w:szCs w:val="28"/>
+          <w:lang w:eastAsia="it-IT"/>
+          <w14:ligatures w14:val="standard"/>
+        </w:rPr>
+      </w:pPr>
+      <w:r>
+        <w:rPr>
+          <w:sz w:val="22"/>
+          <w:szCs w:val="28"/>
+          <w:lang w:eastAsia="it-IT"/>
+          <w14:ligatures w14:val="standard"/>
+          <w:rPrChange w:id="354" w:author="Katrina Siegfried" w:date="2022-08-10T06:42:00Z">
             <w:rPr>
               <w:rStyle w:val="Label"/>
               <w:bCs/>
@@ -14513,12 +14270,12 @@
       <w:pPr>
         <w:pStyle w:val="Bibentry"/>
         <w:rPr>
-          <w:ins w:id="352" w:author="Katrina Siegfried" w:date="2022-08-10T07:11:00Z"/>
-          <w14:ligatures w14:val="standard"/>
-        </w:rPr>
-      </w:pPr>
-      <w:commentRangeStart w:id="353"/>
-      <w:del w:id="354" w:author="Katrina Siegfried" w:date="2022-08-10T08:24:00Z">
+          <w:ins w:id="355" w:author="Katrina Siegfried" w:date="2022-08-10T07:11:00Z"/>
+          <w14:ligatures w14:val="standard"/>
+        </w:rPr>
+      </w:pPr>
+      <w:commentRangeStart w:id="356"/>
+      <w:del w:id="357" w:author="Katrina Siegfried" w:date="2022-08-10T08:24:00Z">
         <w:r>
           <w:rPr>
             <w:noProof/>
@@ -14616,7 +14373,7 @@
                                 </w:r>
                                 <w:r>
                                   <w:rPr>
-                                    <w:rPrChange w:id="355" w:author="Katrina Siegfried" w:date="2022-08-10T07:22:00Z">
+                                    <w:rPrChange w:id="358" w:author="Katrina Siegfried" w:date="2022-08-10T07:22:00Z">
                                       <w:rPr>
                                         <w:color w:val="auto"/>
                                       </w:rPr>
@@ -14649,7 +14406,7 @@
             </mc:Choice>
             <mc:Fallback>
               <w:pict>
-                <v:group w14:anchorId="470DBE35" id="Group 3" o:spid="_x0000_s1029" style="width:515.7pt;height:340.8pt;mso-position-horizontal-relative:char;mso-position-vertical-relative:line" coordsize="61671,42635" o:gfxdata="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">
+                <v:group w14:anchorId="470DBE35" id="Group 3" o:spid="_x0000_s1029" style="width:515.7pt;height:340.8pt;mso-position-horizontal-relative:char;mso-position-vertical-relative:line" coordsize="61671,42635" o:gfxdata="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">
                   <v:shape id="Image1" o:spid="_x0000_s1030" type="#_x0000_t75" alt="Chart, scatter chart&#10;&#10;Description automatically generated" style="position:absolute;width:61671;height:37731;visibility:visible;mso-wrap-style:square" o:gfxdata="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">
                     <v:imagedata r:id="rId25" o:title="Chart, scatter chart&#10;&#10;Description automatically generated" croptop="6350f" cropbottom="4740f" cropleft="6896f" cropright="5285f"/>
                   </v:shape>
@@ -14671,7 +14428,7 @@
                           </w:r>
                           <w:r>
                             <w:rPr>
-                              <w:rPrChange w:id="356" w:author="Katrina Siegfried" w:date="2022-08-10T07:22:00Z">
+                              <w:rPrChange w:id="359" w:author="Katrina Siegfried" w:date="2022-08-10T07:22:00Z">
                                 <w:rPr>
                                   <w:color w:val="auto"/>
                                 </w:rPr>
@@ -14697,13 +14454,13 @@
           </mc:AlternateContent>
         </w:r>
       </w:del>
-      <w:commentRangeEnd w:id="353"/>
+      <w:commentRangeEnd w:id="356"/>
       <w:r>
         <w:rPr>
           <w:rStyle w:val="CommentReference"/>
           <w:rFonts w:cstheme="minorBidi"/>
         </w:rPr>
-        <w:commentReference w:id="353"/>
+        <w:commentReference w:id="356"/>
       </w:r>
     </w:p>
     <w:p>
@@ -14768,15 +14525,7 @@
         <w:tab/>
       </w:r>
       <w:r>
-        <w:t xml:space="preserve">Daniel </w:t>
-      </w:r>
-      <w:proofErr w:type="spellStart"/>
-      <w:r>
-        <w:t>Brod</w:t>
-      </w:r>
-      <w:proofErr w:type="spellEnd"/>
-      <w:r>
-        <w:t xml:space="preserve"> and David Gillen, Oct. 2020. New Model for Highway-Rail Grade Crossing Accident Prediction and Severity. </w:t>
+        <w:t>Daniel Brod and David Gillen, Oct. 2020. New Model for Highway-Rail Grade Crossing Accident Prediction and Severity. </w:t>
       </w:r>
       <w:r>
         <w:rPr>
@@ -14814,78 +14563,7 @@
           <w14:ligatures w14:val="standard"/>
         </w:rPr>
         <w:tab/>
-      </w:r>
-      <w:proofErr w:type="spellStart"/>
-      <w:r>
-        <w:rPr>
-          <w:rFonts w:cs="Linux Libertine"/>
-          <w:sz w:val="14"/>
-          <w14:ligatures w14:val="standard"/>
-        </w:rPr>
-        <w:t>Ziang</w:t>
-      </w:r>
-      <w:proofErr w:type="spellEnd"/>
-      <w:r>
-        <w:rPr>
-          <w:rFonts w:cs="Linux Libertine"/>
-          <w:sz w:val="14"/>
-          <w14:ligatures w14:val="standard"/>
-        </w:rPr>
-        <w:t xml:space="preserve"> Liu, M. </w:t>
-      </w:r>
-      <w:proofErr w:type="spellStart"/>
-      <w:r>
-        <w:rPr>
-          <w:rFonts w:cs="Linux Libertine"/>
-          <w:sz w:val="14"/>
-          <w14:ligatures w14:val="standard"/>
-        </w:rPr>
-        <w:t>Rapik</w:t>
-      </w:r>
-      <w:proofErr w:type="spellEnd"/>
-      <w:r>
-        <w:rPr>
-          <w:rFonts w:cs="Linux Libertine"/>
-          <w:sz w:val="14"/>
-          <w14:ligatures w14:val="standard"/>
-        </w:rPr>
-        <w:t xml:space="preserve"> </w:t>
-      </w:r>
-      <w:proofErr w:type="spellStart"/>
-      <w:r>
-        <w:rPr>
-          <w:rFonts w:cs="Linux Libertine"/>
-          <w:sz w:val="14"/>
-          <w14:ligatures w14:val="standard"/>
-        </w:rPr>
-        <w:t>Saat</w:t>
-      </w:r>
-      <w:proofErr w:type="spellEnd"/>
-      <w:r>
-        <w:rPr>
-          <w:rFonts w:cs="Linux Libertine"/>
-          <w:sz w:val="14"/>
-          <w14:ligatures w14:val="standard"/>
-        </w:rPr>
-        <w:t xml:space="preserve">, and Christopher P.L. </w:t>
-      </w:r>
-      <w:proofErr w:type="spellStart"/>
-      <w:r>
-        <w:rPr>
-          <w:rFonts w:cs="Linux Libertine"/>
-          <w:sz w:val="14"/>
-          <w14:ligatures w14:val="standard"/>
-        </w:rPr>
-        <w:t>Barkan</w:t>
-      </w:r>
-      <w:proofErr w:type="spellEnd"/>
-      <w:r>
-        <w:rPr>
-          <w:rFonts w:cs="Linux Libertine"/>
-          <w:sz w:val="14"/>
-          <w14:ligatures w14:val="standard"/>
-        </w:rPr>
-        <w:t xml:space="preserve">. Analysis of Causes of Major Train Derailment and Their Effect on Accident Rates. Transportation Research Record: Journal of the Transportation Research Board, Vol. 2289, No. 1 (2012), 154–163. DOI: //doi.org/10.3141/2289-20. </w:t>
+        <w:t xml:space="preserve">Ziang Liu, M. Rapik Saat, and Christopher P.L. Barkan. Analysis of Causes of Major Train Derailment and Their Effect on Accident Rates. Transportation Research Record: Journal of the Transportation Research Board, Vol. 2289, No. 1 (2012), 154–163. DOI: //doi.org/10.3141/2289-20. </w:t>
       </w:r>
     </w:p>
     <w:p>
@@ -14915,25 +14593,51 @@
           <w14:ligatures w14:val="standard"/>
         </w:rPr>
         <w:tab/>
-        <w:t xml:space="preserve">Ahmad </w:t>
-      </w:r>
-      <w:proofErr w:type="spellStart"/>
-      <w:r>
+        <w:t>Ahmad Mirabadi and Sharifian Shabnam. Application of Association Rules in Iranian Railways (RAI) Accident Data Analysis. Safety Science, Vol. 48, No. 10 (2010), 1427–1435. DOI: https://doi.org/10.1016/j.ssci.2010.06.006.</w:t>
+      </w:r>
+    </w:p>
+    <w:p>
+      <w:pPr>
+        <w:spacing w:line="276" w:lineRule="auto"/>
+        <w:ind w:left="274" w:hanging="274"/>
         <w:rPr>
           <w:rFonts w:cs="Linux Libertine"/>
           <w:sz w:val="14"/>
           <w14:ligatures w14:val="standard"/>
         </w:rPr>
-        <w:t>Mirabadi</w:t>
-      </w:r>
-      <w:proofErr w:type="spellEnd"/>
+      </w:pPr>
       <w:r>
         <w:rPr>
           <w:rFonts w:cs="Linux Libertine"/>
           <w:sz w:val="14"/>
           <w14:ligatures w14:val="standard"/>
         </w:rPr>
-        <w:t xml:space="preserve"> and Sharifian Shabnam. Application of Association Rules in Iranian Railways (RAI) Accident Data Analysis. Safety Science, Vol. 48, No. 10 (2010), 1427–1435. DOI: https://doi.org/10.1016/j.ssci.2010.06.006.</w:t>
+        <w:t>[</w:t>
+      </w:r>
+      <w:r>
+        <w:rPr>
+          <w:rFonts w:cs="Linux Libertine"/>
+          <w:sz w:val="14"/>
+          <w14:ligatures w14:val="standard"/>
+        </w:rPr>
+        <w:t>5</w:t>
+      </w:r>
+      <w:r>
+        <w:rPr>
+          <w:rFonts w:cs="Linux Libertine"/>
+          <w:sz w:val="14"/>
+          <w14:ligatures w14:val="standard"/>
+        </w:rPr>
+        <w:t>]</w:t>
+      </w:r>
+      <w:r>
+        <w:rPr>
+          <w:rFonts w:cs="Linux Libertine"/>
+          <w:sz w:val="14"/>
+          <w14:ligatures w14:val="standard"/>
+        </w:rPr>
+        <w:tab/>
+        <w:t>Manju Bala and Bhasin Anshu. A Review on Analysis of Railway Traffic Accident with Data Mining Techniques. International Journal of Computer Sciences and Engineering, Vol. 6, No. 6 (June 2018), 1251–1256, DOI: https://doi.org/10.26438.</w:t>
       </w:r>
     </w:p>
     <w:p>
@@ -14946,87 +14650,7 @@
           <w14:ligatures w14:val="standard"/>
         </w:rPr>
       </w:pPr>
-      <w:r>
-        <w:rPr>
-          <w:rFonts w:cs="Linux Libertine"/>
-          <w:sz w:val="14"/>
-          <w14:ligatures w14:val="standard"/>
-        </w:rPr>
-        <w:t>[</w:t>
-      </w:r>
-      <w:r>
-        <w:rPr>
-          <w:rFonts w:cs="Linux Libertine"/>
-          <w:sz w:val="14"/>
-          <w14:ligatures w14:val="standard"/>
-        </w:rPr>
-        <w:t>5</w:t>
-      </w:r>
-      <w:r>
-        <w:rPr>
-          <w:rFonts w:cs="Linux Libertine"/>
-          <w:sz w:val="14"/>
-          <w14:ligatures w14:val="standard"/>
-        </w:rPr>
-        <w:t>]</w:t>
-      </w:r>
-      <w:r>
-        <w:rPr>
-          <w:rFonts w:cs="Linux Libertine"/>
-          <w:sz w:val="14"/>
-          <w14:ligatures w14:val="standard"/>
-        </w:rPr>
-        <w:tab/>
-        <w:t xml:space="preserve">Manju </w:t>
-      </w:r>
-      <w:proofErr w:type="spellStart"/>
-      <w:r>
-        <w:rPr>
-          <w:rFonts w:cs="Linux Libertine"/>
-          <w:sz w:val="14"/>
-          <w14:ligatures w14:val="standard"/>
-        </w:rPr>
-        <w:t>Bala</w:t>
-      </w:r>
-      <w:proofErr w:type="spellEnd"/>
-      <w:r>
-        <w:rPr>
-          <w:rFonts w:cs="Linux Libertine"/>
-          <w:sz w:val="14"/>
-          <w14:ligatures w14:val="standard"/>
-        </w:rPr>
-        <w:t xml:space="preserve"> and Bhasin </w:t>
-      </w:r>
-      <w:proofErr w:type="spellStart"/>
-      <w:r>
-        <w:rPr>
-          <w:rFonts w:cs="Linux Libertine"/>
-          <w:sz w:val="14"/>
-          <w14:ligatures w14:val="standard"/>
-        </w:rPr>
-        <w:t>Anshu</w:t>
-      </w:r>
-      <w:proofErr w:type="spellEnd"/>
-      <w:r>
-        <w:rPr>
-          <w:rFonts w:cs="Linux Libertine"/>
-          <w:sz w:val="14"/>
-          <w14:ligatures w14:val="standard"/>
-        </w:rPr>
-        <w:t>. A Review on Analysis of Railway Traffic Accident with Data Mining Techniques. International Journal of Computer Sciences and Engineering, Vol. 6, No. 6 (June 2018), 1251–1256, DOI: https://doi.org/10.26438.</w:t>
-      </w:r>
-    </w:p>
-    <w:p>
-      <w:pPr>
-        <w:spacing w:line="276" w:lineRule="auto"/>
-        <w:ind w:left="274" w:hanging="274"/>
-        <w:rPr>
-          <w:rFonts w:cs="Linux Libertine"/>
-          <w:sz w:val="14"/>
-          <w14:ligatures w14:val="standard"/>
-        </w:rPr>
-      </w:pPr>
-      <w:ins w:id="357" w:author="Andrew Smith" w:date="2022-08-10T15:29:00Z">
+      <w:ins w:id="360" w:author="Andrew Smith" w:date="2022-08-10T15:29:00Z">
         <w:r>
           <w:rPr>
             <w:noProof/>
@@ -15123,7 +14747,7 @@
                                   <w:pStyle w:val="Caption"/>
                                   <w:rPr>
                                     <w:color w:val="auto"/>
-                                    <w:rPrChange w:id="358" w:author="Andrew Smith" w:date="2022-08-10T17:34:00Z">
+                                    <w:rPrChange w:id="361" w:author="Andrew Smith" w:date="2022-08-10T17:34:00Z">
                                       <w:rPr/>
                                     </w:rPrChange>
                                   </w:rPr>
@@ -15131,28 +14755,28 @@
                                 <w:r>
                                   <w:rPr>
                                     <w:color w:val="auto"/>
-                                    <w:rPrChange w:id="359" w:author="Andrew Smith" w:date="2022-08-10T17:34:00Z">
+                                    <w:rPrChange w:id="362" w:author="Andrew Smith" w:date="2022-08-10T17:34:00Z">
                                       <w:rPr/>
                                     </w:rPrChange>
                                   </w:rPr>
                                   <w:t xml:space="preserve">Figure </w:t>
                                 </w:r>
-                                <w:del w:id="360" w:author="Andrew Smith" w:date="2022-08-10T17:29:00Z">
+                                <w:del w:id="363" w:author="Andrew Smith" w:date="2022-08-10T17:29:00Z">
                                   <w:r>
                                     <w:rPr>
                                       <w:color w:val="auto"/>
-                                      <w:rPrChange w:id="361" w:author="Andrew Smith" w:date="2022-08-10T17:34:00Z">
+                                      <w:rPrChange w:id="364" w:author="Andrew Smith" w:date="2022-08-10T17:34:00Z">
                                         <w:rPr/>
                                       </w:rPrChange>
                                     </w:rPr>
                                     <w:delText>2:</w:delText>
                                   </w:r>
                                 </w:del>
-                                <w:ins w:id="362" w:author="Andrew Smith" w:date="2022-08-10T17:29:00Z">
+                                <w:ins w:id="365" w:author="Andrew Smith" w:date="2022-08-10T17:29:00Z">
                                   <w:r>
                                     <w:rPr>
                                       <w:color w:val="auto"/>
-                                      <w:rPrChange w:id="363" w:author="Andrew Smith" w:date="2022-08-10T17:34:00Z">
+                                      <w:rPrChange w:id="366" w:author="Andrew Smith" w:date="2022-08-10T17:34:00Z">
                                         <w:rPr/>
                                       </w:rPrChange>
                                     </w:rPr>
@@ -15162,7 +14786,7 @@
                                 <w:r>
                                   <w:rPr>
                                     <w:color w:val="auto"/>
-                                    <w:rPrChange w:id="364" w:author="Andrew Smith" w:date="2022-08-10T17:34:00Z">
+                                    <w:rPrChange w:id="367" w:author="Andrew Smith" w:date="2022-08-10T17:34:00Z">
                                       <w:rPr/>
                                     </w:rPrChange>
                                   </w:rPr>
@@ -15173,7 +14797,7 @@
                                     <w:b w:val="0"/>
                                     <w:bCs w:val="0"/>
                                     <w:color w:val="auto"/>
-                                    <w:rPrChange w:id="365" w:author="Andrew Smith" w:date="2022-08-10T17:34:00Z">
+                                    <w:rPrChange w:id="368" w:author="Andrew Smith" w:date="2022-08-10T17:34:00Z">
                                       <w:rPr/>
                                     </w:rPrChange>
                                   </w:rPr>
@@ -15216,7 +14840,7 @@
                             <w:pStyle w:val="Caption"/>
                             <w:rPr>
                               <w:color w:val="auto"/>
-                              <w:rPrChange w:id="366" w:author="Andrew Smith" w:date="2022-08-10T17:34:00Z">
+                              <w:rPrChange w:id="369" w:author="Andrew Smith" w:date="2022-08-10T17:34:00Z">
                                 <w:rPr/>
                               </w:rPrChange>
                             </w:rPr>
@@ -15224,28 +14848,28 @@
                           <w:r>
                             <w:rPr>
                               <w:color w:val="auto"/>
-                              <w:rPrChange w:id="367" w:author="Andrew Smith" w:date="2022-08-10T17:34:00Z">
+                              <w:rPrChange w:id="370" w:author="Andrew Smith" w:date="2022-08-10T17:34:00Z">
                                 <w:rPr/>
                               </w:rPrChange>
                             </w:rPr>
                             <w:t xml:space="preserve">Figure </w:t>
                           </w:r>
-                          <w:del w:id="368" w:author="Andrew Smith" w:date="2022-08-10T17:29:00Z">
+                          <w:del w:id="371" w:author="Andrew Smith" w:date="2022-08-10T17:29:00Z">
                             <w:r>
                               <w:rPr>
                                 <w:color w:val="auto"/>
-                                <w:rPrChange w:id="369" w:author="Andrew Smith" w:date="2022-08-10T17:34:00Z">
+                                <w:rPrChange w:id="372" w:author="Andrew Smith" w:date="2022-08-10T17:34:00Z">
                                   <w:rPr/>
                                 </w:rPrChange>
                               </w:rPr>
                               <w:delText>2:</w:delText>
                             </w:r>
                           </w:del>
-                          <w:ins w:id="370" w:author="Andrew Smith" w:date="2022-08-10T17:29:00Z">
+                          <w:ins w:id="373" w:author="Andrew Smith" w:date="2022-08-10T17:29:00Z">
                             <w:r>
                               <w:rPr>
                                 <w:color w:val="auto"/>
-                                <w:rPrChange w:id="371" w:author="Andrew Smith" w:date="2022-08-10T17:34:00Z">
+                                <w:rPrChange w:id="374" w:author="Andrew Smith" w:date="2022-08-10T17:34:00Z">
                                   <w:rPr/>
                                 </w:rPrChange>
                               </w:rPr>
@@ -15255,7 +14879,7 @@
                           <w:r>
                             <w:rPr>
                               <w:color w:val="auto"/>
-                              <w:rPrChange w:id="372" w:author="Andrew Smith" w:date="2022-08-10T17:34:00Z">
+                              <w:rPrChange w:id="375" w:author="Andrew Smith" w:date="2022-08-10T17:34:00Z">
                                 <w:rPr/>
                               </w:rPrChange>
                             </w:rPr>
@@ -15266,7 +14890,7 @@
                               <w:b w:val="0"/>
                               <w:bCs w:val="0"/>
                               <w:color w:val="auto"/>
-                              <w:rPrChange w:id="373" w:author="Andrew Smith" w:date="2022-08-10T17:34:00Z">
+                              <w:rPrChange w:id="376" w:author="Andrew Smith" w:date="2022-08-10T17:34:00Z">
                                 <w:rPr/>
                               </w:rPrChange>
                             </w:rPr>
@@ -15323,25 +14947,7 @@
           <w14:ligatures w14:val="standard"/>
         </w:rPr>
         <w:tab/>
-        <w:t xml:space="preserve">Pan Lu, Denver Tolliver, and </w:t>
-      </w:r>
-      <w:proofErr w:type="spellStart"/>
-      <w:r>
-        <w:rPr>
-          <w:rFonts w:cs="Linux Libertine"/>
-          <w:sz w:val="14"/>
-          <w14:ligatures w14:val="standard"/>
-        </w:rPr>
-        <w:t>Zijian</w:t>
-      </w:r>
-      <w:proofErr w:type="spellEnd"/>
-      <w:r>
-        <w:rPr>
-          <w:rFonts w:cs="Linux Libertine"/>
-          <w:sz w:val="14"/>
-          <w14:ligatures w14:val="standard"/>
-        </w:rPr>
-        <w:t xml:space="preserve"> Zheng. 2018. </w:t>
+        <w:t xml:space="preserve">Pan Lu, Denver Tolliver, and Zijian Zheng. 2018. </w:t>
       </w:r>
       <w:r>
         <w:rPr>
@@ -15387,44 +14993,42 @@
           <w14:ligatures w14:val="standard"/>
         </w:rPr>
         <w:tab/>
-        <w:t xml:space="preserve">Kritika Singh and J </w:t>
-      </w:r>
-      <w:proofErr w:type="spellStart"/>
-      <w:r>
+        <w:t>Kritika Singh and J Maiti. A Novel Data Mining Approach for Analysis of Accident Paths and Performance Assessment of Risk Control Systems. Reliability Engineering &amp; System Safety, Vol. 202 (2020), 107041. DOI: https://doi.org/10.1016/j.ress.2020.107041.</w:t>
+      </w:r>
+    </w:p>
+    <w:p>
+      <w:pPr>
+        <w:spacing w:line="276" w:lineRule="auto"/>
+        <w:ind w:left="274" w:hanging="274"/>
         <w:rPr>
           <w:rFonts w:cs="Linux Libertine"/>
           <w:sz w:val="14"/>
           <w14:ligatures w14:val="standard"/>
         </w:rPr>
-        <w:t>Maiti</w:t>
-      </w:r>
-      <w:proofErr w:type="spellEnd"/>
+      </w:pPr>
       <w:r>
         <w:rPr>
           <w:rFonts w:cs="Linux Libertine"/>
           <w:sz w:val="14"/>
           <w14:ligatures w14:val="standard"/>
         </w:rPr>
-        <w:t>. A Novel Data Mining Approach for Analysis of Accident Paths and Performance Assessment of Risk Control Systems. Reliability Engineering &amp; System Safety, Vol. 202 (2020), 107041. DOI: https://doi.org/10.1016/j.ress.2020.107041.</w:t>
-      </w:r>
-    </w:p>
-    <w:p>
-      <w:pPr>
-        <w:spacing w:line="276" w:lineRule="auto"/>
-        <w:ind w:left="274" w:hanging="274"/>
+        <w:t>[</w:t>
+      </w:r>
+      <w:r>
         <w:rPr>
           <w:rFonts w:cs="Linux Libertine"/>
           <w:sz w:val="14"/>
           <w14:ligatures w14:val="standard"/>
         </w:rPr>
-      </w:pPr>
+        <w:t>8</w:t>
+      </w:r>
       <w:r>
         <w:rPr>
           <w:rFonts w:cs="Linux Libertine"/>
           <w:sz w:val="14"/>
           <w14:ligatures w14:val="standard"/>
         </w:rPr>
-        <w:t>[</w:t>
+        <w:t>]</w:t>
       </w:r>
       <w:r>
         <w:rPr>
@@ -15432,95 +15036,8 @@
           <w:sz w:val="14"/>
           <w14:ligatures w14:val="standard"/>
         </w:rPr>
-        <w:t>8</w:t>
-      </w:r>
-      <w:r>
-        <w:rPr>
-          <w:rFonts w:cs="Linux Libertine"/>
-          <w:sz w:val="14"/>
-          <w14:ligatures w14:val="standard"/>
-        </w:rPr>
-        <w:t>]</w:t>
-      </w:r>
-      <w:r>
-        <w:rPr>
-          <w:rFonts w:cs="Linux Libertine"/>
-          <w:sz w:val="14"/>
-          <w14:ligatures w14:val="standard"/>
-        </w:rPr>
         <w:tab/>
-      </w:r>
-      <w:proofErr w:type="spellStart"/>
-      <w:r>
-        <w:rPr>
-          <w:rFonts w:cs="Linux Libertine"/>
-          <w:sz w:val="14"/>
-          <w14:ligatures w14:val="standard"/>
-        </w:rPr>
-        <w:t>Naghmeh</w:t>
-      </w:r>
-      <w:proofErr w:type="spellEnd"/>
-      <w:r>
-        <w:rPr>
-          <w:rFonts w:cs="Linux Libertine"/>
-          <w:sz w:val="14"/>
-          <w14:ligatures w14:val="standard"/>
-        </w:rPr>
-        <w:t xml:space="preserve"> </w:t>
-      </w:r>
-      <w:proofErr w:type="spellStart"/>
-      <w:r>
-        <w:rPr>
-          <w:rFonts w:cs="Linux Libertine"/>
-          <w:sz w:val="14"/>
-          <w14:ligatures w14:val="standard"/>
-        </w:rPr>
-        <w:t>Khosrowabadi</w:t>
-      </w:r>
-      <w:proofErr w:type="spellEnd"/>
-      <w:r>
-        <w:rPr>
-          <w:rFonts w:cs="Linux Libertine"/>
-          <w:sz w:val="14"/>
-          <w14:ligatures w14:val="standard"/>
-        </w:rPr>
-        <w:t xml:space="preserve"> and </w:t>
-      </w:r>
-      <w:proofErr w:type="spellStart"/>
-      <w:r>
-        <w:rPr>
-          <w:rFonts w:cs="Linux Libertine"/>
-          <w:sz w:val="14"/>
-          <w14:ligatures w14:val="standard"/>
-        </w:rPr>
-        <w:t>Ghousi</w:t>
-      </w:r>
-      <w:proofErr w:type="spellEnd"/>
-      <w:r>
-        <w:rPr>
-          <w:rFonts w:cs="Linux Libertine"/>
-          <w:sz w:val="14"/>
-          <w14:ligatures w14:val="standard"/>
-        </w:rPr>
-        <w:t xml:space="preserve"> </w:t>
-      </w:r>
-      <w:proofErr w:type="spellStart"/>
-      <w:r>
-        <w:rPr>
-          <w:rFonts w:cs="Linux Libertine"/>
-          <w:sz w:val="14"/>
-          <w14:ligatures w14:val="standard"/>
-        </w:rPr>
-        <w:t>Rouzbeh</w:t>
-      </w:r>
-      <w:proofErr w:type="spellEnd"/>
-      <w:r>
-        <w:rPr>
-          <w:rFonts w:cs="Linux Libertine"/>
-          <w:sz w:val="14"/>
-          <w14:ligatures w14:val="standard"/>
-        </w:rPr>
-        <w:t>. Decision Support Approach on Occupational Safety Using Data Mining. International Journal of Industrial Engineering &amp; Production Research, Vol. 30, No. 2 (June 2019), 149–164. DOI: https://doi.org/10.22068.</w:t>
+        <w:t>Naghmeh Khosrowabadi and Ghousi Rouzbeh. Decision Support Approach on Occupational Safety Using Data Mining. International Journal of Industrial Engineering &amp; Production Research, Vol. 30, No. 2 (June 2019), 149–164. DOI: https://doi.org/10.22068.</w:t>
       </w:r>
     </w:p>
     <w:sectPr>
@@ -15554,7 +15071,7 @@
       </w:r>
     </w:p>
   </w:comment>
-  <w:comment w:id="40" w:author="Katrina Siegfried" w:date="2022-08-10T06:09:00Z" w:initials="KS">
+  <w:comment w:id="41" w:author="Katrina Siegfried" w:date="2022-08-10T06:09:00Z" w:initials="KS">
     <w:p>
       <w:pPr>
         <w:pStyle w:val="CommentText"/>
@@ -15571,7 +15088,7 @@
       </w:r>
     </w:p>
   </w:comment>
-  <w:comment w:id="41" w:author="Andrew Smith" w:date="2022-08-10T10:31:00Z" w:initials="AS">
+  <w:comment w:id="42" w:author="Andrew Smith" w:date="2022-08-10T10:31:00Z" w:initials="AS">
     <w:p>
       <w:pPr>
         <w:pStyle w:val="CommentText"/>
@@ -15588,7 +15105,7 @@
       </w:r>
     </w:p>
   </w:comment>
-  <w:comment w:id="65" w:author="Andrew Smith" w:date="2022-08-10T15:23:00Z" w:initials="AS">
+  <w:comment w:id="67" w:author="Andrew Smith" w:date="2022-08-10T15:23:00Z" w:initials="AS">
     <w:p>
       <w:pPr>
         <w:pStyle w:val="CommentText"/>
@@ -15605,7 +15122,7 @@
       </w:r>
     </w:p>
   </w:comment>
-  <w:comment w:id="79" w:author="Katrina Siegfried" w:date="2022-08-10T06:56:00Z" w:initials="KS">
+  <w:comment w:id="81" w:author="Katrina Siegfried" w:date="2022-08-10T06:56:00Z" w:initials="KS">
     <w:p>
       <w:pPr>
         <w:pStyle w:val="CommentText"/>
@@ -15622,7 +15139,7 @@
       </w:r>
     </w:p>
   </w:comment>
-  <w:comment w:id="70" w:author="Andrew Smith" w:date="2022-08-10T15:24:00Z" w:initials="AS">
+  <w:comment w:id="72" w:author="Andrew Smith" w:date="2022-08-10T15:24:00Z" w:initials="AS">
     <w:p>
       <w:pPr>
         <w:pStyle w:val="CommentText"/>
@@ -15639,7 +15156,7 @@
       </w:r>
     </w:p>
   </w:comment>
-  <w:comment w:id="155" w:author="Katrina Siegfried" w:date="2022-08-10T07:04:00Z" w:initials="KS">
+  <w:comment w:id="157" w:author="Katrina Siegfried" w:date="2022-08-10T07:04:00Z" w:initials="KS">
     <w:p>
       <w:pPr>
         <w:pStyle w:val="CommentText"/>
@@ -15656,7 +15173,7 @@
       </w:r>
     </w:p>
   </w:comment>
-  <w:comment w:id="176" w:author="Katrina Siegfried" w:date="2022-08-10T07:09:00Z" w:initials="KS">
+  <w:comment w:id="180" w:author="Katrina Siegfried" w:date="2022-08-10T07:09:00Z" w:initials="KS">
     <w:p>
       <w:pPr>
         <w:pStyle w:val="CommentText"/>
@@ -15673,7 +15190,7 @@
       </w:r>
     </w:p>
   </w:comment>
-  <w:comment w:id="196" w:author="Katrina Siegfried" w:date="2022-08-10T07:35:00Z" w:initials="KS">
+  <w:comment w:id="200" w:author="Katrina Siegfried" w:date="2022-08-10T07:35:00Z" w:initials="KS">
     <w:p>
       <w:pPr>
         <w:pStyle w:val="CommentText"/>
@@ -15690,7 +15207,7 @@
       </w:r>
     </w:p>
   </w:comment>
-  <w:comment w:id="212" w:author="Andrew Smith" w:date="2022-08-10T10:52:00Z" w:initials="AS">
+  <w:comment w:id="215" w:author="Andrew Smith" w:date="2022-08-10T10:52:00Z" w:initials="AS">
     <w:p>
       <w:pPr>
         <w:pStyle w:val="CommentText"/>
@@ -15707,7 +15224,7 @@
       </w:r>
     </w:p>
   </w:comment>
-  <w:comment w:id="353" w:author="Katrina Siegfried" w:date="2022-08-10T07:07:00Z" w:initials="KS">
+  <w:comment w:id="356" w:author="Katrina Siegfried" w:date="2022-08-10T07:07:00Z" w:initials="KS">
     <w:p>
       <w:pPr>
         <w:pStyle w:val="CommentText"/>
@@ -23825,6 +23342,10 @@
 </file>
 
 <file path=customXml/item1.xml><?xml version="1.0" encoding="utf-8"?>
+<b:Sources xmlns:b="http://schemas.openxmlformats.org/officeDocument/2006/bibliography" xmlns="http://schemas.openxmlformats.org/officeDocument/2006/bibliography" SelectedStyle="\APA.XSL" StyleName="APA"/>
+</file>
+
+<file path=customXml/item2.xml><?xml version="1.0" encoding="utf-8"?>
 <Workflow version="v.1.13">
   <Filtration versionrequired="True" status="DONE" StartTime="25-07-2014 13:27:04" EndTime="25-07-2014 13:28:29">
     <Mandatory>
@@ -24002,20 +23523,16 @@
 </Workflow>
 </file>
 
-<file path=customXml/item2.xml><?xml version="1.0" encoding="utf-8"?>
-<b:Sources xmlns:b="http://schemas.openxmlformats.org/officeDocument/2006/bibliography" xmlns="http://schemas.openxmlformats.org/officeDocument/2006/bibliography" SelectedStyle="\APA.XSL" StyleName="APA"/>
-</file>
-
 <file path=customXml/itemProps1.xml><?xml version="1.0" encoding="utf-8"?>
-<ds:datastoreItem xmlns:ds="http://schemas.openxmlformats.org/officeDocument/2006/customXml" ds:itemID="{4D45DBA2-DCF6-46BF-858B-9A8CC8161B4D}">
-  <ds:schemaRefs/>
-</ds:datastoreItem>
-</file>
-
-<file path=customXml/itemProps2.xml><?xml version="1.0" encoding="utf-8"?>
 <ds:datastoreItem xmlns:ds="http://schemas.openxmlformats.org/officeDocument/2006/customXml" ds:itemID="{B589180B-96F4-4B3D-93D7-E2C64345EF74}">
   <ds:schemaRefs>
     <ds:schemaRef ds:uri="http://schemas.openxmlformats.org/officeDocument/2006/bibliography"/>
   </ds:schemaRefs>
 </ds:datastoreItem>
+</file>
+
+<file path=customXml/itemProps2.xml><?xml version="1.0" encoding="utf-8"?>
+<ds:datastoreItem xmlns:ds="http://schemas.openxmlformats.org/officeDocument/2006/customXml" ds:itemID="{4D45DBA2-DCF6-46BF-858B-9A8CC8161B4D}">
+  <ds:schemaRefs/>
+</ds:datastoreItem>
 </file>
</xml_diff>

<commit_message>
add a missed comment
</commit_message>
<xml_diff>
--- a/Final Report/17_AnalysisOfTheEffectsOfRegulationOnRailroadSafety_Part4.docx
+++ b/Final Report/17_AnalysisOfTheEffectsOfRegulationOnRailroadSafety_Part4.docx
@@ -549,16 +549,51 @@
           <w:szCs w:val="28"/>
           <w14:ligatures w14:val="standard"/>
         </w:rPr>
-        <w:t xml:space="preserve"> Insert results sentence about </w:t>
-      </w:r>
+        <w:t xml:space="preserve"> </w:t>
+      </w:r>
+      <w:commentRangeStart w:id="0"/>
       <w:r>
         <w:rPr>
           <w:rFonts w:eastAsia="Verdana"/>
-          <w:sz w:val="22"/>
-          <w:szCs w:val="28"/>
-          <w14:ligatures w14:val="standard"/>
+          <w:color w:val="FF0000"/>
+          <w:sz w:val="22"/>
+          <w:szCs w:val="28"/>
+          <w14:ligatures w14:val="standard"/>
+          <w:rPrChange w:id="1" w:author="Katrina Siegfried" w:date="2022-08-10T20:36:00Z">
+            <w:rPr>
+              <w:rFonts w:eastAsia="Verdana"/>
+              <w:sz w:val="22"/>
+              <w:szCs w:val="28"/>
+              <w14:ligatures w14:val="standard"/>
+            </w:rPr>
+          </w:rPrChange>
+        </w:rPr>
+        <w:t xml:space="preserve">Insert results sentence about </w:t>
+      </w:r>
+      <w:r>
+        <w:rPr>
+          <w:rFonts w:eastAsia="Verdana"/>
+          <w:color w:val="FF0000"/>
+          <w:sz w:val="22"/>
+          <w:szCs w:val="28"/>
+          <w14:ligatures w14:val="standard"/>
+          <w:rPrChange w:id="2" w:author="Katrina Siegfried" w:date="2022-08-10T20:36:00Z">
+            <w:rPr>
+              <w:rFonts w:eastAsia="Verdana"/>
+              <w:sz w:val="22"/>
+              <w:szCs w:val="28"/>
+              <w14:ligatures w14:val="standard"/>
+            </w:rPr>
+          </w:rPrChange>
         </w:rPr>
         <w:t xml:space="preserve">k-mean clustering. </w:t>
+      </w:r>
+      <w:commentRangeEnd w:id="0"/>
+      <w:r>
+        <w:rPr>
+          <w:rStyle w:val="CommentReference"/>
+        </w:rPr>
+        <w:commentReference w:id="0"/>
       </w:r>
       <w:r>
         <w:rPr>
@@ -1519,7 +1554,7 @@
           <w14:ligatures w14:val="standard"/>
         </w:rPr>
       </w:pPr>
-      <w:hyperlink r:id="rId13" w:history="1">
+      <w:hyperlink r:id="rId17" w:history="1">
         <w:r>
           <w:rPr>
             <w:rStyle w:val="Hyperlink"/>
@@ -1534,7 +1569,7 @@
         </w:rPr>
         <w:t xml:space="preserve"> </w:t>
       </w:r>
-      <w:hyperlink r:id="rId14"/>
+      <w:hyperlink r:id="rId18"/>
       <w:r>
         <w:rPr>
           <w:sz w:val="22"/>
@@ -2571,7 +2606,7 @@
           <w:rStyle w:val="Label"/>
         </w:rPr>
       </w:pPr>
-      <w:commentRangeStart w:id="0"/>
+      <w:commentRangeStart w:id="3"/>
       <w:r>
         <w:rPr>
           <w:sz w:val="22"/>
@@ -2582,12 +2617,12 @@
         <w:lastRenderedPageBreak/>
         <w:t>Location identifiers were primarily ordinal and numerical: temperature values were numerical, and weather values were ordinal – lower values indicated clearer weather, while higher values indicated rain and snow. Longitude and latitude were not part of the dataset and had to be interpolated from the FIPS county codes provided using a database. Using the longitude and latitude of accident county attributes allowed data mining based on location-dependent values, such as temperature and weather.</w:t>
       </w:r>
-      <w:commentRangeEnd w:id="0"/>
+      <w:commentRangeEnd w:id="3"/>
       <w:r>
         <w:rPr>
           <w:rStyle w:val="CommentReference"/>
         </w:rPr>
-        <w:commentReference w:id="0"/>
+        <w:commentReference w:id="3"/>
       </w:r>
     </w:p>
     <w:p>
@@ -2638,8 +2673,8 @@
           <w14:ligatures w14:val="standard"/>
         </w:rPr>
       </w:pPr>
-      <w:commentRangeStart w:id="1"/>
-      <w:commentRangeStart w:id="2"/>
+      <w:commentRangeStart w:id="4"/>
+      <w:commentRangeStart w:id="5"/>
       <w:r>
         <w:rPr>
           <w:sz w:val="22"/>
@@ -2831,19 +2866,19 @@
         </w:rPr>
         <w:t>For frequent pattern generation, continuous numerical data was binned into at most 10 bins which were mapped to a series of strings to make the results easier to interpret. The data was then pivoted from horizontal to vertical format to increase the processing and memory consumption of the algorithm used.</w:t>
       </w:r>
-      <w:commentRangeEnd w:id="1"/>
+      <w:commentRangeEnd w:id="4"/>
       <w:r>
         <w:rPr>
           <w:rStyle w:val="CommentReference"/>
         </w:rPr>
-        <w:commentReference w:id="1"/>
-      </w:r>
-      <w:commentRangeEnd w:id="2"/>
+        <w:commentReference w:id="4"/>
+      </w:r>
+      <w:commentRangeEnd w:id="5"/>
       <w:r>
         <w:rPr>
           <w:rStyle w:val="CommentReference"/>
         </w:rPr>
-        <w:commentReference w:id="2"/>
+        <w:commentReference w:id="5"/>
       </w:r>
     </w:p>
     <w:p>
@@ -3937,7 +3972,7 @@
           <w14:ligatures w14:val="standard"/>
         </w:rPr>
       </w:pPr>
-      <w:commentRangeStart w:id="3"/>
+      <w:commentRangeStart w:id="6"/>
       <w:r>
         <w:rPr>
           <w:sz w:val="22"/>
@@ -3947,12 +3982,12 @@
         </w:rPr>
         <w:t>Preliminary decision tree induction was performed for the characteristics of the intersection. Most of the early decision points were based upon the speed of the train at the time of the accident. This may suggest that a large potential legislative point could be to restrict the speed of trains through certain intersections.</w:t>
       </w:r>
-      <w:commentRangeEnd w:id="3"/>
+      <w:commentRangeEnd w:id="6"/>
       <w:r>
         <w:rPr>
           <w:rStyle w:val="CommentReference"/>
         </w:rPr>
-        <w:commentReference w:id="3"/>
+        <w:commentReference w:id="6"/>
       </w:r>
     </w:p>
     <w:p>
@@ -11019,11 +11054,11 @@
       <w:pPr>
         <w:pStyle w:val="Head2"/>
       </w:pPr>
-      <w:commentRangeStart w:id="4"/>
+      <w:commentRangeStart w:id="7"/>
       <w:r>
         <w:t>5.3 Frequent Pattern Results</w:t>
       </w:r>
-      <w:commentRangeEnd w:id="4"/>
+      <w:commentRangeEnd w:id="7"/>
       <w:r>
         <w:rPr>
           <w:rStyle w:val="CommentReference"/>
@@ -11031,7 +11066,7 @@
           <w:lang w:eastAsia="en-US"/>
           <w14:ligatures w14:val="none"/>
         </w:rPr>
-        <w:commentReference w:id="4"/>
+        <w:commentReference w:id="7"/>
       </w:r>
     </w:p>
     <w:p>
@@ -11220,7 +11255,7 @@
       <w:pPr>
         <w:pStyle w:val="Head2"/>
       </w:pPr>
-      <w:commentRangeStart w:id="5"/>
+      <w:commentRangeStart w:id="8"/>
       <w:r>
         <w:rPr>
           <w:rStyle w:val="Label"/>
@@ -11233,7 +11268,7 @@
       <w:r>
         <w:t>Applications</w:t>
       </w:r>
-      <w:commentRangeEnd w:id="5"/>
+      <w:commentRangeEnd w:id="8"/>
       <w:r>
         <w:rPr>
           <w:rStyle w:val="CommentReference"/>
@@ -11241,7 +11276,7 @@
           <w:lang w:eastAsia="en-US"/>
           <w14:ligatures w14:val="none"/>
         </w:rPr>
-        <w:commentReference w:id="5"/>
+        <w:commentReference w:id="8"/>
       </w:r>
     </w:p>
     <w:p>
@@ -11622,7 +11657,7 @@
       <w:pPr>
         <w:pStyle w:val="Head2"/>
       </w:pPr>
-      <w:commentRangeStart w:id="6"/>
+      <w:commentRangeStart w:id="9"/>
       <w:r>
         <w:rPr>
           <w:rStyle w:val="Label"/>
@@ -11635,7 +11670,7 @@
       <w:r>
         <w:t>Applications of Intersection Location</w:t>
       </w:r>
-      <w:commentRangeEnd w:id="6"/>
+      <w:commentRangeEnd w:id="9"/>
       <w:r>
         <w:rPr>
           <w:rStyle w:val="CommentReference"/>
@@ -11643,7 +11678,7 @@
           <w:lang w:eastAsia="en-US"/>
           <w14:ligatures w14:val="none"/>
         </w:rPr>
-        <w:commentReference w:id="6"/>
+        <w:commentReference w:id="9"/>
       </w:r>
     </w:p>
     <w:p>
@@ -11729,14 +11764,14 @@
           <w14:ligatures w14:val="standard"/>
         </w:rPr>
       </w:pPr>
-      <w:commentRangeStart w:id="7"/>
-      <w:commentRangeEnd w:id="7"/>
+      <w:commentRangeStart w:id="10"/>
+      <w:commentRangeEnd w:id="10"/>
       <w:r>
         <w:rPr>
           <w:rStyle w:val="CommentReference"/>
         </w:rPr>
         <w:lastRenderedPageBreak/>
-        <w:commentReference w:id="7"/>
+        <w:commentReference w:id="10"/>
       </w:r>
       <w:r>
         <w:rPr>
@@ -12547,14 +12582,14 @@
           <w14:ligatures w14:val="standard"/>
         </w:rPr>
       </w:pPr>
-      <w:commentRangeStart w:id="8"/>
-      <w:commentRangeEnd w:id="8"/>
+      <w:commentRangeStart w:id="11"/>
+      <w:commentRangeEnd w:id="11"/>
       <w:r>
         <w:rPr>
           <w:rStyle w:val="CommentReference"/>
           <w:rFonts w:cstheme="minorBidi"/>
         </w:rPr>
-        <w:commentReference w:id="8"/>
+        <w:commentReference w:id="11"/>
       </w:r>
     </w:p>
     <w:p>
@@ -13329,7 +13364,7 @@
 
 <file path=word/comments.xml><?xml version="1.0" encoding="utf-8"?>
 <w:comments xmlns:wpc="http://schemas.microsoft.com/office/word/2010/wordprocessingCanvas" xmlns:cx="http://schemas.microsoft.com/office/drawing/2014/chartex" xmlns:cx1="http://schemas.microsoft.com/office/drawing/2015/9/8/chartex" xmlns:cx2="http://schemas.microsoft.com/office/drawing/2015/10/21/chartex" xmlns:cx3="http://schemas.microsoft.com/office/drawing/2016/5/9/chartex" xmlns:cx4="http://schemas.microsoft.com/office/drawing/2016/5/10/chartex" xmlns:cx5="http://schemas.microsoft.com/office/drawing/2016/5/11/chartex" xmlns:cx6="http://schemas.microsoft.com/office/drawing/2016/5/12/chartex" xmlns:cx7="http://schemas.microsoft.com/office/drawing/2016/5/13/chartex" xmlns:cx8="http://schemas.microsoft.com/office/drawing/2016/5/14/chartex" xmlns:mc="http://schemas.openxmlformats.org/markup-compatibility/2006" xmlns:aink="http://schemas.microsoft.com/office/drawing/2016/ink" xmlns:am3d="http://schemas.microsoft.com/office/drawing/2017/model3d" xmlns:o="urn:schemas-microsoft-com:office:office" xmlns:oel="http://schemas.microsoft.com/office/2019/extlst" xmlns:r="http://schemas.openxmlformats.org/officeDocument/2006/relationships" xmlns:m="http://schemas.openxmlformats.org/officeDocument/2006/math" xmlns:v="urn:schemas-microsoft-com:vml" xmlns:wp14="http://schemas.microsoft.com/office/word/2010/wordprocessingDrawing" xmlns:wp="http://schemas.openxmlformats.org/drawingml/2006/wordprocessingDrawing" xmlns:w10="urn:schemas-microsoft-com:office:word" xmlns:w="http://schemas.openxmlformats.org/wordprocessingml/2006/main" xmlns:w14="http://schemas.microsoft.com/office/word/2010/wordml" xmlns:w15="http://schemas.microsoft.com/office/word/2012/wordml" xmlns:w16cex="http://schemas.microsoft.com/office/word/2018/wordml/cex" xmlns:w16cid="http://schemas.microsoft.com/office/word/2016/wordml/cid" xmlns:w16="http://schemas.microsoft.com/office/word/2018/wordml" xmlns:w16sdtdh="http://schemas.microsoft.com/office/word/2020/wordml/sdtdatahash" xmlns:w16se="http://schemas.microsoft.com/office/word/2015/wordml/symex" xmlns:wpg="http://schemas.microsoft.com/office/word/2010/wordprocessingGroup" xmlns:wpi="http://schemas.microsoft.com/office/word/2010/wordprocessingInk" xmlns:wne="http://schemas.microsoft.com/office/word/2006/wordml" xmlns:wps="http://schemas.microsoft.com/office/word/2010/wordprocessingShape" mc:Ignorable="w14 w15 w16se w16cid w16 w16cex w16sdtdh wp14">
-  <w:comment w:id="0" w:author="Andrew Smith" w:date="2022-08-10T15:23:00Z" w:initials="AS">
+  <w:comment w:id="0" w:author="Katrina Siegfried" w:date="2022-08-10T20:36:00Z" w:initials="KS">
     <w:p>
       <w:pPr>
         <w:pStyle w:val="CommentText"/>
@@ -13342,11 +13377,11 @@
         <w:annotationRef/>
       </w:r>
       <w:r>
-        <w:t>Need to add anything more to this?</w:t>
+        <w:t>Kai don't forget to add this</w:t>
       </w:r>
     </w:p>
   </w:comment>
-  <w:comment w:id="1" w:author="Andrew Smith" w:date="2022-08-10T15:24:00Z" w:initials="AS">
+  <w:comment w:id="3" w:author="Andrew Smith" w:date="2022-08-10T15:23:00Z" w:initials="AS">
     <w:p>
       <w:pPr>
         <w:pStyle w:val="CommentText"/>
@@ -13359,11 +13394,11 @@
         <w:annotationRef/>
       </w:r>
       <w:r>
-        <w:t>Is this one section or two?</w:t>
+        <w:t>Need to add anything more to this?</w:t>
       </w:r>
     </w:p>
   </w:comment>
-  <w:comment w:id="2" w:author="Katrina Siegfried" w:date="2022-08-10T20:28:00Z" w:initials="KS">
+  <w:comment w:id="4" w:author="Andrew Smith" w:date="2022-08-10T15:24:00Z" w:initials="AS">
     <w:p>
       <w:pPr>
         <w:pStyle w:val="CommentText"/>
@@ -13376,11 +13411,11 @@
         <w:annotationRef/>
       </w:r>
       <w:r>
-        <w:t>I wasn't sure, whatever you'd prefer</w:t>
+        <w:t>Is this one section or two?</w:t>
       </w:r>
     </w:p>
   </w:comment>
-  <w:comment w:id="3" w:author="Katrina Siegfried" w:date="2022-08-10T07:04:00Z" w:initials="KS">
+  <w:comment w:id="5" w:author="Katrina Siegfried" w:date="2022-08-10T20:28:00Z" w:initials="KS">
     <w:p>
       <w:pPr>
         <w:pStyle w:val="CommentText"/>
@@ -13393,11 +13428,11 @@
         <w:annotationRef/>
       </w:r>
       <w:r>
-        <w:t>Add sentences here for location and fpgrowth</w:t>
+        <w:t>I wasn't sure, whatever you'd prefer</w:t>
       </w:r>
     </w:p>
   </w:comment>
-  <w:comment w:id="4" w:author="Katrina Siegfried" w:date="2022-08-10T07:09:00Z" w:initials="KS">
+  <w:comment w:id="6" w:author="Katrina Siegfried" w:date="2022-08-10T07:04:00Z" w:initials="KS">
     <w:p>
       <w:pPr>
         <w:pStyle w:val="CommentText"/>
@@ -13410,11 +13445,11 @@
         <w:annotationRef/>
       </w:r>
       <w:r>
-        <w:t>Add these</w:t>
+        <w:t>Add sentences here for location and fpgrowth</w:t>
       </w:r>
     </w:p>
   </w:comment>
-  <w:comment w:id="5" w:author="Katrina Siegfried" w:date="2022-08-10T07:35:00Z" w:initials="KS">
+  <w:comment w:id="7" w:author="Katrina Siegfried" w:date="2022-08-10T07:09:00Z" w:initials="KS">
     <w:p>
       <w:pPr>
         <w:pStyle w:val="CommentText"/>
@@ -13427,11 +13462,11 @@
         <w:annotationRef/>
       </w:r>
       <w:r>
-        <w:t>Is there anything we want to add here for intersection location?</w:t>
+        <w:t>Add these</w:t>
       </w:r>
     </w:p>
   </w:comment>
-  <w:comment w:id="6" w:author="Andrew Smith" w:date="2022-08-10T10:52:00Z" w:initials="AS">
+  <w:comment w:id="8" w:author="Katrina Siegfried" w:date="2022-08-10T07:35:00Z" w:initials="KS">
     <w:p>
       <w:pPr>
         <w:pStyle w:val="CommentText"/>
@@ -13444,11 +13479,11 @@
         <w:annotationRef/>
       </w:r>
       <w:r>
-        <w:t>Need to add some applications here if possible</w:t>
+        <w:t>Is there anything we want to add here for intersection location?</w:t>
       </w:r>
     </w:p>
   </w:comment>
-  <w:comment w:id="7" w:author="Katrina Siegfried" w:date="2022-08-10T18:36:00Z" w:initials="KS">
+  <w:comment w:id="9" w:author="Andrew Smith" w:date="2022-08-10T10:52:00Z" w:initials="AS">
     <w:p>
       <w:pPr>
         <w:pStyle w:val="CommentText"/>
@@ -13461,11 +13496,28 @@
         <w:annotationRef/>
       </w:r>
       <w:r>
-        <w:t>Move this image as needed once final edits are complete. Kai I made this bigger because you  did a really great job and it was hard to see it before, we should show this off!</w:t>
+        <w:t>Need to add some applications here if possible</w:t>
       </w:r>
     </w:p>
   </w:comment>
-  <w:comment w:id="8" w:author="Katrina Siegfried" w:date="2022-08-10T07:07:00Z" w:initials="KS">
+  <w:comment w:id="10" w:author="Katrina Siegfried" w:date="2022-08-10T18:36:00Z" w:initials="KS">
+    <w:p>
+      <w:pPr>
+        <w:pStyle w:val="CommentText"/>
+        <w:jc w:val="left"/>
+      </w:pPr>
+      <w:r>
+        <w:rPr>
+          <w:rStyle w:val="CommentReference"/>
+        </w:rPr>
+        <w:annotationRef/>
+      </w:r>
+      <w:r>
+        <w:t>Move this image as needed once final edits are complete. Kai I made this bigger because you  did a really great job and it was hard to see it before, we should show this off!</w:t>
+      </w:r>
+    </w:p>
+  </w:comment>
+  <w:comment w:id="11" w:author="Katrina Siegfried" w:date="2022-08-10T07:07:00Z" w:initials="KS">
     <w:p>
       <w:pPr>
         <w:pStyle w:val="CommentText"/>
@@ -13487,6 +13539,7 @@
 
 <file path=word/commentsExtended.xml><?xml version="1.0" encoding="utf-8"?>
 <w15:commentsEx xmlns:wpc="http://schemas.microsoft.com/office/word/2010/wordprocessingCanvas" xmlns:cx="http://schemas.microsoft.com/office/drawing/2014/chartex" xmlns:cx1="http://schemas.microsoft.com/office/drawing/2015/9/8/chartex" xmlns:cx2="http://schemas.microsoft.com/office/drawing/2015/10/21/chartex" xmlns:cx3="http://schemas.microsoft.com/office/drawing/2016/5/9/chartex" xmlns:cx4="http://schemas.microsoft.com/office/drawing/2016/5/10/chartex" xmlns:cx5="http://schemas.microsoft.com/office/drawing/2016/5/11/chartex" xmlns:cx6="http://schemas.microsoft.com/office/drawing/2016/5/12/chartex" xmlns:cx7="http://schemas.microsoft.com/office/drawing/2016/5/13/chartex" xmlns:cx8="http://schemas.microsoft.com/office/drawing/2016/5/14/chartex" xmlns:mc="http://schemas.openxmlformats.org/markup-compatibility/2006" xmlns:aink="http://schemas.microsoft.com/office/drawing/2016/ink" xmlns:am3d="http://schemas.microsoft.com/office/drawing/2017/model3d" xmlns:o="urn:schemas-microsoft-com:office:office" xmlns:oel="http://schemas.microsoft.com/office/2019/extlst" xmlns:r="http://schemas.openxmlformats.org/officeDocument/2006/relationships" xmlns:m="http://schemas.openxmlformats.org/officeDocument/2006/math" xmlns:v="urn:schemas-microsoft-com:vml" xmlns:wp14="http://schemas.microsoft.com/office/word/2010/wordprocessingDrawing" xmlns:wp="http://schemas.openxmlformats.org/drawingml/2006/wordprocessingDrawing" xmlns:w10="urn:schemas-microsoft-com:office:word" xmlns:w="http://schemas.openxmlformats.org/wordprocessingml/2006/main" xmlns:w14="http://schemas.microsoft.com/office/word/2010/wordml" xmlns:w15="http://schemas.microsoft.com/office/word/2012/wordml" xmlns:w16cex="http://schemas.microsoft.com/office/word/2018/wordml/cex" xmlns:w16cid="http://schemas.microsoft.com/office/word/2016/wordml/cid" xmlns:w16="http://schemas.microsoft.com/office/word/2018/wordml" xmlns:w16sdtdh="http://schemas.microsoft.com/office/word/2020/wordml/sdtdatahash" xmlns:w16se="http://schemas.microsoft.com/office/word/2015/wordml/symex" xmlns:wpg="http://schemas.microsoft.com/office/word/2010/wordprocessingGroup" xmlns:wpi="http://schemas.microsoft.com/office/word/2010/wordprocessingInk" xmlns:wne="http://schemas.microsoft.com/office/word/2006/wordml" xmlns:wps="http://schemas.microsoft.com/office/word/2010/wordprocessingShape" mc:Ignorable="w14 w15 w16se w16cid w16 w16cex w16sdtdh wp14">
+  <w15:commentEx w15:paraId="5199056E" w15:done="0"/>
   <w15:commentEx w15:paraId="0210EAF8" w15:done="0"/>
   <w15:commentEx w15:paraId="4E9D2CD3" w15:done="0"/>
   <w15:commentEx w15:paraId="7DBD2478" w15:paraIdParent="4E9D2CD3" w15:done="0"/>
@@ -13501,6 +13554,7 @@
 
 <file path=word/commentsExtensible.xml><?xml version="1.0" encoding="utf-8"?>
 <w16cex:commentsExtensible xmlns:wpc="http://schemas.microsoft.com/office/word/2010/wordprocessingCanvas" xmlns:cx="http://schemas.microsoft.com/office/drawing/2014/chartex" xmlns:cx1="http://schemas.microsoft.com/office/drawing/2015/9/8/chartex" xmlns:cx2="http://schemas.microsoft.com/office/drawing/2015/10/21/chartex" xmlns:cx3="http://schemas.microsoft.com/office/drawing/2016/5/9/chartex" xmlns:cx4="http://schemas.microsoft.com/office/drawing/2016/5/10/chartex" xmlns:cx5="http://schemas.microsoft.com/office/drawing/2016/5/11/chartex" xmlns:cx6="http://schemas.microsoft.com/office/drawing/2016/5/12/chartex" xmlns:cx7="http://schemas.microsoft.com/office/drawing/2016/5/13/chartex" xmlns:cx8="http://schemas.microsoft.com/office/drawing/2016/5/14/chartex" xmlns:mc="http://schemas.openxmlformats.org/markup-compatibility/2006" xmlns:aink="http://schemas.microsoft.com/office/drawing/2016/ink" xmlns:am3d="http://schemas.microsoft.com/office/drawing/2017/model3d" xmlns:o="urn:schemas-microsoft-com:office:office" xmlns:oel="http://schemas.microsoft.com/office/2019/extlst" xmlns:r="http://schemas.openxmlformats.org/officeDocument/2006/relationships" xmlns:m="http://schemas.openxmlformats.org/officeDocument/2006/math" xmlns:v="urn:schemas-microsoft-com:vml" xmlns:wp14="http://schemas.microsoft.com/office/word/2010/wordprocessingDrawing" xmlns:wp="http://schemas.openxmlformats.org/drawingml/2006/wordprocessingDrawing" xmlns:w10="urn:schemas-microsoft-com:office:word" xmlns:w="http://schemas.openxmlformats.org/wordprocessingml/2006/main" xmlns:w14="http://schemas.microsoft.com/office/word/2010/wordml" xmlns:w15="http://schemas.microsoft.com/office/word/2012/wordml" xmlns:w16cex="http://schemas.microsoft.com/office/word/2018/wordml/cex" xmlns:w16cid="http://schemas.microsoft.com/office/word/2016/wordml/cid" xmlns:w16="http://schemas.microsoft.com/office/word/2018/wordml" xmlns:w16sdtdh="http://schemas.microsoft.com/office/word/2020/wordml/sdtdatahash" xmlns:w16se="http://schemas.microsoft.com/office/word/2015/wordml/symex" xmlns:wpg="http://schemas.microsoft.com/office/word/2010/wordprocessingGroup" xmlns:wpi="http://schemas.microsoft.com/office/word/2010/wordprocessingInk" xmlns:wne="http://schemas.microsoft.com/office/word/2006/wordml" xmlns:wps="http://schemas.microsoft.com/office/word/2010/wordprocessingShape" mc:Ignorable="w14 w15 w16se w16cid w16 w16cex w16sdtdh wp14">
+  <w16cex:commentExtensible w16cex:durableId="269E9568" w16cex:dateUtc="2022-08-11T02:36:00Z"/>
   <w16cex:commentExtensible w16cex:durableId="269E4C0A" w16cex:dateUtc="2022-08-10T21:23:00Z"/>
   <w16cex:commentExtensible w16cex:durableId="269E4C45" w16cex:dateUtc="2022-08-10T21:24:00Z"/>
   <w16cex:commentExtensible w16cex:durableId="269E936C" w16cex:dateUtc="2022-08-11T02:28:00Z"/>
@@ -13515,6 +13569,7 @@
 
 <file path=word/commentsIds.xml><?xml version="1.0" encoding="utf-8"?>
 <w16cid:commentsIds xmlns:wpc="http://schemas.microsoft.com/office/word/2010/wordprocessingCanvas" xmlns:cx="http://schemas.microsoft.com/office/drawing/2014/chartex" xmlns:cx1="http://schemas.microsoft.com/office/drawing/2015/9/8/chartex" xmlns:cx2="http://schemas.microsoft.com/office/drawing/2015/10/21/chartex" xmlns:cx3="http://schemas.microsoft.com/office/drawing/2016/5/9/chartex" xmlns:cx4="http://schemas.microsoft.com/office/drawing/2016/5/10/chartex" xmlns:cx5="http://schemas.microsoft.com/office/drawing/2016/5/11/chartex" xmlns:cx6="http://schemas.microsoft.com/office/drawing/2016/5/12/chartex" xmlns:cx7="http://schemas.microsoft.com/office/drawing/2016/5/13/chartex" xmlns:cx8="http://schemas.microsoft.com/office/drawing/2016/5/14/chartex" xmlns:mc="http://schemas.openxmlformats.org/markup-compatibility/2006" xmlns:aink="http://schemas.microsoft.com/office/drawing/2016/ink" xmlns:am3d="http://schemas.microsoft.com/office/drawing/2017/model3d" xmlns:o="urn:schemas-microsoft-com:office:office" xmlns:oel="http://schemas.microsoft.com/office/2019/extlst" xmlns:r="http://schemas.openxmlformats.org/officeDocument/2006/relationships" xmlns:m="http://schemas.openxmlformats.org/officeDocument/2006/math" xmlns:v="urn:schemas-microsoft-com:vml" xmlns:wp14="http://schemas.microsoft.com/office/word/2010/wordprocessingDrawing" xmlns:wp="http://schemas.openxmlformats.org/drawingml/2006/wordprocessingDrawing" xmlns:w10="urn:schemas-microsoft-com:office:word" xmlns:w="http://schemas.openxmlformats.org/wordprocessingml/2006/main" xmlns:w14="http://schemas.microsoft.com/office/word/2010/wordml" xmlns:w15="http://schemas.microsoft.com/office/word/2012/wordml" xmlns:w16cex="http://schemas.microsoft.com/office/word/2018/wordml/cex" xmlns:w16cid="http://schemas.microsoft.com/office/word/2016/wordml/cid" xmlns:w16="http://schemas.microsoft.com/office/word/2018/wordml" xmlns:w16sdtdh="http://schemas.microsoft.com/office/word/2020/wordml/sdtdatahash" xmlns:w16se="http://schemas.microsoft.com/office/word/2015/wordml/symex" xmlns:wpg="http://schemas.microsoft.com/office/word/2010/wordprocessingGroup" xmlns:wpi="http://schemas.microsoft.com/office/word/2010/wordprocessingInk" xmlns:wne="http://schemas.microsoft.com/office/word/2006/wordml" xmlns:wps="http://schemas.microsoft.com/office/word/2010/wordprocessingShape" mc:Ignorable="w14 w15 w16se w16cid w16 w16cex w16sdtdh wp14">
+  <w16cid:commentId w16cid:paraId="5199056E" w16cid:durableId="269E9568"/>
   <w16cid:commentId w16cid:paraId="0210EAF8" w16cid:durableId="269E4C0A"/>
   <w16cid:commentId w16cid:paraId="4E9D2CD3" w16cid:durableId="269E4C45"/>
   <w16cid:commentId w16cid:paraId="7DBD2478" w16cid:durableId="269E936C"/>
@@ -15264,11 +15319,11 @@
 
 <file path=word/people.xml><?xml version="1.0" encoding="utf-8"?>
 <w15:people xmlns:wpc="http://schemas.microsoft.com/office/word/2010/wordprocessingCanvas" xmlns:cx="http://schemas.microsoft.com/office/drawing/2014/chartex" xmlns:cx1="http://schemas.microsoft.com/office/drawing/2015/9/8/chartex" xmlns:cx2="http://schemas.microsoft.com/office/drawing/2015/10/21/chartex" xmlns:cx3="http://schemas.microsoft.com/office/drawing/2016/5/9/chartex" xmlns:cx4="http://schemas.microsoft.com/office/drawing/2016/5/10/chartex" xmlns:cx5="http://schemas.microsoft.com/office/drawing/2016/5/11/chartex" xmlns:cx6="http://schemas.microsoft.com/office/drawing/2016/5/12/chartex" xmlns:cx7="http://schemas.microsoft.com/office/drawing/2016/5/13/chartex" xmlns:cx8="http://schemas.microsoft.com/office/drawing/2016/5/14/chartex" xmlns:mc="http://schemas.openxmlformats.org/markup-compatibility/2006" xmlns:aink="http://schemas.microsoft.com/office/drawing/2016/ink" xmlns:am3d="http://schemas.microsoft.com/office/drawing/2017/model3d" xmlns:o="urn:schemas-microsoft-com:office:office" xmlns:oel="http://schemas.microsoft.com/office/2019/extlst" xmlns:r="http://schemas.openxmlformats.org/officeDocument/2006/relationships" xmlns:m="http://schemas.openxmlformats.org/officeDocument/2006/math" xmlns:v="urn:schemas-microsoft-com:vml" xmlns:wp14="http://schemas.microsoft.com/office/word/2010/wordprocessingDrawing" xmlns:wp="http://schemas.openxmlformats.org/drawingml/2006/wordprocessingDrawing" xmlns:w10="urn:schemas-microsoft-com:office:word" xmlns:w="http://schemas.openxmlformats.org/wordprocessingml/2006/main" xmlns:w14="http://schemas.microsoft.com/office/word/2010/wordml" xmlns:w15="http://schemas.microsoft.com/office/word/2012/wordml" xmlns:w16cex="http://schemas.microsoft.com/office/word/2018/wordml/cex" xmlns:w16cid="http://schemas.microsoft.com/office/word/2016/wordml/cid" xmlns:w16="http://schemas.microsoft.com/office/word/2018/wordml" xmlns:w16sdtdh="http://schemas.microsoft.com/office/word/2020/wordml/sdtdatahash" xmlns:w16se="http://schemas.microsoft.com/office/word/2015/wordml/symex" xmlns:wpg="http://schemas.microsoft.com/office/word/2010/wordprocessingGroup" xmlns:wpi="http://schemas.microsoft.com/office/word/2010/wordprocessingInk" xmlns:wne="http://schemas.microsoft.com/office/word/2006/wordml" xmlns:wps="http://schemas.microsoft.com/office/word/2010/wordprocessingShape" mc:Ignorable="w14 w15 w16se w16cid w16 w16cex w16sdtdh wp14">
+  <w15:person w15:author="Katrina Siegfried">
+    <w15:presenceInfo w15:providerId="Windows Live" w15:userId="f401d27b3f1a1124"/>
+  </w15:person>
   <w15:person w15:author="Andrew Smith">
     <w15:presenceInfo w15:providerId="Windows Live" w15:userId="a230094f7e38d513"/>
-  </w15:person>
-  <w15:person w15:author="Katrina Siegfried">
-    <w15:presenceInfo w15:providerId="Windows Live" w15:userId="f401d27b3f1a1124"/>
   </w15:person>
 </w15:people>
 </file>

</xml_diff>

<commit_message>
fix fat finger typo
</commit_message>
<xml_diff>
--- a/Final Report/17_AnalysisOfTheEffectsOfRegulationOnRailroadSafety_Part4.docx
+++ b/Final Report/17_AnalysisOfTheEffectsOfRegulationOnRailroadSafety_Part4.docx
@@ -11101,7 +11101,43 @@
           <w:lang w:eastAsia="it-IT"/>
           <w14:ligatures w14:val="standard"/>
         </w:rPr>
-        <w:t>severity where severity was indicated as having higher casualty and mortality numbers. FP Growth results showed that accidents with high mortality were most closely associated with high injury and involvement with trains with a low number of cars with support=0.463, lift=1.063, and confidence=0.786, likewise for accidents with high casualties were most closely associated with a low number of train cars with support=0.463, lift=1.062, and confidence=0.786. Logically this makes sense, as circumstances with high mortality likely have high injury and vice versa, and anecdotally, most accidents occur in rail yards where trains are likely to have a lower number of cars.</w:t>
+        <w:t>severity where severity was indicated as having higher casualty and mortality numbers. FP Growth results showed that accidents with high mortality were most closely associated with high injury and involvement with trains with a low number of cars with support=0.</w:t>
+      </w:r>
+      <w:r>
+        <w:rPr>
+          <w:sz w:val="22"/>
+          <w:szCs w:val="28"/>
+          <w:lang w:eastAsia="it-IT"/>
+          <w14:ligatures w14:val="standard"/>
+        </w:rPr>
+        <w:t>0</w:t>
+      </w:r>
+      <w:r>
+        <w:rPr>
+          <w:sz w:val="22"/>
+          <w:szCs w:val="28"/>
+          <w:lang w:eastAsia="it-IT"/>
+          <w14:ligatures w14:val="standard"/>
+        </w:rPr>
+        <w:t>63, lift=1.063, and confidence=0.786, likewise for accidents with high casualties were most closely associated with a low number of train cars with support=0.</w:t>
+      </w:r>
+      <w:r>
+        <w:rPr>
+          <w:sz w:val="22"/>
+          <w:szCs w:val="28"/>
+          <w:lang w:eastAsia="it-IT"/>
+          <w14:ligatures w14:val="standard"/>
+        </w:rPr>
+        <w:t>0</w:t>
+      </w:r>
+      <w:r>
+        <w:rPr>
+          <w:sz w:val="22"/>
+          <w:szCs w:val="28"/>
+          <w:lang w:eastAsia="it-IT"/>
+          <w14:ligatures w14:val="standard"/>
+        </w:rPr>
+        <w:t>63, lift=1.062, and confidence=0.786. Logically this makes sense, as circumstances with high mortality likely have high injury and vice versa, and anecdotally, most accidents occur in rail yards where trains are likely to have a lower number of cars.</w:t>
       </w:r>
     </w:p>
     <w:p>

</xml_diff>